<commit_message>
feat: unit 1 and unit 2 completed
</commit_message>
<xml_diff>
--- a/linux qp.docx
+++ b/linux qp.docx
@@ -4,291 +4,11 @@
   <w:body>
     <w:p>
       <w:pPr>
-        <w:spacing w:after="340" w:line="320" w:lineRule="exact"/>
-        <w:ind w:firstLine="3600"/>
-      </w:pPr>
-      <w:r>
-        <w:rPr>
-          <w:rFonts w:ascii="Calibri" w:eastAsia="Calibri" w:hAnsi="Calibri" w:hint="eastAsia"/>
-          <w:color w:val="000000"/>
-          <w:sz w:val="28"/>
-        </w:rPr>
-        <w:t>POKHARA UNIVERSITY</w:t>
-      </w:r>
-    </w:p>
-    <w:p>
-      <w:pPr>
         <w:spacing w:line="260" w:lineRule="exact"/>
         <w:ind w:left="1080"/>
       </w:pPr>
-      <w:r>
-        <w:rPr>
-          <w:rFonts w:ascii="Calibri" w:eastAsia="Calibri" w:hAnsi="Calibri" w:hint="eastAsia"/>
-          <w:color w:val="000000"/>
-          <w:sz w:val="26"/>
-        </w:rPr>
-        <w:t>Level: Bachelor</w:t>
-      </w:r>
-      <w:r>
-        <w:rPr>
-          <w:rFonts w:ascii="Arial" w:eastAsia="Arial" w:hAnsi="Arial" w:hint="eastAsia"/>
-          <w:color w:val="000000"/>
-          <w:sz w:val="12"/>
-        </w:rPr>
-        <w:t xml:space="preserve">                        </w:t>
-      </w:r>
-      <w:r>
-        <w:rPr>
-          <w:rFonts w:ascii="Calibri" w:eastAsia="Calibri" w:hAnsi="Calibri" w:hint="eastAsia"/>
-          <w:color w:val="000000"/>
-          <w:sz w:val="26"/>
-        </w:rPr>
-        <w:t>Semester: Spring</w:t>
-      </w:r>
-      <w:r>
-        <w:rPr>
-          <w:rFonts w:ascii="Arial" w:eastAsia="Arial" w:hAnsi="Arial" w:hint="eastAsia"/>
-          <w:color w:val="000000"/>
-          <w:sz w:val="12"/>
-        </w:rPr>
-        <w:t xml:space="preserve">                 </w:t>
-      </w:r>
-      <w:r>
-        <w:rPr>
-          <w:rFonts w:ascii="Calibri" w:eastAsia="Calibri" w:hAnsi="Calibri" w:hint="eastAsia"/>
-          <w:color w:val="000000"/>
-          <w:sz w:val="26"/>
-        </w:rPr>
-        <w:t>Year</w:t>
-      </w:r>
-      <w:r>
-        <w:rPr>
-          <w:rFonts w:ascii="Arial" w:eastAsia="Arial" w:hAnsi="Arial" w:hint="eastAsia"/>
-          <w:color w:val="000000"/>
-          <w:sz w:val="12"/>
-        </w:rPr>
-        <w:t xml:space="preserve">           </w:t>
-      </w:r>
-      <w:r>
-        <w:rPr>
-          <w:rFonts w:ascii="Calibri" w:eastAsia="Calibri" w:hAnsi="Calibri" w:hint="eastAsia"/>
-          <w:color w:val="000000"/>
-          <w:sz w:val="26"/>
-        </w:rPr>
-        <w:t>:2016</w:t>
-      </w:r>
-    </w:p>
-    <w:p>
-      <w:pPr>
-        <w:spacing w:line="260" w:lineRule="exact"/>
-        <w:ind w:left="1080"/>
-      </w:pPr>
-      <w:proofErr w:type="spellStart"/>
-      <w:r>
-        <w:rPr>
-          <w:rFonts w:ascii="Calibri" w:eastAsia="Calibri" w:hAnsi="Calibri" w:hint="eastAsia"/>
-          <w:color w:val="000000"/>
-        </w:rPr>
-        <w:t>Programme</w:t>
-      </w:r>
-      <w:proofErr w:type="spellEnd"/>
-      <w:r>
-        <w:rPr>
-          <w:rFonts w:ascii="Calibri" w:eastAsia="Calibri" w:hAnsi="Calibri" w:hint="eastAsia"/>
-          <w:color w:val="000000"/>
-        </w:rPr>
-        <w:t>: BCA</w:t>
-      </w:r>
-      <w:r>
-        <w:rPr>
-          <w:rFonts w:ascii="Arial" w:eastAsia="Arial" w:hAnsi="Arial" w:hint="eastAsia"/>
-          <w:color w:val="000000"/>
-          <w:sz w:val="12"/>
-        </w:rPr>
-        <w:t xml:space="preserve">                                                                        </w:t>
-      </w:r>
-      <w:r>
-        <w:rPr>
-          <w:rFonts w:ascii="Calibri" w:eastAsia="Calibri" w:hAnsi="Calibri" w:hint="eastAsia"/>
-          <w:color w:val="000000"/>
-        </w:rPr>
-        <w:t>Full Marks: 100</w:t>
-      </w:r>
-    </w:p>
-    <w:p>
-      <w:pPr>
-        <w:spacing w:line="320" w:lineRule="exact"/>
-        <w:ind w:left="1080"/>
-      </w:pPr>
-      <w:r>
-        <w:rPr>
-          <w:rFonts w:ascii="Calibri" w:eastAsia="Calibri" w:hAnsi="Calibri" w:hint="eastAsia"/>
-          <w:color w:val="000000"/>
-          <w:sz w:val="28"/>
-        </w:rPr>
-        <w:t>Course: Linux</w:t>
-      </w:r>
-      <w:r>
-        <w:rPr>
-          <w:rFonts w:ascii="Arial" w:eastAsia="Arial" w:hAnsi="Arial" w:hint="eastAsia"/>
-          <w:color w:val="000000"/>
-          <w:sz w:val="12"/>
-        </w:rPr>
-        <w:t xml:space="preserve">                                                                                </w:t>
-      </w:r>
-      <w:r>
-        <w:rPr>
-          <w:rFonts w:ascii="Calibri" w:eastAsia="Calibri" w:hAnsi="Calibri" w:hint="eastAsia"/>
-          <w:color w:val="000000"/>
-          <w:sz w:val="28"/>
-        </w:rPr>
-        <w:t>Pass Marks: 45</w:t>
-      </w:r>
-    </w:p>
-    <w:p>
-      <w:pPr>
-        <w:spacing w:after="340" w:line="260" w:lineRule="exact"/>
-        <w:ind w:left="7360"/>
-      </w:pPr>
-      <w:r>
-        <w:rPr>
-          <w:rFonts w:ascii="Calibri" w:eastAsia="Calibri" w:hAnsi="Calibri" w:hint="eastAsia"/>
-          <w:color w:val="000000"/>
-        </w:rPr>
-        <w:t>Time</w:t>
-      </w:r>
-      <w:r>
-        <w:rPr>
-          <w:rFonts w:ascii="Arial" w:eastAsia="Arial" w:hAnsi="Arial" w:hint="eastAsia"/>
-          <w:color w:val="000000"/>
-          <w:sz w:val="12"/>
-        </w:rPr>
-        <w:t xml:space="preserve">           </w:t>
-      </w:r>
-      <w:r>
-        <w:rPr>
-          <w:rFonts w:ascii="Calibri" w:eastAsia="Calibri" w:hAnsi="Calibri" w:hint="eastAsia"/>
-          <w:color w:val="000000"/>
-        </w:rPr>
-        <w:t>: 3hrs.</w:t>
-      </w:r>
-    </w:p>
-    <w:p>
-      <w:pPr>
-        <w:spacing w:after="60" w:line="320" w:lineRule="exact"/>
-        <w:ind w:left="1080"/>
-        <w:jc w:val="both"/>
-      </w:pPr>
-      <w:r>
-        <w:rPr>
-          <w:rFonts w:ascii="Calibri" w:eastAsia="Calibri" w:hAnsi="Calibri" w:hint="eastAsia"/>
-          <w:color w:val="000000"/>
-          <w:sz w:val="28"/>
-        </w:rPr>
-        <w:t>Candidates are required to give their answers in their own words as far as practicable.</w:t>
-      </w:r>
-    </w:p>
-    <w:p>
-      <w:pPr>
-        <w:spacing w:after="60" w:line="320" w:lineRule="exact"/>
-        <w:ind w:firstLine="1080"/>
-      </w:pPr>
-      <w:r>
-        <w:rPr>
-          <w:rFonts w:ascii="Calibri" w:eastAsia="Calibri" w:hAnsi="Calibri" w:hint="eastAsia"/>
-          <w:color w:val="000000"/>
-          <w:sz w:val="28"/>
-        </w:rPr>
-        <w:t>The figures in the margin indicate full marks.</w:t>
-      </w:r>
-    </w:p>
-    <w:p>
-      <w:pPr>
-        <w:spacing w:after="340" w:line="320" w:lineRule="exact"/>
-        <w:ind w:firstLine="1080"/>
-      </w:pPr>
-      <w:r>
-        <w:rPr>
-          <w:rFonts w:ascii="Calibri" w:eastAsia="Calibri" w:hAnsi="Calibri" w:hint="eastAsia"/>
-          <w:color w:val="000000"/>
-          <w:sz w:val="28"/>
-        </w:rPr>
-        <w:t>Att</w:t>
-      </w:r>
-      <w:r>
-        <w:rPr>
-          <w:rFonts w:ascii="Calibri" w:eastAsia="Calibri" w:hAnsi="Calibri" w:hint="eastAsia"/>
-          <w:color w:val="000000"/>
-          <w:sz w:val="28"/>
-        </w:rPr>
-        <w:t>empt all the questions.</w:t>
-      </w:r>
-    </w:p>
-    <w:p>
-      <w:pPr>
-        <w:spacing w:line="320" w:lineRule="exact"/>
-        <w:jc w:val="both"/>
-      </w:pPr>
-      <w:r>
-        <w:rPr>
-          <w:rFonts w:ascii="Calibri" w:eastAsia="Calibri" w:hAnsi="Calibri" w:hint="eastAsia"/>
-          <w:color w:val="000000"/>
-          <w:sz w:val="28"/>
-        </w:rPr>
-        <w:t>1.  a) What is Linux? Is it legal to edit Linux kernel? Is Linux operating system virus free? Explain.</w:t>
-      </w:r>
-    </w:p>
-    <w:p>
-      <w:pPr>
-        <w:spacing w:line="1" w:lineRule="exact"/>
-      </w:pPr>
-      <w:r>
-        <w:br w:type="column"/>
-      </w:r>
-    </w:p>
-    <w:p>
-      <w:pPr>
-        <w:spacing w:before="4340" w:line="280" w:lineRule="exact"/>
-        <w:jc w:val="both"/>
-        <w:sectPr>
-          <w:type w:val="continuous"/>
-          <w:pgSz w:w="12080" w:h="16840"/>
-          <w:pgMar w:top="720" w:right="720" w:bottom="1440" w:left="720" w:header="0" w:footer="0" w:gutter="0"/>
-          <w:cols w:num="2" w:space="720" w:equalWidth="0">
-            <w:col w:w="9980" w:space="220"/>
-            <w:col w:w="420" w:space="0"/>
-          </w:cols>
-        </w:sectPr>
-      </w:pPr>
-      <w:r>
-        <w:rPr>
-          <w:rFonts w:ascii="SimSun" w:eastAsia="SimSun" w:hAnsi="SimSun" w:hint="eastAsia"/>
-          <w:color w:val="000000"/>
-        </w:rPr>
-        <w:t>7</w:t>
-      </w:r>
-    </w:p>
-    <w:p>
-      <w:pPr>
-        <w:spacing w:before="800" w:line="320" w:lineRule="exact"/>
-        <w:jc w:val="both"/>
-      </w:pPr>
-      <w:r>
-        <w:rPr>
-          <w:rFonts w:ascii="SimSun" w:eastAsia="SimSun" w:hAnsi="SimSun" w:hint="eastAsia"/>
-          <w:color w:val="000000"/>
-          <w:sz w:val="28"/>
-        </w:rPr>
-        <w:t>2.</w:t>
-      </w:r>
-    </w:p>
-    <w:p>
-      <w:pPr>
-        <w:spacing w:line="1" w:lineRule="exact"/>
-      </w:pPr>
-      <w:r>
-        <w:br w:type="column"/>
-      </w:r>
+      <w:bookmarkStart w:id="0" w:name="_GoBack"/>
+      <w:bookmarkEnd w:id="0"/>
     </w:p>
     <w:p>
       <w:pPr>
@@ -297,51 +17,56 @@
       </w:pPr>
       <w:r>
         <w:rPr>
-          <w:rFonts w:ascii="Calibri" w:eastAsia="Calibri" w:hAnsi="Calibri" w:hint="eastAsia"/>
-          <w:color w:val="000000"/>
-          <w:sz w:val="28"/>
-        </w:rPr>
-        <w:t xml:space="preserve">b) What do you mean by Linux Shell? What is </w:t>
-      </w:r>
-      <w:proofErr w:type="spellStart"/>
-      <w:r>
-        <w:rPr>
-          <w:rFonts w:ascii="Calibri" w:eastAsia="Calibri" w:hAnsi="Calibri" w:hint="eastAsia"/>
-          <w:color w:val="000000"/>
-          <w:sz w:val="28"/>
-        </w:rPr>
-        <w:t>ksh</w:t>
-      </w:r>
-      <w:proofErr w:type="spellEnd"/>
-      <w:r>
-        <w:rPr>
-          <w:rFonts w:ascii="Calibri" w:eastAsia="Calibri" w:hAnsi="Calibri" w:hint="eastAsia"/>
-          <w:color w:val="000000"/>
-          <w:sz w:val="28"/>
-        </w:rPr>
-        <w:t>? What are the basic differences between BA</w:t>
-      </w:r>
-      <w:r>
-        <w:rPr>
-          <w:rFonts w:ascii="Calibri" w:eastAsia="Calibri" w:hAnsi="Calibri" w:hint="eastAsia"/>
-          <w:color w:val="000000"/>
-          <w:sz w:val="28"/>
-        </w:rPr>
-        <w:t>SH and DOS?</w:t>
+          <w:rFonts w:ascii="Calibri" w:eastAsia="Calibri" w:hAnsi="Calibri"/>
+          <w:color w:val="000000"/>
+          <w:sz w:val="28"/>
+        </w:rPr>
+        <w:t xml:space="preserve">2 </w:t>
+      </w:r>
+      <w:r>
+        <w:rPr>
+          <w:rFonts w:ascii="Calibri" w:eastAsia="Calibri" w:hAnsi="Calibri" w:hint="eastAsia"/>
+          <w:color w:val="000000"/>
+          <w:sz w:val="28"/>
+        </w:rPr>
+        <w:t xml:space="preserve">a) </w:t>
+      </w:r>
+      <w:proofErr w:type="gramStart"/>
+      <w:r>
+        <w:rPr>
+          <w:rFonts w:ascii="Calibri" w:eastAsia="Calibri" w:hAnsi="Calibri" w:hint="eastAsia"/>
+          <w:color w:val="000000"/>
+          <w:sz w:val="28"/>
+        </w:rPr>
+        <w:t>What</w:t>
+      </w:r>
+      <w:proofErr w:type="gramEnd"/>
+      <w:r>
+        <w:rPr>
+          <w:rFonts w:ascii="Calibri" w:eastAsia="Calibri" w:hAnsi="Calibri" w:hint="eastAsia"/>
+          <w:color w:val="000000"/>
+          <w:sz w:val="28"/>
+        </w:rPr>
+        <w:t xml:space="preserve"> do you mean by LILO? What is GNU GRUB? What is Linux swap partition and what does it do?</w:t>
       </w:r>
     </w:p>
     <w:p>
       <w:pPr>
         <w:spacing w:line="340" w:lineRule="exact"/>
         <w:jc w:val="both"/>
-      </w:pPr>
-      <w:r>
-        <w:rPr>
-          <w:rFonts w:ascii="Calibri" w:eastAsia="Calibri" w:hAnsi="Calibri" w:hint="eastAsia"/>
-          <w:color w:val="000000"/>
-          <w:sz w:val="28"/>
-        </w:rPr>
-        <w:t>a) What do you mean by LILO? What is GNU GRUB? What is Linux swap partition and what does it do?</w:t>
+        <w:rPr>
+          <w:rFonts w:ascii="Calibri" w:eastAsia="Calibri" w:hAnsi="Calibri"/>
+          <w:color w:val="000000"/>
+          <w:sz w:val="28"/>
+        </w:rPr>
+      </w:pPr>
+      <w:r>
+        <w:rPr>
+          <w:rFonts w:ascii="Calibri" w:eastAsia="Calibri" w:hAnsi="Calibri" w:hint="eastAsia"/>
+          <w:color w:val="000000"/>
+          <w:sz w:val="28"/>
+        </w:rPr>
+        <w:t>b) What is SUDO? Describe the root account with the procedure to login as root user?</w:t>
       </w:r>
     </w:p>
     <w:p>
@@ -355,85 +80,6 @@
           <w:color w:val="000000"/>
           <w:sz w:val="28"/>
         </w:rPr>
-        <w:t>b) What is SUDO? Describe the root account with the procedure to login as root user?</w:t>
-      </w:r>
-    </w:p>
-    <w:p>
-      <w:pPr>
-        <w:spacing w:line="1" w:lineRule="exact"/>
-      </w:pPr>
-      <w:r>
-        <w:br w:type="column"/>
-      </w:r>
-    </w:p>
-    <w:p>
-      <w:pPr>
-        <w:spacing w:after="340" w:line="240" w:lineRule="exact"/>
-        <w:jc w:val="both"/>
-      </w:pPr>
-      <w:r>
-        <w:rPr>
-          <w:rFonts w:ascii="SimSun" w:eastAsia="SimSun" w:hAnsi="SimSun" w:hint="eastAsia"/>
-          <w:color w:val="000000"/>
-          <w:sz w:val="20"/>
-        </w:rPr>
-        <w:t>8</w:t>
-      </w:r>
-    </w:p>
-    <w:p>
-      <w:pPr>
-        <w:spacing w:after="480" w:line="240" w:lineRule="exact"/>
-        <w:jc w:val="both"/>
-      </w:pPr>
-      <w:r>
-        <w:rPr>
-          <w:rFonts w:ascii="SimSun" w:eastAsia="SimSun" w:hAnsi="SimSun" w:hint="eastAsia"/>
-          <w:color w:val="000000"/>
-          <w:sz w:val="20"/>
-        </w:rPr>
-        <w:t>8</w:t>
-      </w:r>
-    </w:p>
-    <w:p>
-      <w:pPr>
-        <w:spacing w:line="240" w:lineRule="exact"/>
-        <w:jc w:val="both"/>
-        <w:rPr>
-          <w:rFonts w:ascii="SimSun" w:eastAsia="SimSun" w:hAnsi="SimSun"/>
-          <w:color w:val="000000"/>
-          <w:sz w:val="20"/>
-        </w:rPr>
-        <w:sectPr>
-          <w:type w:val="continuous"/>
-          <w:pgSz w:w="12080" w:h="16840"/>
-          <w:pgMar w:top="720" w:right="720" w:bottom="1440" w:left="720" w:header="0" w:footer="0" w:gutter="0"/>
-          <w:cols w:num="3" w:space="720" w:equalWidth="0">
-            <w:col w:w="1000" w:space="80"/>
-            <w:col w:w="8780" w:space="340"/>
-            <w:col w:w="420" w:space="0"/>
-          </w:cols>
-        </w:sectPr>
-      </w:pPr>
-      <w:r>
-        <w:rPr>
-          <w:rFonts w:ascii="SimSun" w:eastAsia="SimSun" w:hAnsi="SimSun" w:hint="eastAsia"/>
-          <w:color w:val="000000"/>
-          <w:sz w:val="20"/>
-        </w:rPr>
-        <w:t>7</w:t>
-      </w:r>
-    </w:p>
-    <w:p>
-      <w:pPr>
-        <w:spacing w:line="320" w:lineRule="exact"/>
-      </w:pPr>
-      <w:r>
-        <w:rPr>
-          <w:rFonts w:ascii="Calibri" w:eastAsia="Calibri" w:hAnsi="Calibri" w:hint="eastAsia"/>
-          <w:color w:val="000000"/>
-          <w:sz w:val="28"/>
-        </w:rPr>
-        <w:lastRenderedPageBreak/>
         <w:t xml:space="preserve">3. </w:t>
       </w:r>
       <w:proofErr w:type="gramStart"/>
@@ -627,7 +273,23 @@
           <w:color w:val="000000"/>
           <w:sz w:val="28"/>
         </w:rPr>
-        <w:t>b) Explain the procedure of adding, removing and modifying user 8accounts in Linux with necessary commands and examples.</w:t>
+        <w:t>b) Explain the procedure of addin</w:t>
+      </w:r>
+      <w:r>
+        <w:rPr>
+          <w:rFonts w:ascii="Calibri" w:eastAsia="Calibri" w:hAnsi="Calibri" w:hint="eastAsia"/>
+          <w:color w:val="000000"/>
+          <w:sz w:val="28"/>
+        </w:rPr>
+        <w:t xml:space="preserve">g, removing and modifying user </w:t>
+      </w:r>
+      <w:r>
+        <w:rPr>
+          <w:rFonts w:ascii="Calibri" w:eastAsia="Calibri" w:hAnsi="Calibri" w:hint="eastAsia"/>
+          <w:color w:val="000000"/>
+          <w:sz w:val="28"/>
+        </w:rPr>
+        <w:t>accounts in Linux with necessary commands and examples.</w:t>
       </w:r>
     </w:p>
     <w:p>
@@ -755,15 +417,7 @@
           <w:color w:val="000000"/>
           <w:sz w:val="28"/>
         </w:rPr>
-        <w:t>server.</w:t>
-      </w:r>
-      <w:r>
-        <w:rPr>
-          <w:rFonts w:ascii="Calibri" w:eastAsia="Calibri" w:hAnsi="Calibri" w:hint="eastAsia"/>
-          <w:color w:val="000000"/>
-          <w:sz w:val="28"/>
-        </w:rPr>
-        <w:t>b</w:t>
+        <w:t>server.b</w:t>
       </w:r>
       <w:proofErr w:type="spellEnd"/>
       <w:r>
@@ -892,7 +546,7 @@
               </wp:anchor>
             </w:drawing>
           </mc:Choice>
-          <mc:Fallback xmlns:mml="http://www.w3.org/1998/Math/MathML" xmlns:a14="http://schemas.microsoft.com/office/drawing/2010/main" xmlns:pic="http://schemas.openxmlformats.org/drawingml/2006/picture" xmlns:a="http://schemas.openxmlformats.org/drawingml/2006/main">
+          <mc:Fallback xmlns:a="http://schemas.openxmlformats.org/drawingml/2006/main" xmlns:pic="http://schemas.openxmlformats.org/drawingml/2006/picture" xmlns:a14="http://schemas.microsoft.com/office/drawing/2010/main" xmlns:mml="http://www.w3.org/1998/Math/MathML">
             <w:pict>
               <v:shape id="_x0000_s2" style="position:absolute;left:0pt;margin-left:295.0pt;margin-top:775.0pt;height:17.0pt;width:52.0pt;z-index:638309865270499856;mso-width-relative:page;mso-height-relative:page;mso-position-vertical-relative:page;mso-position-horizontal-relative:page;" coordsize="21600,21600" o:spid="_x0000_s2" filled="true" fillcolor="#FFFFFF [3201]" stroked="false" o:spt="202" type="#_x0000_t202" o:gfxdata="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">
                 <v:fill on="true" focussize="0,0"/>
@@ -1026,7 +680,7 @@
               </wp:anchor>
             </w:drawing>
           </mc:Choice>
-          <mc:Fallback xmlns:mml="http://www.w3.org/1998/Math/MathML" xmlns:a14="http://schemas.microsoft.com/office/drawing/2010/main" xmlns:pic="http://schemas.openxmlformats.org/drawingml/2006/picture" xmlns:a="http://schemas.openxmlformats.org/drawingml/2006/main">
+          <mc:Fallback xmlns:a="http://schemas.openxmlformats.org/drawingml/2006/main" xmlns:pic="http://schemas.openxmlformats.org/drawingml/2006/picture" xmlns:a14="http://schemas.microsoft.com/office/drawing/2010/main" xmlns:mml="http://www.w3.org/1998/Math/MathML">
             <w:pict>
               <v:shape id="_x0000_s4" style="position:absolute;left:0pt;margin-left:551.0pt;margin-top:62.0pt;height:22.0pt;width:23.0pt;z-index:638309865270506142;mso-width-relative:page;mso-height-relative:page;mso-position-vertical-relative:page;mso-position-horizontal-relative:page;" coordsize="21600,21600" o:spid="_x0000_s4" filled="true" fillcolor="#FFFFFF [3201]" stroked="false" o:spt="202" type="#_x0000_t202" o:gfxdata="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">
                 <v:fill on="true" focussize="0,0"/>
@@ -1197,7 +851,7 @@
               </wp:anchor>
             </w:drawing>
           </mc:Choice>
-          <mc:Fallback xmlns:mml="http://www.w3.org/1998/Math/MathML" xmlns:a14="http://schemas.microsoft.com/office/drawing/2010/main" xmlns:pic="http://schemas.openxmlformats.org/drawingml/2006/picture" xmlns:a="http://schemas.openxmlformats.org/drawingml/2006/main">
+          <mc:Fallback xmlns:a="http://schemas.openxmlformats.org/drawingml/2006/main" xmlns:pic="http://schemas.openxmlformats.org/drawingml/2006/picture" xmlns:a14="http://schemas.microsoft.com/office/drawing/2010/main" xmlns:mml="http://www.w3.org/1998/Math/MathML">
             <w:pict>
               <v:shape id="_x0000_s6" style="position:absolute;left:0pt;margin-left:300.0pt;margin-top:777.0pt;height:16.0pt;width:57.0pt;z-index:638309865270507041;mso-width-relative:page;mso-height-relative:page;mso-position-vertical-relative:page;mso-position-horizontal-relative:page;" coordsize="21600,21600" o:spid="_x0000_s6" filled="true" fillcolor="#FFFFFF [3201]" stroked="false" o:spt="202" type="#_x0000_t202" o:gfxdata="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">
                 <v:fill on="true" focussize="0,0"/>
@@ -1387,15 +1041,7 @@
           <w:color w:val="000000"/>
           <w:sz w:val="28"/>
         </w:rPr>
-        <w:t>Candidates are required to give their answers i</w:t>
-      </w:r>
-      <w:r>
-        <w:rPr>
-          <w:rFonts w:ascii="Calibri" w:eastAsia="Calibri" w:hAnsi="Calibri" w:hint="eastAsia"/>
-          <w:color w:val="000000"/>
-          <w:sz w:val="28"/>
-        </w:rPr>
-        <w:t>n their own words as far as practicable.</w:t>
+        <w:t>Candidates are required to give their answers in their own words as far as practicable.</w:t>
       </w:r>
     </w:p>
     <w:p>
@@ -1438,283 +1084,6 @@
         <w:ind w:left="700"/>
         <w:jc w:val="both"/>
       </w:pPr>
-      <w:r>
-        <w:rPr>
-          <w:rFonts w:ascii="Calibri" w:eastAsia="Calibri" w:hAnsi="Calibri" w:hint="eastAsia"/>
-          <w:color w:val="000000"/>
-          <w:sz w:val="28"/>
-        </w:rPr>
-        <w:t>a) Why Linux operating system is so popular? Differentiate between open source software and freeware.</w:t>
-      </w:r>
-      <w:r>
-        <w:rPr>
-          <w:noProof/>
-        </w:rPr>
-        <w:drawing>
-          <wp:anchor distT="0" distB="0" distL="114300" distR="114300" simplePos="0" relativeHeight="251638272" behindDoc="0" locked="0" layoutInCell="1" allowOverlap="1">
-            <wp:simplePos x="0" y="0"/>
-            <wp:positionH relativeFrom="page">
-              <wp:posOffset>457200</wp:posOffset>
-            </wp:positionH>
-            <wp:positionV relativeFrom="paragraph">
-              <wp:posOffset>-38100</wp:posOffset>
-            </wp:positionV>
-            <wp:extent cx="330200" cy="292100"/>
-            <wp:effectExtent l="0" t="0" r="2540" b="4445"/>
-            <wp:wrapNone/>
-            <wp:docPr id="7" name="NORMAL"/>
-            <wp:cNvGraphicFramePr>
-              <a:graphicFrameLocks xmlns:a="http://schemas.openxmlformats.org/drawingml/2006/main" noChangeAspect="1"/>
-            </wp:cNvGraphicFramePr>
-            <a:graphic xmlns:a="http://schemas.openxmlformats.org/drawingml/2006/main">
-              <a:graphicData uri="http://schemas.openxmlformats.org/drawingml/2006/picture">
-                <pic:pic xmlns:pic="http://schemas.openxmlformats.org/drawingml/2006/picture">
-                  <pic:nvPicPr>
-                    <pic:cNvPr id="1" name="avatar.jpg"/>
-                    <pic:cNvPicPr/>
-                  </pic:nvPicPr>
-                  <pic:blipFill>
-                    <a:blip r:embed="rId7" cstate="print">
-                      <a:extLst>
-                        <a:ext uri="{28A0092B-C50C-407E-A947-70E740481C1C}">
-                          <a14:useLocalDpi xmlns:a14="http://schemas.microsoft.com/office/drawing/2010/main" val="0"/>
-                        </a:ext>
-                      </a:extLst>
-                    </a:blip>
-                    <a:stretch>
-                      <a:fillRect/>
-                    </a:stretch>
-                  </pic:blipFill>
-                  <pic:spPr>
-                    <a:xfrm>
-                      <a:off x="0" y="0"/>
-                      <a:ext cx="330200" cy="292100"/>
-                    </a:xfrm>
-                    <a:prstGeom prst="rect">
-                      <a:avLst/>
-                    </a:prstGeom>
-                  </pic:spPr>
-                </pic:pic>
-              </a:graphicData>
-            </a:graphic>
-            <wp14:sizeRelH relativeFrom="page">
-              <wp14:pctWidth>0</wp14:pctWidth>
-            </wp14:sizeRelH>
-            <wp14:sizeRelV relativeFrom="page">
-              <wp14:pctHeight>0</wp14:pctHeight>
-            </wp14:sizeRelV>
-          </wp:anchor>
-        </w:drawing>
-      </w:r>
-    </w:p>
-    <w:p>
-      <w:pPr>
-        <w:spacing w:line="1" w:lineRule="exact"/>
-      </w:pPr>
-      <w:r>
-        <w:br w:type="column"/>
-      </w:r>
-    </w:p>
-    <w:p>
-      <w:pPr>
-        <w:spacing w:line="340" w:lineRule="exact"/>
-        <w:sectPr>
-          <w:type w:val="continuous"/>
-          <w:pgSz w:w="11680" w:h="16820"/>
-          <w:pgMar w:top="720" w:right="720" w:bottom="1440" w:left="720" w:header="0" w:footer="0" w:gutter="0"/>
-          <w:cols w:num="2" w:space="720" w:equalWidth="0">
-            <w:col w:w="9920" w:space="40"/>
-            <w:col w:w="260" w:space="0"/>
-          </w:cols>
-        </w:sectPr>
-      </w:pPr>
-      <w:r>
-        <w:rPr>
-          <w:rFonts w:ascii="SimSun" w:eastAsia="SimSun" w:hAnsi="SimSun" w:hint="eastAsia"/>
-          <w:color w:val="000000"/>
-          <w:sz w:val="24"/>
-        </w:rPr>
-        <w:t>7</w:t>
-      </w:r>
-    </w:p>
-    <w:p>
-      <w:pPr>
-        <w:spacing w:after="80" w:line="380" w:lineRule="exact"/>
-        <w:ind w:left="700"/>
-        <w:jc w:val="both"/>
-      </w:pPr>
-      <w:r>
-        <w:rPr>
-          <w:rFonts w:ascii="Calibri" w:eastAsia="Calibri" w:hAnsi="Calibri" w:hint="eastAsia"/>
-          <w:color w:val="000000"/>
-          <w:sz w:val="28"/>
-        </w:rPr>
-        <w:t>b) What do you mean by booting? Define the function of following 8command with examples. (8)</w:t>
-      </w:r>
-    </w:p>
-    <w:p>
-      <w:pPr>
-        <w:spacing w:after="80" w:line="320" w:lineRule="exact"/>
-        <w:ind w:left="340" w:firstLine="2100"/>
-      </w:pPr>
-      <w:r>
-        <w:rPr>
-          <w:rFonts w:ascii="Calibri" w:eastAsia="Calibri" w:hAnsi="Calibri" w:hint="eastAsia"/>
-          <w:color w:val="000000"/>
-          <w:sz w:val="28"/>
-        </w:rPr>
-        <w:t>a. Is-</w:t>
-      </w:r>
-      <w:proofErr w:type="spellStart"/>
-      <w:r>
-        <w:rPr>
-          <w:rFonts w:ascii="Calibri" w:eastAsia="Calibri" w:hAnsi="Calibri" w:hint="eastAsia"/>
-          <w:color w:val="000000"/>
-          <w:sz w:val="28"/>
-        </w:rPr>
-        <w:t>lJ</w:t>
-      </w:r>
-      <w:proofErr w:type="spellEnd"/>
-    </w:p>
-    <w:p>
-      <w:pPr>
-        <w:spacing w:after="80" w:line="320" w:lineRule="exact"/>
-        <w:ind w:left="340" w:firstLine="2100"/>
-      </w:pPr>
-      <w:r>
-        <w:rPr>
-          <w:rFonts w:ascii="Calibri" w:eastAsia="Calibri" w:hAnsi="Calibri" w:hint="eastAsia"/>
-          <w:color w:val="000000"/>
-          <w:sz w:val="28"/>
-        </w:rPr>
-        <w:t xml:space="preserve">b. </w:t>
-      </w:r>
-      <w:proofErr w:type="spellStart"/>
-      <w:r>
-        <w:rPr>
-          <w:rFonts w:ascii="Calibri" w:eastAsia="Calibri" w:hAnsi="Calibri" w:hint="eastAsia"/>
-          <w:color w:val="000000"/>
-          <w:sz w:val="28"/>
-        </w:rPr>
-        <w:t>df.J</w:t>
-      </w:r>
-      <w:proofErr w:type="spellEnd"/>
-    </w:p>
-    <w:p>
-      <w:pPr>
-        <w:spacing w:line="320" w:lineRule="exact"/>
-        <w:ind w:left="340" w:firstLine="2100"/>
-      </w:pPr>
-      <w:r>
-        <w:rPr>
-          <w:rFonts w:ascii="Calibri" w:eastAsia="Calibri" w:hAnsi="Calibri" w:hint="eastAsia"/>
-          <w:color w:val="000000"/>
-          <w:sz w:val="28"/>
-        </w:rPr>
-        <w:t xml:space="preserve">c. </w:t>
-      </w:r>
-      <w:proofErr w:type="spellStart"/>
-      <w:r>
-        <w:rPr>
-          <w:rFonts w:ascii="Calibri" w:eastAsia="Calibri" w:hAnsi="Calibri" w:hint="eastAsia"/>
-          <w:color w:val="000000"/>
-          <w:sz w:val="28"/>
-        </w:rPr>
-        <w:t>duJ</w:t>
-      </w:r>
-      <w:proofErr w:type="spellEnd"/>
-    </w:p>
-    <w:p>
-      <w:pPr>
-        <w:spacing w:after="80" w:line="320" w:lineRule="exact"/>
-        <w:ind w:left="340" w:firstLine="2100"/>
-      </w:pPr>
-      <w:r>
-        <w:rPr>
-          <w:rFonts w:ascii="Calibri" w:eastAsia="Calibri" w:hAnsi="Calibri" w:hint="eastAsia"/>
-          <w:color w:val="000000"/>
-          <w:sz w:val="28"/>
-        </w:rPr>
-        <w:t xml:space="preserve">d. </w:t>
-      </w:r>
-      <w:proofErr w:type="spellStart"/>
-      <w:r>
-        <w:rPr>
-          <w:rFonts w:ascii="Calibri" w:eastAsia="Calibri" w:hAnsi="Calibri" w:hint="eastAsia"/>
-          <w:color w:val="000000"/>
-          <w:sz w:val="28"/>
-        </w:rPr>
-        <w:t>chmod</w:t>
-      </w:r>
-      <w:proofErr w:type="spellEnd"/>
-      <w:r>
-        <w:rPr>
-          <w:rFonts w:ascii="Calibri" w:eastAsia="Calibri" w:hAnsi="Calibri" w:hint="eastAsia"/>
-          <w:color w:val="000000"/>
-          <w:sz w:val="28"/>
-        </w:rPr>
-        <w:t xml:space="preserve"> 741J</w:t>
-      </w:r>
-    </w:p>
-    <w:p>
-      <w:pPr>
-        <w:spacing w:line="320" w:lineRule="exact"/>
-        <w:ind w:left="340" w:firstLine="2100"/>
-      </w:pPr>
-      <w:r>
-        <w:rPr>
-          <w:rFonts w:ascii="Calibri" w:eastAsia="Calibri" w:hAnsi="Calibri" w:hint="eastAsia"/>
-          <w:color w:val="000000"/>
-          <w:sz w:val="28"/>
-        </w:rPr>
-        <w:t>e. top.</w:t>
-      </w:r>
-    </w:p>
-    <w:p>
-      <w:pPr>
-        <w:spacing w:after="80" w:line="320" w:lineRule="exact"/>
-        <w:ind w:left="340" w:firstLine="2100"/>
-      </w:pPr>
-      <w:r>
-        <w:rPr>
-          <w:rFonts w:ascii="Calibri" w:eastAsia="Calibri" w:hAnsi="Calibri" w:hint="eastAsia"/>
-          <w:color w:val="000000"/>
-          <w:sz w:val="28"/>
-        </w:rPr>
-        <w:t xml:space="preserve">f. touch </w:t>
-      </w:r>
-      <w:proofErr w:type="spellStart"/>
-      <w:r>
-        <w:rPr>
-          <w:rFonts w:ascii="Calibri" w:eastAsia="Calibri" w:hAnsi="Calibri" w:hint="eastAsia"/>
-          <w:color w:val="000000"/>
-          <w:sz w:val="28"/>
-        </w:rPr>
-        <w:t>meJ</w:t>
-      </w:r>
-      <w:proofErr w:type="spellEnd"/>
-    </w:p>
-    <w:p>
-      <w:pPr>
-        <w:spacing w:after="80" w:line="320" w:lineRule="exact"/>
-        <w:ind w:left="340" w:firstLine="2100"/>
-      </w:pPr>
-      <w:r>
-        <w:rPr>
-          <w:rFonts w:ascii="Calibri" w:eastAsia="Calibri" w:hAnsi="Calibri" w:hint="eastAsia"/>
-          <w:color w:val="000000"/>
-          <w:sz w:val="28"/>
-        </w:rPr>
-        <w:t>g. fdisk-1</w:t>
-      </w:r>
-      <w:r>
-        <w:rPr>
-          <w:rFonts w:ascii="Calibri" w:eastAsia="Calibri" w:hAnsi="Calibri" w:hint="eastAsia"/>
-          <w:color w:val="000000"/>
-          <w:sz w:val="28"/>
-        </w:rPr>
-        <w:t>」</w:t>
-      </w:r>
     </w:p>
     <w:p>
       <w:pPr>
@@ -1727,15 +1096,25 @@
           <w:color w:val="000000"/>
           <w:sz w:val="28"/>
         </w:rPr>
-        <w:t>2. a) Write step by step procedure to install Red-Hat Linux</w:t>
-      </w:r>
-      <w:r>
-        <w:rPr>
-          <w:rFonts w:ascii="Calibri" w:eastAsia="Calibri" w:hAnsi="Calibri" w:hint="eastAsia"/>
-          <w:color w:val="000000"/>
-          <w:sz w:val="28"/>
-        </w:rPr>
-        <w:t xml:space="preserve"> from DVD  7</w:t>
+        <w:t xml:space="preserve">2. </w:t>
+      </w:r>
+      <w:proofErr w:type="gramStart"/>
+      <w:r>
+        <w:rPr>
+          <w:rFonts w:ascii="Calibri" w:eastAsia="Calibri" w:hAnsi="Calibri" w:hint="eastAsia"/>
+          <w:color w:val="000000"/>
+          <w:sz w:val="28"/>
+        </w:rPr>
+        <w:t>a</w:t>
+      </w:r>
+      <w:proofErr w:type="gramEnd"/>
+      <w:r>
+        <w:rPr>
+          <w:rFonts w:ascii="Calibri" w:eastAsia="Calibri" w:hAnsi="Calibri" w:hint="eastAsia"/>
+          <w:color w:val="000000"/>
+          <w:sz w:val="28"/>
+        </w:rPr>
+        <w:t>) Write step by step procedure to install Red-Hat Linux from DVD  7</w:t>
       </w:r>
     </w:p>
     <w:p>
@@ -1932,7 +1311,7 @@
         <w:spacing w:line="300" w:lineRule="exact"/>
         <w:ind w:left="340"/>
         <w:sectPr>
-          <w:footerReference w:type="default" r:id="rId8"/>
+          <w:footerReference w:type="default" r:id="rId7"/>
           <w:type w:val="continuous"/>
           <w:pgSz w:w="11680" w:h="16820"/>
           <w:pgMar w:top="720" w:right="720" w:bottom="1440" w:left="720" w:header="0" w:footer="0" w:gutter="0"/>
@@ -2025,7 +1404,7 @@
               </wp:anchor>
             </w:drawing>
           </mc:Choice>
-          <mc:Fallback xmlns:mml="http://www.w3.org/1998/Math/MathML" xmlns:a14="http://schemas.microsoft.com/office/drawing/2010/main" xmlns:pic="http://schemas.openxmlformats.org/drawingml/2006/picture" xmlns:a="http://schemas.openxmlformats.org/drawingml/2006/main">
+          <mc:Fallback xmlns:a="http://schemas.openxmlformats.org/drawingml/2006/main" xmlns:pic="http://schemas.openxmlformats.org/drawingml/2006/picture" xmlns:a14="http://schemas.microsoft.com/office/drawing/2010/main" xmlns:mml="http://www.w3.org/1998/Math/MathML">
             <w:pict>
               <v:shape id="_x0000_s9" style="position:absolute;left:0pt;margin-left:288.0pt;margin-top:782.0pt;height:17.0pt;width:53.0pt;z-index:638309865270524945;mso-width-relative:page;mso-height-relative:page;mso-position-vertical-relative:page;mso-position-horizontal-relative:page;" coordsize="21600,21600" o:spid="_x0000_s9" filled="true" fillcolor="#FFFFFF [3201]" stroked="false" o:spt="202" type="#_x0000_t202" o:gfxdata="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">
                 <v:fill on="true" focussize="0,0"/>
@@ -2073,15 +1452,7 @@
           <w:sz w:val="30"/>
         </w:rPr>
         <w:lastRenderedPageBreak/>
-        <w:t xml:space="preserve">can be hosted in </w:t>
-      </w:r>
-      <w:r>
-        <w:rPr>
-          <w:rFonts w:ascii="Calibri" w:eastAsia="Calibri" w:hAnsi="Calibri" w:hint="eastAsia"/>
-          <w:color w:val="000000"/>
-          <w:sz w:val="30"/>
-        </w:rPr>
-        <w:t>LAN using Linux?</w:t>
+        <w:t>can be hosted in LAN using Linux?</w:t>
       </w:r>
     </w:p>
     <w:p>
@@ -2125,7 +1496,7 @@
                     <pic:cNvPicPr/>
                   </pic:nvPicPr>
                   <pic:blipFill>
-                    <a:blip r:embed="rId9" cstate="print">
+                    <a:blip r:embed="rId8" cstate="print">
                       <a:extLst/>
                     </a:blip>
                     <a:stretch>
@@ -2207,15 +1578,7 @@
           <w:color w:val="000000"/>
           <w:sz w:val="28"/>
         </w:rPr>
-        <w:t>b) How can you configure DNS serve</w:t>
-      </w:r>
-      <w:r>
-        <w:rPr>
-          <w:rFonts w:ascii="Calibri" w:eastAsia="Calibri" w:hAnsi="Calibri" w:hint="eastAsia"/>
-          <w:color w:val="000000"/>
-          <w:sz w:val="28"/>
-        </w:rPr>
-        <w:t>r in Linux system? Write down the configuration files.</w:t>
+        <w:t>b) How can you configure DNS server in Linux system? Write down the configuration files.</w:t>
       </w:r>
     </w:p>
     <w:p>
@@ -2297,23 +1660,7 @@
             <w:color w:val="000000"/>
             <w:sz w:val="28"/>
           </w:rPr>
-          <m:t>2</m:t>
-        </m:r>
-        <m:r>
-          <w:rPr>
-            <w:rFonts w:ascii="Calibri" w:eastAsia="Calibri" w:hAnsi="Calibri" w:hint="eastAsia"/>
-            <w:color w:val="000000"/>
-            <w:sz w:val="28"/>
-          </w:rPr>
-          <m:t>×</m:t>
-        </m:r>
-        <m:r>
-          <w:rPr>
-            <w:rFonts w:ascii="Calibri" w:eastAsia="Calibri" w:hAnsi="Calibri" w:hint="eastAsia"/>
-            <w:color w:val="000000"/>
-            <w:sz w:val="28"/>
-          </w:rPr>
-          <m:t>5</m:t>
+          <m:t>2×5</m:t>
         </m:r>
       </m:oMath>
     </w:p>
@@ -2364,7 +1711,7 @@
                     <pic:cNvPicPr/>
                   </pic:nvPicPr>
                   <pic:blipFill>
-                    <a:blip r:embed="rId10" cstate="print">
+                    <a:blip r:embed="rId9" cstate="print">
                       <a:extLst>
                         <a:ext uri="{28A0092B-C50C-407E-A947-70E740481C1C}">
                           <a14:useLocalDpi xmlns:a14="http://schemas.microsoft.com/office/drawing/2010/main" val="0"/>
@@ -2416,7 +1763,7 @@
         <w:spacing w:line="380" w:lineRule="exact"/>
         <w:ind w:left="680"/>
         <w:sectPr>
-          <w:footerReference w:type="default" r:id="rId11"/>
+          <w:footerReference w:type="default" r:id="rId10"/>
           <w:type w:val="continuous"/>
           <w:pgSz w:w="12160" w:h="16840"/>
           <w:pgMar w:top="720" w:right="720" w:bottom="1440" w:left="1020" w:header="0" w:footer="0" w:gutter="0"/>
@@ -2433,677 +1780,13 @@
         <w:t>c) Root login vs super login</w:t>
       </w:r>
       <w:r>
-        <w:rPr>
-          <w:noProof/>
-        </w:rPr>
-        <mc:AlternateContent>
-          <mc:Choice Requires="wps">
-            <w:drawing>
-              <wp:anchor distT="0" distB="0" distL="114300" distR="114300" simplePos="0" relativeHeight="251641344" behindDoc="0" locked="0" layoutInCell="1" allowOverlap="1">
-                <wp:simplePos x="0" y="0"/>
-                <wp:positionH relativeFrom="page">
-                  <wp:posOffset>3810000</wp:posOffset>
-                </wp:positionH>
-                <wp:positionV relativeFrom="paragraph">
-                  <wp:posOffset>6705600</wp:posOffset>
-                </wp:positionV>
-                <wp:extent cx="711200" cy="203200"/>
-                <wp:effectExtent l="0" t="0" r="635" b="14605"/>
-                <wp:wrapNone/>
-                <wp:docPr id="12" name="文本框 2"/>
-                <wp:cNvGraphicFramePr/>
-                <a:graphic xmlns:a="http://schemas.openxmlformats.org/drawingml/2006/main">
-                  <a:graphicData uri="http://schemas.microsoft.com/office/word/2010/wordprocessingShape">
-                    <wps:wsp>
-                      <wps:cNvSpPr txBox="1"/>
-                      <wps:spPr>
-                        <a:xfrm>
-                          <a:off x="1601470" y="2139315"/>
-                          <a:ext cx="2132965" cy="3376295"/>
-                        </a:xfrm>
-                        <a:prstGeom prst="rect">
-                          <a:avLst/>
-                        </a:prstGeom>
-                        <a:noFill/>
-                        <a:ln w="6350">
-                          <a:noFill/>
-                        </a:ln>
-                      </wps:spPr>
-                      <wps:style>
-                        <a:lnRef idx="0">
-                          <a:schemeClr val="accent1"/>
-                        </a:lnRef>
-                        <a:fillRef idx="0">
-                          <a:schemeClr val="accent1"/>
-                        </a:fillRef>
-                        <a:effectRef idx="0">
-                          <a:schemeClr val="accent1"/>
-                        </a:effectRef>
-                        <a:fontRef idx="minor">
-                          <a:schemeClr val="dk1"/>
-                        </a:fontRef>
-                      </wps:style>
-                      <wps:txbx>
-                        <w:txbxContent>
-                          <w:p>
-                            <w:pPr>
-                              <w:spacing w:line="320" w:lineRule="exact"/>
-                              <w:jc w:val="center"/>
-                            </w:pPr>
-                            <w:r>
-                              <w:rPr>
-                                <w:rFonts w:ascii="SimSun" w:eastAsia="SimSun" w:hAnsi="SimSun" w:hint="eastAsia"/>
-                                <w:color w:val="000000"/>
-                                <w:sz w:val="24"/>
-                              </w:rPr>
-                              <w:t>2</w:t>
-                            </w:r>
-                          </w:p>
-                        </w:txbxContent>
-                      </wps:txbx>
-                      <wps:bodyPr lIns="25400" tIns="0" rIns="25400" bIns="0">
-                        <a:noAutofit/>
-                      </wps:bodyPr>
-                    </wps:wsp>
-                  </a:graphicData>
-                </a:graphic>
-              </wp:anchor>
-            </w:drawing>
-          </mc:Choice>
-          <mc:Fallback xmlns:mml="http://www.w3.org/1998/Math/MathML" xmlns:a14="http://schemas.microsoft.com/office/drawing/2010/main" xmlns:pic="http://schemas.openxmlformats.org/drawingml/2006/picture" xmlns:a="http://schemas.openxmlformats.org/drawingml/2006/main">
-            <w:pict>
-              <v:shape id="_x0000_s13" style="position:absolute;left:0pt;margin-left:300.0pt;margin-top:784.0pt;height:16.0pt;width:56.0pt;z-index:638309865270546742;mso-width-relative:page;mso-height-relative:page;mso-position-vertical-relative:page;mso-position-horizontal-relative:page;" coordsize="21600,21600" o:spid="_x0000_s13" filled="true" fillcolor="#FFFFFF [3201]" stroked="false" o:spt="202" type="#_x0000_t202" o:gfxdata="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">
-                <v:fill on="true" focussize="0,0"/>
-                <v:stroke on="false" weight="0.5pt"/>
-                <v:imagedata o:title=""/>
-                <o:lock v:ext="edit" aspectratio="false"/>
-                <v:textbox inset="2,0,2,0">
-                  <w:txbxContent>
-                    <w:p>
-                      <w:pPr>
-                        <w:spacing w:line="320" w:lineRule="exact"/>
-                        <w:ind/>
-                        <w:jc w:val="center"/>
-                      </w:pPr>
-                      <w:r>
-                        <w:rPr>
-                          <w:sz w:val="24"/>
-                          <w:rFonts w:hint="eastAsia" w:ascii="SimSun" w:hAnsi="SimSun" w:eastAsia="SimSun"/>
-                          <w:color w:val="000000"/>
-                        </w:rPr>
-                        <w:t xml:space="preserve">2</w:t>
-                      </w:r>
-                    </w:p>
-                  </w:txbxContent>
-                </v:textbox>
-              </v:shape>
-            </w:pict>
-          </mc:Fallback>
-        </mc:AlternateContent>
-      </w:r>
-      <w:r>
         <w:br w:type="page"/>
       </w:r>
-    </w:p>
-    <w:p>
-      <w:pPr>
-        <w:spacing w:after="280" w:line="340" w:lineRule="exact"/>
-        <w:jc w:val="center"/>
-      </w:pPr>
-      <w:r>
-        <w:rPr>
-          <w:rFonts w:ascii="Calibri" w:eastAsia="Calibri" w:hAnsi="Calibri" w:hint="eastAsia"/>
-          <w:color w:val="000000"/>
-          <w:sz w:val="30"/>
-        </w:rPr>
-        <w:lastRenderedPageBreak/>
-        <w:t>POKHARA UNIVERSITY</w:t>
-      </w:r>
-    </w:p>
-    <w:p>
-      <w:pPr>
-        <w:spacing w:line="260" w:lineRule="exact"/>
-        <w:ind w:left="460"/>
-      </w:pPr>
-      <w:r>
-        <w:rPr>
-          <w:rFonts w:ascii="Calibri" w:eastAsia="Calibri" w:hAnsi="Calibri" w:hint="eastAsia"/>
-          <w:color w:val="000000"/>
-        </w:rPr>
-        <w:t>Level: Bachelor</w:t>
-      </w:r>
-      <w:r>
-        <w:rPr>
-          <w:rFonts w:ascii="Arial" w:eastAsia="Arial" w:hAnsi="Arial" w:hint="eastAsia"/>
-          <w:color w:val="000000"/>
-          <w:sz w:val="12"/>
-        </w:rPr>
-        <w:t xml:space="preserve">                       </w:t>
-      </w:r>
-      <w:r>
-        <w:rPr>
-          <w:rFonts w:ascii="Calibri" w:eastAsia="Calibri" w:hAnsi="Calibri" w:hint="eastAsia"/>
-          <w:color w:val="000000"/>
-        </w:rPr>
-        <w:t>Semester: Fall</w:t>
-      </w:r>
-      <w:r>
-        <w:rPr>
-          <w:rFonts w:ascii="Arial" w:eastAsia="Arial" w:hAnsi="Arial" w:hint="eastAsia"/>
-          <w:color w:val="000000"/>
-          <w:sz w:val="12"/>
-        </w:rPr>
-        <w:t xml:space="preserve">                      </w:t>
-      </w:r>
-      <w:r>
-        <w:rPr>
-          <w:rFonts w:ascii="Calibri" w:eastAsia="Calibri" w:hAnsi="Calibri" w:hint="eastAsia"/>
-          <w:color w:val="000000"/>
-        </w:rPr>
-        <w:t>Year</w:t>
-      </w:r>
-      <w:r>
-        <w:rPr>
-          <w:rFonts w:ascii="Arial" w:eastAsia="Arial" w:hAnsi="Arial" w:hint="eastAsia"/>
-          <w:color w:val="000000"/>
-          <w:sz w:val="12"/>
-        </w:rPr>
-        <w:t xml:space="preserve">          </w:t>
-      </w:r>
-      <w:r>
-        <w:rPr>
-          <w:rFonts w:ascii="Calibri" w:eastAsia="Calibri" w:hAnsi="Calibri" w:hint="eastAsia"/>
-          <w:color w:val="000000"/>
-        </w:rPr>
-        <w:t>:2018</w:t>
-      </w:r>
-    </w:p>
-    <w:p>
-      <w:pPr>
-        <w:spacing w:line="260" w:lineRule="exact"/>
-        <w:ind w:left="460"/>
-      </w:pPr>
-      <w:proofErr w:type="spellStart"/>
-      <w:r>
-        <w:rPr>
-          <w:rFonts w:ascii="Calibri" w:eastAsia="Calibri" w:hAnsi="Calibri" w:hint="eastAsia"/>
-          <w:color w:val="000000"/>
-        </w:rPr>
-        <w:t>Programme</w:t>
-      </w:r>
-      <w:proofErr w:type="spellEnd"/>
-      <w:r>
-        <w:rPr>
-          <w:rFonts w:ascii="Calibri" w:eastAsia="Calibri" w:hAnsi="Calibri" w:hint="eastAsia"/>
-          <w:color w:val="000000"/>
-        </w:rPr>
-        <w:t>: BCA</w:t>
-      </w:r>
-      <w:r>
-        <w:rPr>
-          <w:rFonts w:ascii="Arial" w:eastAsia="Arial" w:hAnsi="Arial" w:hint="eastAsia"/>
-          <w:color w:val="000000"/>
-          <w:sz w:val="12"/>
-        </w:rPr>
-        <w:t xml:space="preserve">                                                                      </w:t>
-      </w:r>
-      <w:r>
-        <w:rPr>
-          <w:rFonts w:ascii="Calibri" w:eastAsia="Calibri" w:hAnsi="Calibri" w:hint="eastAsia"/>
-          <w:color w:val="000000"/>
-        </w:rPr>
-        <w:t>Full Marks: 100</w:t>
-      </w:r>
-    </w:p>
-    <w:p>
-      <w:pPr>
-        <w:spacing w:line="320" w:lineRule="exact"/>
-        <w:ind w:left="460"/>
-      </w:pPr>
-      <w:r>
-        <w:rPr>
-          <w:rFonts w:ascii="Calibri" w:eastAsia="Calibri" w:hAnsi="Calibri" w:hint="eastAsia"/>
-          <w:color w:val="000000"/>
-          <w:sz w:val="28"/>
-        </w:rPr>
-        <w:t xml:space="preserve">Course: </w:t>
-      </w:r>
-      <w:r>
-        <w:rPr>
-          <w:rFonts w:ascii="Calibri" w:eastAsia="Calibri" w:hAnsi="Calibri" w:hint="eastAsia"/>
-          <w:color w:val="000000"/>
-          <w:sz w:val="28"/>
-        </w:rPr>
-        <w:t>Linux</w:t>
-      </w:r>
-      <w:r>
-        <w:rPr>
-          <w:rFonts w:ascii="Arial" w:eastAsia="Arial" w:hAnsi="Arial" w:hint="eastAsia"/>
-          <w:color w:val="000000"/>
-          <w:sz w:val="12"/>
-        </w:rPr>
-        <w:t xml:space="preserve">                                                                              </w:t>
-      </w:r>
-      <w:r>
-        <w:rPr>
-          <w:rFonts w:ascii="Calibri" w:eastAsia="Calibri" w:hAnsi="Calibri" w:hint="eastAsia"/>
-          <w:color w:val="000000"/>
-          <w:sz w:val="28"/>
-        </w:rPr>
-        <w:t>Pass Marks: 45</w:t>
-      </w:r>
-    </w:p>
-    <w:p>
-      <w:pPr>
-        <w:spacing w:after="380" w:line="320" w:lineRule="exact"/>
-        <w:ind w:left="460" w:firstLine="6400"/>
-        <w:jc w:val="both"/>
-      </w:pPr>
-      <w:r>
-        <w:rPr>
-          <w:rFonts w:ascii="Calibri" w:eastAsia="Calibri" w:hAnsi="Calibri" w:hint="eastAsia"/>
-          <w:color w:val="000000"/>
-          <w:sz w:val="28"/>
-        </w:rPr>
-        <w:t>Time: 3hrs.</w:t>
-      </w:r>
-    </w:p>
-    <w:p>
-      <w:pPr>
-        <w:spacing w:after="140" w:line="300" w:lineRule="exact"/>
-        <w:ind w:left="460"/>
-        <w:jc w:val="both"/>
-      </w:pPr>
-      <w:r>
-        <w:rPr>
-          <w:rFonts w:ascii="Calibri" w:eastAsia="Calibri" w:hAnsi="Calibri" w:hint="eastAsia"/>
-          <w:color w:val="000000"/>
-          <w:sz w:val="26"/>
-        </w:rPr>
-        <w:t>Candidates are required to give their answers in their own words as far as practicable.</w:t>
-      </w:r>
-    </w:p>
-    <w:p>
-      <w:pPr>
-        <w:spacing w:after="60" w:line="300" w:lineRule="exact"/>
-        <w:ind w:left="460"/>
-      </w:pPr>
-      <w:r>
-        <w:rPr>
-          <w:rFonts w:ascii="Calibri" w:eastAsia="Calibri" w:hAnsi="Calibri" w:hint="eastAsia"/>
-          <w:color w:val="000000"/>
-          <w:sz w:val="26"/>
-        </w:rPr>
-        <w:t>The figures in the margin indicate full marks.</w:t>
-      </w:r>
-    </w:p>
-    <w:p>
-      <w:pPr>
-        <w:spacing w:line="320" w:lineRule="exact"/>
-        <w:ind w:left="460"/>
-        <w:sectPr>
-          <w:headerReference w:type="default" r:id="rId12"/>
-          <w:type w:val="continuous"/>
-          <w:pgSz w:w="11700" w:h="16840"/>
-          <w:pgMar w:top="920" w:right="720" w:bottom="1440" w:left="940" w:header="0" w:footer="0" w:gutter="0"/>
-          <w:cols w:space="720"/>
-        </w:sectPr>
-      </w:pPr>
-      <w:r>
-        <w:rPr>
-          <w:rFonts w:ascii="Calibri" w:eastAsia="Calibri" w:hAnsi="Calibri" w:hint="eastAsia"/>
-          <w:color w:val="000000"/>
-          <w:sz w:val="28"/>
-        </w:rPr>
-        <w:t>Attempt all the questions.</w:t>
-      </w:r>
-    </w:p>
-    <w:p>
-      <w:pPr>
-        <w:spacing w:before="360" w:line="280" w:lineRule="exact"/>
-        <w:ind w:left="460"/>
-        <w:jc w:val="both"/>
-      </w:pPr>
-      <w:r>
-        <w:rPr>
-          <w:rFonts w:ascii="Calibri" w:eastAsia="Calibri" w:hAnsi="Calibri" w:hint="eastAsia"/>
-          <w:color w:val="000000"/>
-          <w:sz w:val="26"/>
-        </w:rPr>
-        <w:t xml:space="preserve">1. a) </w:t>
-      </w:r>
-      <w:r>
-        <w:rPr>
-          <w:rFonts w:ascii="Calibri" w:eastAsia="Calibri" w:hAnsi="Calibri" w:hint="eastAsia"/>
-          <w:color w:val="000000"/>
-          <w:sz w:val="26"/>
-        </w:rPr>
-        <w:t>“</w:t>
-      </w:r>
-      <w:r>
-        <w:rPr>
-          <w:rFonts w:ascii="Calibri" w:eastAsia="Calibri" w:hAnsi="Calibri" w:hint="eastAsia"/>
-          <w:color w:val="000000"/>
-          <w:sz w:val="26"/>
-        </w:rPr>
-        <w:t>IT is running on cloud and cloud is running on Linux.</w:t>
-      </w:r>
-      <w:r>
-        <w:rPr>
-          <w:rFonts w:ascii="Calibri" w:eastAsia="Calibri" w:hAnsi="Calibri" w:hint="eastAsia"/>
-          <w:color w:val="000000"/>
-          <w:sz w:val="26"/>
-        </w:rPr>
-        <w:t>”</w:t>
-      </w:r>
-      <w:r>
-        <w:rPr>
-          <w:rFonts w:ascii="Calibri" w:eastAsia="Calibri" w:hAnsi="Calibri" w:hint="eastAsia"/>
-          <w:color w:val="000000"/>
-          <w:sz w:val="26"/>
-        </w:rPr>
-        <w:t xml:space="preserve"> Justify the statement.</w:t>
-      </w:r>
-    </w:p>
-    <w:p>
-      <w:pPr>
-        <w:spacing w:line="300" w:lineRule="exact"/>
-        <w:ind w:left="460"/>
-        <w:jc w:val="both"/>
-      </w:pPr>
-      <w:r>
-        <w:rPr>
-          <w:rFonts w:ascii="Calibri" w:eastAsia="Calibri" w:hAnsi="Calibri" w:hint="eastAsia"/>
-          <w:color w:val="000000"/>
-          <w:sz w:val="26"/>
-        </w:rPr>
-        <w:t>b) Write the purpose of following directories in Linux.</w:t>
-      </w:r>
-      <w:r>
-        <w:rPr>
-          <w:noProof/>
-        </w:rPr>
-        <w:drawing>
-          <wp:anchor distT="0" distB="0" distL="114300" distR="114300" simplePos="0" relativeHeight="251642368" behindDoc="0" locked="0" layoutInCell="1" allowOverlap="1">
-            <wp:simplePos x="0" y="0"/>
-            <wp:positionH relativeFrom="page">
-              <wp:posOffset>3149600</wp:posOffset>
-            </wp:positionH>
-            <wp:positionV relativeFrom="paragraph">
-              <wp:posOffset>419100</wp:posOffset>
-            </wp:positionV>
-            <wp:extent cx="546100" cy="215900"/>
-            <wp:effectExtent l="0" t="0" r="2540" b="4445"/>
-            <wp:wrapNone/>
-            <wp:docPr id="14" name="HANDWRITTEN"/>
-            <wp:cNvGraphicFramePr>
-              <a:graphicFrameLocks xmlns:a="http://schemas.openxmlformats.org/drawingml/2006/main" noChangeAspect="1"/>
-            </wp:cNvGraphicFramePr>
-            <a:graphic xmlns:a="http://schemas.openxmlformats.org/drawingml/2006/main">
-              <a:graphicData uri="http://schemas.openxmlformats.org/drawingml/2006/picture">
-                <pic:pic xmlns:pic="http://schemas.openxmlformats.org/drawingml/2006/picture">
-                  <pic:nvPicPr>
-                    <pic:cNvPr id="1" name="avatar.jpg"/>
-                    <pic:cNvPicPr/>
-                  </pic:nvPicPr>
-                  <pic:blipFill>
-                    <a:blip r:embed="rId13" cstate="print">
-                      <a:extLst>
-                        <a:ext uri="{28A0092B-C50C-407E-A947-70E740481C1C}">
-                          <a14:useLocalDpi xmlns:a14="http://schemas.microsoft.com/office/drawing/2010/main" val="0"/>
-                        </a:ext>
-                      </a:extLst>
-                    </a:blip>
-                    <a:stretch>
-                      <a:fillRect/>
-                    </a:stretch>
-                  </pic:blipFill>
-                  <pic:spPr>
-                    <a:xfrm>
-                      <a:off x="0" y="0"/>
-                      <a:ext cx="546100" cy="215900"/>
-                    </a:xfrm>
-                    <a:prstGeom prst="rect">
-                      <a:avLst/>
-                    </a:prstGeom>
-                  </pic:spPr>
-                </pic:pic>
-              </a:graphicData>
-            </a:graphic>
-            <wp14:sizeRelH relativeFrom="page">
-              <wp14:pctWidth>0</wp14:pctWidth>
-            </wp14:sizeRelH>
-            <wp14:sizeRelV relativeFrom="page">
-              <wp14:pctHeight>0</wp14:pctHeight>
-            </wp14:sizeRelV>
-          </wp:anchor>
-        </w:drawing>
-      </w:r>
-    </w:p>
-    <w:p>
-      <w:pPr>
-        <w:spacing w:line="260" w:lineRule="exact"/>
-        <w:ind w:left="220"/>
-      </w:pPr>
-      <w:r>
-        <w:rPr>
-          <w:rFonts w:ascii="Calibri" w:eastAsia="Calibri" w:hAnsi="Calibri" w:hint="eastAsia"/>
-          <w:color w:val="000000"/>
-          <w:sz w:val="26"/>
-        </w:rPr>
-        <w:t>1) /home</w:t>
-      </w:r>
-      <w:r>
-        <w:rPr>
-          <w:rFonts w:ascii="Arial" w:eastAsia="Arial" w:hAnsi="Arial" w:hint="eastAsia"/>
-          <w:color w:val="000000"/>
-          <w:sz w:val="12"/>
-        </w:rPr>
-        <w:t xml:space="preserve">                     </w:t>
-      </w:r>
-      <w:r>
-        <w:rPr>
-          <w:rFonts w:ascii="Calibri" w:eastAsia="Calibri" w:hAnsi="Calibri" w:hint="eastAsia"/>
-          <w:color w:val="000000"/>
-          <w:sz w:val="26"/>
-        </w:rPr>
-        <w:t>v) /</w:t>
-      </w:r>
-      <w:proofErr w:type="spellStart"/>
-      <w:r>
-        <w:rPr>
-          <w:rFonts w:ascii="Calibri" w:eastAsia="Calibri" w:hAnsi="Calibri" w:hint="eastAsia"/>
-          <w:color w:val="000000"/>
-          <w:sz w:val="26"/>
-        </w:rPr>
-        <w:t>dey</w:t>
-      </w:r>
-      <w:proofErr w:type="spellEnd"/>
     </w:p>
     <w:p>
       <w:pPr>
         <w:spacing w:line="280" w:lineRule="exact"/>
         <w:ind w:left="460"/>
-      </w:pPr>
-      <w:r>
-        <w:rPr>
-          <w:rFonts w:ascii="Calibri" w:eastAsia="Calibri" w:hAnsi="Calibri" w:hint="eastAsia"/>
-          <w:color w:val="000000"/>
-          <w:sz w:val="26"/>
-        </w:rPr>
-        <w:t>ii) /boot</w:t>
-      </w:r>
-    </w:p>
-    <w:p>
-      <w:pPr>
-        <w:spacing w:after="600" w:line="280" w:lineRule="exact"/>
-        <w:ind w:left="460"/>
-      </w:pPr>
-      <w:r>
-        <w:rPr>
-          <w:rFonts w:ascii="Calibri" w:eastAsia="Calibri" w:hAnsi="Calibri" w:hint="eastAsia"/>
-          <w:color w:val="000000"/>
-          <w:sz w:val="26"/>
-        </w:rPr>
-        <w:t>iii)/</w:t>
-      </w:r>
-      <w:proofErr w:type="spellStart"/>
-      <w:r>
-        <w:rPr>
-          <w:rFonts w:ascii="Calibri" w:eastAsia="Calibri" w:hAnsi="Calibri" w:hint="eastAsia"/>
-          <w:color w:val="000000"/>
-          <w:sz w:val="26"/>
-        </w:rPr>
-        <w:t>tmp</w:t>
-      </w:r>
-      <w:proofErr w:type="spellEnd"/>
-      <w:r>
-        <w:rPr>
-          <w:rFonts w:ascii="Arial" w:eastAsia="Arial" w:hAnsi="Arial" w:hint="eastAsia"/>
-          <w:color w:val="000000"/>
-          <w:sz w:val="12"/>
-        </w:rPr>
-        <w:t xml:space="preserve">              </w:t>
-      </w:r>
-      <w:r>
-        <w:rPr>
-          <w:rFonts w:ascii="Arial" w:eastAsia="Arial" w:hAnsi="Arial" w:hint="eastAsia"/>
-          <w:color w:val="000000"/>
-          <w:sz w:val="12"/>
-        </w:rPr>
-        <w:t xml:space="preserve">          </w:t>
-      </w:r>
-      <w:r>
-        <w:rPr>
-          <w:rFonts w:ascii="Calibri" w:eastAsia="Calibri" w:hAnsi="Calibri" w:hint="eastAsia"/>
-          <w:color w:val="000000"/>
-          <w:sz w:val="26"/>
-        </w:rPr>
-        <w:t>vii) /</w:t>
-      </w:r>
-      <w:proofErr w:type="spellStart"/>
-      <w:r>
-        <w:rPr>
-          <w:rFonts w:ascii="Calibri" w:eastAsia="Calibri" w:hAnsi="Calibri" w:hint="eastAsia"/>
-          <w:color w:val="000000"/>
-          <w:sz w:val="26"/>
-        </w:rPr>
-        <w:t>proc</w:t>
-      </w:r>
-      <w:proofErr w:type="spellEnd"/>
-      <w:r>
-        <w:rPr>
-          <w:noProof/>
-        </w:rPr>
-        <mc:AlternateContent>
-          <mc:Choice Requires="wps">
-            <w:drawing>
-              <wp:anchor distT="0" distB="0" distL="114300" distR="114300" simplePos="0" relativeHeight="251643392" behindDoc="0" locked="0" layoutInCell="1" allowOverlap="1">
-                <wp:simplePos x="0" y="0"/>
-                <wp:positionH relativeFrom="page">
-                  <wp:posOffset>1612900</wp:posOffset>
-                </wp:positionH>
-                <wp:positionV relativeFrom="paragraph">
-                  <wp:posOffset>228600</wp:posOffset>
-                </wp:positionV>
-                <wp:extent cx="685800" cy="152400"/>
-                <wp:effectExtent l="0" t="0" r="635" b="14605"/>
-                <wp:wrapNone/>
-                <wp:docPr id="15" name="文本框 2"/>
-                <wp:cNvGraphicFramePr/>
-                <a:graphic xmlns:a="http://schemas.openxmlformats.org/drawingml/2006/main">
-                  <a:graphicData uri="http://schemas.microsoft.com/office/word/2010/wordprocessingShape">
-                    <wps:wsp>
-                      <wps:cNvSpPr txBox="1"/>
-                      <wps:spPr>
-                        <a:xfrm>
-                          <a:off x="1601470" y="2139315"/>
-                          <a:ext cx="2132965" cy="3376295"/>
-                        </a:xfrm>
-                        <a:prstGeom prst="rect">
-                          <a:avLst/>
-                        </a:prstGeom>
-                        <a:noFill/>
-                        <a:ln w="6350">
-                          <a:noFill/>
-                        </a:ln>
-                      </wps:spPr>
-                      <wps:style>
-                        <a:lnRef idx="0">
-                          <a:schemeClr val="accent1"/>
-                        </a:lnRef>
-                        <a:fillRef idx="0">
-                          <a:schemeClr val="accent1"/>
-                        </a:fillRef>
-                        <a:effectRef idx="0">
-                          <a:schemeClr val="accent1"/>
-                        </a:effectRef>
-                        <a:fontRef idx="minor">
-                          <a:schemeClr val="dk1"/>
-                        </a:fontRef>
-                      </wps:style>
-                      <wps:txbx>
-                        <w:txbxContent>
-                          <w:p>
-                            <w:pPr>
-                              <w:jc w:val="both"/>
-                            </w:pPr>
-                            <w:r>
-                              <w:rPr>
-                                <w:rFonts w:ascii="Calibri" w:eastAsia="Calibri" w:hAnsi="Calibri" w:hint="eastAsia"/>
-                                <w:color w:val="000000"/>
-                                <w:sz w:val="26"/>
-                              </w:rPr>
-                              <w:t>iv)/root</w:t>
-                            </w:r>
-                          </w:p>
-                        </w:txbxContent>
-                      </wps:txbx>
-                      <wps:bodyPr lIns="25400" tIns="0" rIns="25400" bIns="0">
-                        <a:noAutofit/>
-                      </wps:bodyPr>
-                    </wps:wsp>
-                  </a:graphicData>
-                </a:graphic>
-              </wp:anchor>
-            </w:drawing>
-          </mc:Choice>
-          <mc:Fallback xmlns:mml="http://www.w3.org/1998/Math/MathML" xmlns:a14="http://schemas.microsoft.com/office/drawing/2010/main" xmlns:pic="http://schemas.openxmlformats.org/drawingml/2006/picture" xmlns:a="http://schemas.openxmlformats.org/drawingml/2006/main">
-            <w:pict>
-              <v:shape id="_x0000_s16" style="position:absolute;left:0pt;margin-left:127.0pt;margin-top:367.0pt;height:12.0pt;width:54.0pt;z-index:638309865270606647;mso-width-relative:page;mso-height-relative:page;mso-position-vertical-relative:page;mso-position-horizontal-relative:page;" coordsize="21600,21600" o:spid="_x0000_s16" filled="true" fillcolor="#FFFFFF [3201]" stroked="false" o:spt="202" type="#_x0000_t202" o:gfxdata="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">
-                <v:fill on="true" focussize="0,0"/>
-                <v:stroke on="false" weight="0.5pt"/>
-                <v:imagedata o:title=""/>
-                <o:lock v:ext="edit" aspectratio="false"/>
-                <v:textbox inset="2,0,2,0">
-                  <w:txbxContent>
-                    <w:p>
-                      <w:pPr>
-                        <w:spacing w:lineRule="auto"/>
-                        <w:ind w:firstLine="0"/>
-                        <w:jc w:val="both"/>
-                      </w:pPr>
-                      <w:r>
-                        <w:rPr>
-                          <w:sz w:val="26"/>
-                          <w:rFonts w:hint="eastAsia" w:ascii="Calibri" w:hAnsi="Calibri" w:eastAsia="Calibri"/>
-                          <w:color w:val="000000"/>
-                        </w:rPr>
-                        <w:t xml:space="preserve">iv)/root</w:t>
-                      </w:r>
-                    </w:p>
-                  </w:txbxContent>
-                </v:textbox>
-              </v:shape>
-            </w:pict>
-          </mc:Fallback>
-        </mc:AlternateContent>
-      </w:r>
-    </w:p>
-    <w:p>
-      <w:pPr>
-        <w:spacing w:line="280" w:lineRule="exact"/>
-        <w:ind w:left="460"/>
         <w:jc w:val="both"/>
       </w:pPr>
       <w:r>
@@ -3112,125 +1795,8 @@
           <w:color w:val="000000"/>
           <w:sz w:val="24"/>
         </w:rPr>
+        <w:lastRenderedPageBreak/>
         <w:t>b) What is SUDO? Why not use root account all the time? Explain.</w:t>
-      </w:r>
-      <w:r>
-        <w:rPr>
-          <w:noProof/>
-        </w:rPr>
-        <mc:AlternateContent>
-          <mc:Choice Requires="wps">
-            <w:drawing>
-              <wp:anchor distT="0" distB="0" distL="114300" distR="114300" simplePos="0" relativeHeight="251644416" behindDoc="0" locked="0" layoutInCell="1" allowOverlap="1">
-                <wp:simplePos x="0" y="0"/>
-                <wp:positionH relativeFrom="page">
-                  <wp:posOffset>3187700</wp:posOffset>
-                </wp:positionH>
-                <wp:positionV relativeFrom="paragraph">
-                  <wp:posOffset>-368300</wp:posOffset>
-                </wp:positionV>
-                <wp:extent cx="558800" cy="203200"/>
-                <wp:effectExtent l="0" t="0" r="635" b="14605"/>
-                <wp:wrapNone/>
-                <wp:docPr id="17" name="文本框 2"/>
-                <wp:cNvGraphicFramePr/>
-                <a:graphic xmlns:a="http://schemas.openxmlformats.org/drawingml/2006/main">
-                  <a:graphicData uri="http://schemas.microsoft.com/office/word/2010/wordprocessingShape">
-                    <wps:wsp>
-                      <wps:cNvSpPr txBox="1"/>
-                      <wps:spPr>
-                        <a:xfrm>
-                          <a:off x="1601470" y="2139315"/>
-                          <a:ext cx="2132965" cy="3376295"/>
-                        </a:xfrm>
-                        <a:prstGeom prst="rect">
-                          <a:avLst/>
-                        </a:prstGeom>
-                        <a:noFill/>
-                        <a:ln w="6350">
-                          <a:noFill/>
-                        </a:ln>
-                      </wps:spPr>
-                      <wps:style>
-                        <a:lnRef idx="0">
-                          <a:schemeClr val="accent1"/>
-                        </a:lnRef>
-                        <a:fillRef idx="0">
-                          <a:schemeClr val="accent1"/>
-                        </a:fillRef>
-                        <a:effectRef idx="0">
-                          <a:schemeClr val="accent1"/>
-                        </a:effectRef>
-                        <a:fontRef idx="minor">
-                          <a:schemeClr val="dk1"/>
-                        </a:fontRef>
-                      </wps:style>
-                      <wps:txbx>
-                        <w:txbxContent>
-                          <w:p>
-                            <w:pPr>
-                              <w:jc w:val="both"/>
-                            </w:pPr>
-                            <w:r>
-                              <w:rPr>
-                                <w:rFonts w:ascii="Calibri" w:eastAsia="Calibri" w:hAnsi="Calibri" w:hint="eastAsia"/>
-                                <w:color w:val="000000"/>
-                                <w:sz w:val="26"/>
-                              </w:rPr>
-                              <w:t>viii)/</w:t>
-                            </w:r>
-                            <w:proofErr w:type="spellStart"/>
-                            <w:r>
-                              <w:rPr>
-                                <w:rFonts w:ascii="Calibri" w:eastAsia="Calibri" w:hAnsi="Calibri" w:hint="eastAsia"/>
-                                <w:color w:val="000000"/>
-                                <w:sz w:val="26"/>
-                              </w:rPr>
-                              <w:t>etc</w:t>
-                            </w:r>
-                            <w:proofErr w:type="spellEnd"/>
-                          </w:p>
-                        </w:txbxContent>
-                      </wps:txbx>
-                      <wps:bodyPr lIns="25400" tIns="0" rIns="25400" bIns="0">
-                        <a:noAutofit/>
-                      </wps:bodyPr>
-                    </wps:wsp>
-                  </a:graphicData>
-                </a:graphic>
-              </wp:anchor>
-            </w:drawing>
-          </mc:Choice>
-          <mc:Fallback xmlns:mml="http://www.w3.org/1998/Math/MathML" xmlns:a14="http://schemas.microsoft.com/office/drawing/2010/main" xmlns:pic="http://schemas.openxmlformats.org/drawingml/2006/picture" xmlns:a="http://schemas.openxmlformats.org/drawingml/2006/main">
-            <w:pict>
-              <v:shape id="_x0000_s18" style="position:absolute;left:0pt;margin-left:251.0pt;margin-top:365.0pt;height:16.0pt;width:44.0pt;z-index:638309865270607174;mso-width-relative:page;mso-height-relative:page;mso-position-vertical-relative:page;mso-position-horizontal-relative:page;" coordsize="21600,21600" o:spid="_x0000_s18" filled="true" fillcolor="#FFFFFF [3201]" stroked="false" o:spt="202" type="#_x0000_t202" o:gfxdata="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">
-                <v:fill on="true" focussize="0,0"/>
-                <v:stroke on="false" weight="0.5pt"/>
-                <v:imagedata o:title=""/>
-                <o:lock v:ext="edit" aspectratio="false"/>
-                <v:textbox inset="2,0,2,0">
-                  <w:txbxContent>
-                    <w:p>
-                      <w:pPr>
-                        <w:spacing w:lineRule="auto"/>
-                        <w:ind w:firstLine="0"/>
-                        <w:jc w:val="both"/>
-                      </w:pPr>
-                      <w:r>
-                        <w:rPr>
-                          <w:sz w:val="26"/>
-                          <w:rFonts w:hint="eastAsia" w:ascii="Calibri" w:hAnsi="Calibri" w:eastAsia="Calibri"/>
-                          <w:color w:val="000000"/>
-                        </w:rPr>
-                        <w:t xml:space="preserve">viii)/etc</w:t>
-                      </w:r>
-                    </w:p>
-                  </w:txbxContent>
-                </v:textbox>
-              </v:shape>
-            </w:pict>
-          </mc:Fallback>
-        </mc:AlternateContent>
       </w:r>
       <w:r>
         <w:rPr>
@@ -3327,32 +1893,49 @@
               </wp:anchor>
             </w:drawing>
           </mc:Choice>
-          <mc:Fallback xmlns:mml="http://www.w3.org/1998/Math/MathML" xmlns:a14="http://schemas.microsoft.com/office/drawing/2010/main" xmlns:pic="http://schemas.openxmlformats.org/drawingml/2006/picture" xmlns:a="http://schemas.openxmlformats.org/drawingml/2006/main">
+          <mc:Fallback>
             <w:pict>
-              <v:shape id="_x0000_s20" style="position:absolute;left:0pt;margin-left:71.0pt;margin-top:378.0pt;height:21.0pt;width:342.0pt;z-index:638309865270607576;mso-width-relative:page;mso-height-relative:page;mso-position-vertical-relative:page;mso-position-horizontal-relative:page;" coordsize="21600,21600" o:spid="_x0000_s20" filled="true" fillcolor="#FFFFFF [3201]" stroked="false" o:spt="202" type="#_x0000_t202" o:gfxdata="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">
-                <v:fill on="true" focussize="0,0"/>
-                <v:stroke on="false" weight="0.5pt"/>
-                <v:imagedata o:title=""/>
-                <o:lock v:ext="edit" aspectratio="false"/>
-                <v:textbox inset="2,0,2,0">
+              <v:shapetype id="_x0000_t202" coordsize="21600,21600" o:spt="202" path="m,l,21600r21600,l21600,xe">
+                <v:stroke joinstyle="miter"/>
+                <v:path gradientshapeok="t" o:connecttype="rect"/>
+              </v:shapetype>
+              <v:shape id="_x0000_s1030" type="#_x0000_t202" style="position:absolute;left:0;text-align:left;margin-left:71pt;margin-top:-16pt;width:342pt;height:21pt;z-index:251645440;visibility:visible;mso-wrap-style:square;mso-wrap-distance-left:9pt;mso-wrap-distance-top:0;mso-wrap-distance-right:9pt;mso-wrap-distance-bottom:0;mso-position-horizontal:absolute;mso-position-horizontal-relative:page;mso-position-vertical:absolute;mso-position-vertical-relative:text;v-text-anchor:top" o:gfxdata="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" filled="f" stroked="f" strokeweight=".5pt">
+                <v:textbox inset="2pt,0,2pt,0">
                   <w:txbxContent>
                     <w:p>
                       <w:pPr>
-                        <w:spacing w:lineRule="auto"/>
-                        <w:ind w:firstLine="0"/>
                         <w:jc w:val="both"/>
                       </w:pPr>
                       <w:r>
                         <w:rPr>
+                          <w:rFonts w:ascii="Calibri" w:eastAsia="Calibri" w:hAnsi="Calibri" w:hint="eastAsia"/>
+                          <w:color w:val="000000"/>
                           <w:sz w:val="26"/>
-                          <w:rFonts w:hint="eastAsia" w:ascii="Calibri" w:hAnsi="Calibri" w:eastAsia="Calibri"/>
+                        </w:rPr>
+                        <w:t xml:space="preserve">2. a) What is </w:t>
+                      </w:r>
+                      <w:proofErr w:type="spellStart"/>
+                      <w:r>
+                        <w:rPr>
+                          <w:rFonts w:ascii="Calibri" w:eastAsia="Calibri" w:hAnsi="Calibri" w:hint="eastAsia"/>
                           <w:color w:val="000000"/>
+                          <w:sz w:val="26"/>
                         </w:rPr>
-                        <w:t xml:space="preserve">2. a) What is initrd? Explain the stages of Linux boot process.</w:t>
+                        <w:t>initrd</w:t>
+                      </w:r>
+                      <w:proofErr w:type="spellEnd"/>
+                      <w:r>
+                        <w:rPr>
+                          <w:rFonts w:ascii="Calibri" w:eastAsia="Calibri" w:hAnsi="Calibri" w:hint="eastAsia"/>
+                          <w:color w:val="000000"/>
+                          <w:sz w:val="26"/>
+                        </w:rPr>
+                        <w:t>? Explain the stages of Linux boot process.</w:t>
                       </w:r>
                     </w:p>
                   </w:txbxContent>
                 </v:textbox>
+                <w10:wrap anchorx="page"/>
               </v:shape>
             </w:pict>
           </mc:Fallback>
@@ -3401,7 +1984,7 @@
                     <pic:cNvPicPr/>
                   </pic:nvPicPr>
                   <pic:blipFill>
-                    <a:blip r:embed="rId14" cstate="print">
+                    <a:blip r:embed="rId11" cstate="print">
                       <a:extLst>
                         <a:ext uri="{28A0092B-C50C-407E-A947-70E740481C1C}">
                           <a14:useLocalDpi xmlns:a14="http://schemas.microsoft.com/office/drawing/2010/main" val="0"/>
@@ -3510,7 +2093,7 @@
               </wp:anchor>
             </w:drawing>
           </mc:Choice>
-          <mc:Fallback xmlns:mml="http://www.w3.org/1998/Math/MathML" xmlns:a14="http://schemas.microsoft.com/office/drawing/2010/main" xmlns:pic="http://schemas.openxmlformats.org/drawingml/2006/picture" xmlns:a="http://schemas.openxmlformats.org/drawingml/2006/main">
+          <mc:Fallback xmlns:a="http://schemas.openxmlformats.org/drawingml/2006/main" xmlns:pic="http://schemas.openxmlformats.org/drawingml/2006/picture" xmlns:a14="http://schemas.microsoft.com/office/drawing/2010/main" xmlns:mml="http://www.w3.org/1998/Math/MathML">
             <w:pict>
               <v:shape id="_x0000_s23" style="position:absolute;left:0pt;margin-left:50.0pt;margin-top:413.0pt;height:15.0pt;width:25.0pt;z-index:638309865270608663;mso-width-relative:page;mso-height-relative:page;mso-position-vertical-relative:page;mso-position-horizontal-relative:page;" coordsize="21600,21600" o:spid="_x0000_s23" filled="true" fillcolor="#FFFFFF [3201]" stroked="false" o:spt="202" type="#_x0000_t202" o:gfxdata="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">
                 <v:fill on="true" focussize="0,0"/>
@@ -3634,6 +2217,7 @@
       <w:pPr>
         <w:spacing w:line="240" w:lineRule="exact"/>
         <w:sectPr>
+          <w:headerReference w:type="default" r:id="rId12"/>
           <w:type w:val="continuous"/>
           <w:pgSz w:w="11700" w:h="16840"/>
           <w:pgMar w:top="920" w:right="720" w:bottom="1440" w:left="940" w:header="0" w:footer="0" w:gutter="0"/>
@@ -3727,15 +2311,7 @@
           <w:color w:val="000000"/>
           <w:sz w:val="24"/>
         </w:rPr>
-        <w:t xml:space="preserve"> </w:t>
-      </w:r>
-      <w:r>
-        <w:rPr>
-          <w:rFonts w:ascii="Calibri" w:eastAsia="Calibri" w:hAnsi="Calibri" w:hint="eastAsia"/>
-          <w:color w:val="000000"/>
-          <w:sz w:val="24"/>
-        </w:rPr>
-        <w:t>α</w:t>
+        <w:t xml:space="preserve"> α</w:t>
       </w:r>
     </w:p>
     <w:p>
@@ -3750,15 +2326,7 @@
           <w:color w:val="000000"/>
           <w:sz w:val="26"/>
         </w:rPr>
-        <w:t>4. a)_What do you mean by Shell Script? Write a shell script program to find7</w:t>
-      </w:r>
-      <w:r>
-        <w:rPr>
-          <w:rFonts w:ascii="Calibri" w:eastAsia="Calibri" w:hAnsi="Calibri" w:hint="eastAsia"/>
-          <w:color w:val="000000"/>
-          <w:sz w:val="26"/>
-        </w:rPr>
-        <w:t>the largest integer among given three integers.</w:t>
+        <w:t>4. a)_What do you mean by Shell Script? Write a shell script program to find7the largest integer among given three integers.</w:t>
       </w:r>
     </w:p>
     <w:p>
@@ -3880,7 +2448,7 @@
               </wp:anchor>
             </w:drawing>
           </mc:Choice>
-          <mc:Fallback xmlns:mml="http://www.w3.org/1998/Math/MathML" xmlns:a14="http://schemas.microsoft.com/office/drawing/2010/main" xmlns:pic="http://schemas.openxmlformats.org/drawingml/2006/picture" xmlns:a="http://schemas.openxmlformats.org/drawingml/2006/main">
+          <mc:Fallback xmlns:a="http://schemas.openxmlformats.org/drawingml/2006/main" xmlns:pic="http://schemas.openxmlformats.org/drawingml/2006/picture" xmlns:a14="http://schemas.microsoft.com/office/drawing/2010/main" xmlns:mml="http://www.w3.org/1998/Math/MathML">
             <w:pict>
               <v:shape id="_x0000_s25" style="position:absolute;left:0pt;margin-left:85.0pt;margin-top:554.0pt;height:16.0pt;width:395.0pt;z-index:638309865270610639;mso-width-relative:page;mso-height-relative:page;mso-position-vertical-relative:page;mso-position-horizontal-relative:page;" coordsize="21600,21600" o:spid="_x0000_s25" filled="true" fillcolor="#FFFFFF [3201]" stroked="false" o:spt="202" type="#_x0000_t202" o:gfxdata="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">
                 <v:fill on="true" focussize="0,0"/>
@@ -3988,7 +2556,7 @@
               </wp:anchor>
             </w:drawing>
           </mc:Choice>
-          <mc:Fallback xmlns:mml="http://www.w3.org/1998/Math/MathML" xmlns:a14="http://schemas.microsoft.com/office/drawing/2010/main" xmlns:pic="http://schemas.openxmlformats.org/drawingml/2006/picture" xmlns:a="http://schemas.openxmlformats.org/drawingml/2006/main">
+          <mc:Fallback xmlns:a="http://schemas.openxmlformats.org/drawingml/2006/main" xmlns:pic="http://schemas.openxmlformats.org/drawingml/2006/picture" xmlns:a14="http://schemas.microsoft.com/office/drawing/2010/main" xmlns:mml="http://www.w3.org/1998/Math/MathML">
             <w:pict>
               <v:shape id="_x0000_s27" style="position:absolute;left:0pt;margin-left:109.0pt;margin-top:569.0pt;height:16.0pt;width:124.0pt;z-index:638309865270611007;mso-width-relative:page;mso-height-relative:page;mso-position-vertical-relative:page;mso-position-horizontal-relative:page;" coordsize="21600,21600" o:spid="_x0000_s27" filled="true" fillcolor="#FFFFFF [3201]" stroked="false" o:spt="202" type="#_x0000_t202" o:gfxdata="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">
                 <v:fill on="true" focussize="0,0"/>
@@ -4096,7 +2664,7 @@
               </wp:anchor>
             </w:drawing>
           </mc:Choice>
-          <mc:Fallback xmlns:mml="http://www.w3.org/1998/Math/MathML" xmlns:a14="http://schemas.microsoft.com/office/drawing/2010/main" xmlns:pic="http://schemas.openxmlformats.org/drawingml/2006/picture" xmlns:a="http://schemas.openxmlformats.org/drawingml/2006/main">
+          <mc:Fallback xmlns:a="http://schemas.openxmlformats.org/drawingml/2006/main" xmlns:pic="http://schemas.openxmlformats.org/drawingml/2006/picture" xmlns:a14="http://schemas.microsoft.com/office/drawing/2010/main" xmlns:mml="http://www.w3.org/1998/Math/MathML">
             <w:pict>
               <v:shape id="_x0000_s29" style="position:absolute;left:0pt;margin-left:71.0pt;margin-top:586.0pt;height:19.0pt;width:415.0pt;z-index:638309865270611377;mso-width-relative:page;mso-height-relative:page;mso-position-vertical-relative:page;mso-position-horizontal-relative:page;" coordsize="21600,21600" o:spid="_x0000_s29" filled="true" fillcolor="#FFFFFF [3201]" stroked="false" o:spt="202" type="#_x0000_t202" o:gfxdata="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">
                 <v:fill on="true" focussize="0,0"/>
@@ -4204,7 +2772,7 @@
               </wp:anchor>
             </w:drawing>
           </mc:Choice>
-          <mc:Fallback xmlns:mml="http://www.w3.org/1998/Math/MathML" xmlns:a14="http://schemas.microsoft.com/office/drawing/2010/main" xmlns:pic="http://schemas.openxmlformats.org/drawingml/2006/picture" xmlns:a="http://schemas.openxmlformats.org/drawingml/2006/main">
+          <mc:Fallback xmlns:a="http://schemas.openxmlformats.org/drawingml/2006/main" xmlns:pic="http://schemas.openxmlformats.org/drawingml/2006/picture" xmlns:a14="http://schemas.microsoft.com/office/drawing/2010/main" xmlns:mml="http://www.w3.org/1998/Math/MathML">
             <w:pict>
               <v:shape id="_x0000_s31" style="position:absolute;left:0pt;margin-left:108.0pt;margin-top:603.0pt;height:16.0pt;width:37.0pt;z-index:638309865270611756;mso-width-relative:page;mso-height-relative:page;mso-position-vertical-relative:page;mso-position-horizontal-relative:page;" coordsize="21600,21600" o:spid="_x0000_s31" filled="true" fillcolor="#FFFFFF [3201]" stroked="false" o:spt="202" type="#_x0000_t202" o:gfxdata="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">
                 <v:fill on="true" focussize="0,0"/>
@@ -4332,15 +2900,7 @@
                                 <w:color w:val="000000"/>
                                 <w:sz w:val="26"/>
                               </w:rPr>
-                              <w:t>b) What do you mean by database server? Explain the configur</w:t>
-                            </w:r>
-                            <w:r>
-                              <w:rPr>
-                                <w:rFonts w:ascii="Calibri" w:eastAsia="Calibri" w:hAnsi="Calibri" w:hint="eastAsia"/>
-                                <w:color w:val="000000"/>
-                                <w:sz w:val="26"/>
-                              </w:rPr>
-                              <w:t xml:space="preserve">ation of </w:t>
+                              <w:t xml:space="preserve">b) What do you mean by database server? Explain the configuration of </w:t>
                             </w:r>
                           </w:p>
                         </w:txbxContent>
@@ -4354,7 +2914,7 @@
               </wp:anchor>
             </w:drawing>
           </mc:Choice>
-          <mc:Fallback xmlns:mml="http://www.w3.org/1998/Math/MathML" xmlns:a14="http://schemas.microsoft.com/office/drawing/2010/main" xmlns:pic="http://schemas.openxmlformats.org/drawingml/2006/picture" xmlns:a="http://schemas.openxmlformats.org/drawingml/2006/main">
+          <mc:Fallback xmlns:a="http://schemas.openxmlformats.org/drawingml/2006/main" xmlns:pic="http://schemas.openxmlformats.org/drawingml/2006/picture" xmlns:a14="http://schemas.microsoft.com/office/drawing/2010/main" xmlns:mml="http://www.w3.org/1998/Math/MathML">
             <w:pict>
               <v:shape id="_x0000_s33" style="position:absolute;left:0pt;margin-left:84.0pt;margin-top:619.0pt;height:19.0pt;width:390.0pt;z-index:638309865270612360;mso-width-relative:page;mso-height-relative:page;mso-position-vertical-relative:page;mso-position-horizontal-relative:page;" coordsize="21600,21600" o:spid="_x0000_s33" filled="true" fillcolor="#FFFFFF [3201]" stroked="false" o:spt="202" type="#_x0000_t202" o:gfxdata="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">
                 <v:fill on="true" focussize="0,0"/>
@@ -4480,7 +3040,7 @@
               </wp:anchor>
             </w:drawing>
           </mc:Choice>
-          <mc:Fallback xmlns:mml="http://www.w3.org/1998/Math/MathML" xmlns:a14="http://schemas.microsoft.com/office/drawing/2010/main" xmlns:pic="http://schemas.openxmlformats.org/drawingml/2006/picture" xmlns:a="http://schemas.openxmlformats.org/drawingml/2006/main">
+          <mc:Fallback xmlns:a="http://schemas.openxmlformats.org/drawingml/2006/main" xmlns:pic="http://schemas.openxmlformats.org/drawingml/2006/picture" xmlns:a14="http://schemas.microsoft.com/office/drawing/2010/main" xmlns:mml="http://www.w3.org/1998/Math/MathML">
             <w:pict>
               <v:shape id="_x0000_s35" style="position:absolute;left:0pt;margin-left:108.0pt;margin-top:635.0pt;height:16.0pt;width:130.0pt;z-index:638309865270612725;mso-width-relative:page;mso-height-relative:page;mso-position-vertical-relative:page;mso-position-horizontal-relative:page;" coordsize="21600,21600" o:spid="_x0000_s35" filled="true" fillcolor="#FFFFFF [3201]" stroked="false" o:spt="202" type="#_x0000_t202" o:gfxdata="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">
                 <v:fill on="true" focussize="0,0"/>
@@ -4575,7 +3135,7 @@
         <w:spacing w:line="300" w:lineRule="exact"/>
         <w:ind w:left="460"/>
         <w:sectPr>
-          <w:footerReference w:type="default" r:id="rId15"/>
+          <w:footerReference w:type="default" r:id="rId13"/>
           <w:type w:val="continuous"/>
           <w:pgSz w:w="11700" w:h="16840"/>
           <w:pgMar w:top="920" w:right="720" w:bottom="1440" w:left="940" w:header="0" w:footer="0" w:gutter="0"/>
@@ -4810,22 +3370,6 @@
         <w:spacing w:line="280" w:lineRule="exact"/>
         <w:jc w:val="center"/>
       </w:pPr>
-      <w:r>
-        <w:rPr>
-          <w:rFonts w:ascii="Calibri" w:eastAsia="Calibri" w:hAnsi="Calibri" w:hint="eastAsia"/>
-          <w:color w:val="000000"/>
-          <w:sz w:val="26"/>
-        </w:rPr>
-        <w:t xml:space="preserve">1. a) How does open source becomes famous? Write the advantages of 8Linux </w:t>
-      </w:r>
-      <w:r>
-        <w:rPr>
-          <w:rFonts w:ascii="Calibri" w:eastAsia="Calibri" w:hAnsi="Calibri" w:hint="eastAsia"/>
-          <w:color w:val="000000"/>
-          <w:sz w:val="26"/>
-        </w:rPr>
-        <w:t>over other operating system.7</w:t>
-      </w:r>
     </w:p>
     <w:p>
       <w:pPr>
@@ -4872,15 +3416,7 @@
           <w:color w:val="000000"/>
           <w:sz w:val="26"/>
         </w:rPr>
-        <w:t>b) Give hardware requirement for installing Linux operating syste</w:t>
-      </w:r>
-      <w:r>
-        <w:rPr>
-          <w:rFonts w:ascii="Calibri" w:eastAsia="Calibri" w:hAnsi="Calibri" w:hint="eastAsia"/>
-          <w:color w:val="000000"/>
-          <w:sz w:val="26"/>
-        </w:rPr>
-        <w:t>m. Also elaborate the steps for installing the Red-Hat Linux from digital optical disc storage?</w:t>
+        <w:t>b) Give hardware requirement for installing Linux operating system. Also elaborate the steps for installing the Red-Hat Linux from digital optical disc storage?</w:t>
       </w:r>
     </w:p>
     <w:p>
@@ -5057,7 +3593,7 @@
               </wp:anchor>
             </w:drawing>
           </mc:Choice>
-          <mc:Fallback xmlns:mml="http://www.w3.org/1998/Math/MathML" xmlns:a14="http://schemas.microsoft.com/office/drawing/2010/main" xmlns:pic="http://schemas.openxmlformats.org/drawingml/2006/picture" xmlns:a="http://schemas.openxmlformats.org/drawingml/2006/main">
+          <mc:Fallback xmlns:a="http://schemas.openxmlformats.org/drawingml/2006/main" xmlns:pic="http://schemas.openxmlformats.org/drawingml/2006/picture" xmlns:a14="http://schemas.microsoft.com/office/drawing/2010/main" xmlns:mml="http://www.w3.org/1998/Math/MathML">
             <w:pict>
               <v:shape id="_x0000_s37" style="position:absolute;left:0pt;margin-left:64.0pt;margin-top:407.0pt;height:17.0pt;width:411.0pt;z-index:638309865270649518;mso-width-relative:page;mso-height-relative:page;mso-position-vertical-relative:page;mso-position-horizontal-relative:page;" coordsize="21600,21600" o:spid="_x0000_s37" filled="true" fillcolor="#FFFFFF [3201]" stroked="false" o:spt="202" type="#_x0000_t202" o:gfxdata="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">
                 <v:fill on="true" focussize="0,0"/>
@@ -5165,7 +3701,7 @@
               </wp:anchor>
             </w:drawing>
           </mc:Choice>
-          <mc:Fallback xmlns:mml="http://www.w3.org/1998/Math/MathML" xmlns:a14="http://schemas.microsoft.com/office/drawing/2010/main" xmlns:pic="http://schemas.openxmlformats.org/drawingml/2006/picture" xmlns:a="http://schemas.openxmlformats.org/drawingml/2006/main">
+          <mc:Fallback xmlns:a="http://schemas.openxmlformats.org/drawingml/2006/main" xmlns:pic="http://schemas.openxmlformats.org/drawingml/2006/picture" xmlns:a14="http://schemas.microsoft.com/office/drawing/2010/main" xmlns:mml="http://www.w3.org/1998/Math/MathML">
             <w:pict>
               <v:shape id="_x0000_s39" style="position:absolute;left:0pt;margin-left:88.0pt;margin-top:424.0pt;height:15.0pt;width:315.0pt;z-index:638309865270649927;mso-width-relative:page;mso-height-relative:page;mso-position-vertical-relative:page;mso-position-horizontal-relative:page;" coordsize="21600,21600" o:spid="_x0000_s39" filled="true" fillcolor="#FFFFFF [3201]" stroked="false" o:spt="202" type="#_x0000_t202" o:gfxdata="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">
                 <v:fill on="true" focussize="0,0"/>
@@ -5209,15 +3745,7 @@
           <w:color w:val="000000"/>
           <w:sz w:val="26"/>
         </w:rPr>
-        <w:t>b) How can you maintain the security in Linux</w:t>
-      </w:r>
-      <w:r>
-        <w:rPr>
-          <w:rFonts w:ascii="Calibri" w:eastAsia="Calibri" w:hAnsi="Calibri" w:hint="eastAsia"/>
-          <w:color w:val="000000"/>
-          <w:sz w:val="26"/>
-        </w:rPr>
-        <w:t>? Write down the security 7check list in Linux.</w:t>
+        <w:t>b) How can you maintain the security in Linux? Write down the security 7check list in Linux.</w:t>
       </w:r>
     </w:p>
     <w:p>
@@ -5260,15 +3788,7 @@
           <w:color w:val="000000"/>
           <w:sz w:val="26"/>
         </w:rPr>
-        <w:t>6. a) What is MYSQL Database? Wr</w:t>
-      </w:r>
-      <w:r>
-        <w:rPr>
-          <w:rFonts w:ascii="Calibri" w:eastAsia="Calibri" w:hAnsi="Calibri" w:hint="eastAsia"/>
-          <w:color w:val="000000"/>
-          <w:sz w:val="26"/>
-        </w:rPr>
-        <w:t>ite the configuration file and setting for 8MYSQL Database.7</w:t>
+        <w:t>6. a) What is MYSQL Database? Write the configuration file and setting for 8MYSQL Database.7</w:t>
       </w:r>
     </w:p>
     <w:p>
@@ -5377,7 +3897,7 @@
         <w:spacing w:line="300" w:lineRule="exact"/>
         <w:ind w:left="460"/>
         <w:sectPr>
-          <w:footerReference w:type="default" r:id="rId16"/>
+          <w:footerReference w:type="default" r:id="rId14"/>
           <w:type w:val="continuous"/>
           <w:pgSz w:w="11520" w:h="16840"/>
           <w:pgMar w:top="780" w:right="820" w:bottom="1440" w:left="780" w:header="0" w:footer="0" w:gutter="0"/>
@@ -5469,7 +3989,7 @@
               </wp:anchor>
             </w:drawing>
           </mc:Choice>
-          <mc:Fallback xmlns:mml="http://www.w3.org/1998/Math/MathML" xmlns:a14="http://schemas.microsoft.com/office/drawing/2010/main" xmlns:pic="http://schemas.openxmlformats.org/drawingml/2006/picture" xmlns:a="http://schemas.openxmlformats.org/drawingml/2006/main">
+          <mc:Fallback xmlns:a="http://schemas.openxmlformats.org/drawingml/2006/main" xmlns:pic="http://schemas.openxmlformats.org/drawingml/2006/picture" xmlns:a14="http://schemas.microsoft.com/office/drawing/2010/main" xmlns:mml="http://www.w3.org/1998/Math/MathML">
             <w:pict>
               <v:shape id="_x0000_s41" style="position:absolute;left:0pt;margin-left:268.0pt;margin-top:759.0pt;height:17.0pt;width:53.0pt;z-index:638309865270651701;mso-width-relative:page;mso-height-relative:page;mso-position-vertical-relative:page;mso-position-horizontal-relative:page;" coordsize="21600,21600" o:spid="_x0000_s41" filled="true" fillcolor="#FFFFFF [3201]" stroked="false" o:spt="202" type="#_x0000_t202" o:gfxdata="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">
                 <v:fill on="true" focussize="0,0"/>
@@ -5643,15 +4163,7 @@
           <w:color w:val="000000"/>
           <w:sz w:val="28"/>
         </w:rPr>
-        <w:t>Pass</w:t>
-      </w:r>
-      <w:r>
-        <w:rPr>
-          <w:rFonts w:ascii="Calibri" w:eastAsia="Calibri" w:hAnsi="Calibri" w:hint="eastAsia"/>
-          <w:color w:val="000000"/>
-          <w:sz w:val="28"/>
-        </w:rPr>
-        <w:t xml:space="preserve"> Marks: 45</w:t>
+        <w:t>Pass Marks: 45</w:t>
       </w:r>
     </w:p>
     <w:p>
@@ -5733,15 +4245,25 @@
           <w:color w:val="000000"/>
           <w:sz w:val="28"/>
         </w:rPr>
-        <w:t>1. a) Explain the Linux with its architecture. What are the</w:t>
-      </w:r>
-      <w:r>
-        <w:rPr>
-          <w:rFonts w:ascii="Calibri" w:eastAsia="Calibri" w:hAnsi="Calibri" w:hint="eastAsia"/>
-          <w:color w:val="000000"/>
-          <w:sz w:val="28"/>
-        </w:rPr>
-        <w:t xml:space="preserve"> different 3+5Linux distribution? Explain any two.</w:t>
+        <w:t xml:space="preserve">2. </w:t>
+      </w:r>
+      <w:proofErr w:type="gramStart"/>
+      <w:r>
+        <w:rPr>
+          <w:rFonts w:ascii="Calibri" w:eastAsia="Calibri" w:hAnsi="Calibri" w:hint="eastAsia"/>
+          <w:color w:val="000000"/>
+          <w:sz w:val="28"/>
+        </w:rPr>
+        <w:t>a</w:t>
+      </w:r>
+      <w:proofErr w:type="gramEnd"/>
+      <w:r>
+        <w:rPr>
+          <w:rFonts w:ascii="Calibri" w:eastAsia="Calibri" w:hAnsi="Calibri" w:hint="eastAsia"/>
+          <w:color w:val="000000"/>
+          <w:sz w:val="28"/>
+        </w:rPr>
+        <w:t>) Define and explain Shell? Differentiate between TCSH and 5+3KSH?</w:t>
       </w:r>
     </w:p>
     <w:p>
@@ -5756,7 +4278,7 @@
           <w:color w:val="000000"/>
           <w:sz w:val="28"/>
         </w:rPr>
-        <w:t>b) Define term 'culture of free software'? How Linux and UNIX is related? Explain.</w:t>
+        <w:t>b)What are the different Linux supporting files? Explain.5+2Differentiate between ext2, ext3 and ext4 file system.</w:t>
       </w:r>
     </w:p>
     <w:p>
@@ -5770,7 +4292,7 @@
           <w:color w:val="000000"/>
           <w:sz w:val="28"/>
         </w:rPr>
-        <w:t>2. a) Define and explain Shell? Differentiate between TCSH and 5+3KSH?</w:t>
+        <w:t>3. a) What is general partitioning scheme while installing Linux 8Operating System and what do you prefer or recommend?</w:t>
       </w:r>
     </w:p>
     <w:p>
@@ -5785,52 +4307,7 @@
           <w:color w:val="000000"/>
           <w:sz w:val="28"/>
         </w:rPr>
-        <w:t>b)What are the different Linux supporting files? Ex</w:t>
-      </w:r>
-      <w:r>
-        <w:rPr>
-          <w:rFonts w:ascii="Calibri" w:eastAsia="Calibri" w:hAnsi="Calibri" w:hint="eastAsia"/>
-          <w:color w:val="000000"/>
-          <w:sz w:val="28"/>
-        </w:rPr>
-        <w:t>plain.5+2Differentiate between ext2, ext3 and ext4 file system.</w:t>
-      </w:r>
-    </w:p>
-    <w:p>
-      <w:pPr>
-        <w:spacing w:line="340" w:lineRule="exact"/>
-        <w:jc w:val="both"/>
-      </w:pPr>
-      <w:r>
-        <w:rPr>
-          <w:rFonts w:ascii="Calibri" w:eastAsia="Calibri" w:hAnsi="Calibri" w:hint="eastAsia"/>
-          <w:color w:val="000000"/>
-          <w:sz w:val="28"/>
-        </w:rPr>
-        <w:t>3. a) What is general partitioning scheme while installing Linux 8Operating System and what do you prefer or recommend?</w:t>
-      </w:r>
-    </w:p>
-    <w:p>
-      <w:pPr>
-        <w:spacing w:line="340" w:lineRule="exact"/>
-        <w:ind w:left="280"/>
-        <w:jc w:val="both"/>
-      </w:pPr>
-      <w:r>
-        <w:rPr>
-          <w:rFonts w:ascii="Calibri" w:eastAsia="Calibri" w:hAnsi="Calibri" w:hint="eastAsia"/>
-          <w:color w:val="000000"/>
-          <w:sz w:val="28"/>
-        </w:rPr>
-        <w:t>b) How can you monitor system performance in Linux? Explain 7</w:t>
-      </w:r>
-      <w:r>
-        <w:rPr>
-          <w:rFonts w:ascii="Calibri" w:eastAsia="Calibri" w:hAnsi="Calibri" w:hint="eastAsia"/>
-          <w:color w:val="000000"/>
-          <w:sz w:val="28"/>
-        </w:rPr>
-        <w:t>with example</w:t>
+        <w:t>b) How can you monitor system performance in Linux? Explain 7with example</w:t>
       </w:r>
     </w:p>
     <w:p>
@@ -6071,15 +4548,7 @@
           <w:color w:val="000000"/>
           <w:sz w:val="28"/>
         </w:rPr>
-        <w:t>6. a) What is MYSQL? What are the packages and configura</w:t>
-      </w:r>
-      <w:r>
-        <w:rPr>
-          <w:rFonts w:ascii="Calibri" w:eastAsia="Calibri" w:hAnsi="Calibri" w:hint="eastAsia"/>
-          <w:color w:val="000000"/>
-          <w:sz w:val="28"/>
-        </w:rPr>
-        <w:t>tion of 7MYSQL?</w:t>
+        <w:t>6. a) What is MYSQL? What are the packages and configuration of 7MYSQL?</w:t>
       </w:r>
     </w:p>
     <w:p>
@@ -6088,7 +4557,7 @@
         <w:ind w:left="280"/>
         <w:jc w:val="both"/>
         <w:sectPr>
-          <w:footerReference w:type="default" r:id="rId17"/>
+          <w:footerReference w:type="default" r:id="rId15"/>
           <w:type w:val="continuous"/>
           <w:pgSz w:w="11420" w:h="16840"/>
           <w:pgMar w:top="840" w:right="720" w:bottom="1440" w:left="1400" w:header="0" w:footer="0" w:gutter="0"/>
@@ -6181,7 +4650,7 @@
               </wp:anchor>
             </w:drawing>
           </mc:Choice>
-          <mc:Fallback xmlns:mml="http://www.w3.org/1998/Math/MathML" xmlns:a14="http://schemas.microsoft.com/office/drawing/2010/main" xmlns:pic="http://schemas.openxmlformats.org/drawingml/2006/picture" xmlns:a="http://schemas.openxmlformats.org/drawingml/2006/main">
+          <mc:Fallback xmlns:a="http://schemas.openxmlformats.org/drawingml/2006/main" xmlns:pic="http://schemas.openxmlformats.org/drawingml/2006/picture" xmlns:a14="http://schemas.microsoft.com/office/drawing/2010/main" xmlns:mml="http://www.w3.org/1998/Math/MathML">
             <w:pict>
               <v:shape id="_x0000_s43" style="position:absolute;left:0pt;margin-left:288.0pt;margin-top:753.0pt;height:16.0pt;width:54.0pt;z-index:638309865270703268;mso-width-relative:page;mso-height-relative:page;mso-position-vertical-relative:page;mso-position-horizontal-relative:page;" coordsize="21600,21600" o:spid="_x0000_s43" filled="true" fillcolor="#FFFFFF [3201]" stroked="false" o:spt="202" type="#_x0000_t202" o:gfxdata="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">
                 <v:fill on="true" focussize="0,0"/>
@@ -6264,7 +4733,7 @@
         <w:spacing w:line="360" w:lineRule="exact"/>
         <w:ind w:firstLine="460"/>
         <w:sectPr>
-          <w:footerReference w:type="default" r:id="rId18"/>
+          <w:footerReference w:type="default" r:id="rId16"/>
           <w:type w:val="continuous"/>
           <w:pgSz w:w="11720" w:h="16840"/>
           <w:pgMar w:top="780" w:right="1340" w:bottom="1440" w:left="1020" w:header="0" w:footer="0" w:gutter="0"/>
@@ -6280,15 +4749,7 @@
           <w:color w:val="000000"/>
           <w:sz w:val="28"/>
         </w:rPr>
-        <w:t>c) Mount</w:t>
-      </w:r>
-      <w:r>
-        <w:rPr>
-          <w:rFonts w:ascii="Calibri" w:eastAsia="Calibri" w:hAnsi="Calibri" w:hint="eastAsia"/>
-          <w:color w:val="000000"/>
-          <w:sz w:val="28"/>
-        </w:rPr>
-        <w:t>ing and un-mounting</w:t>
+        <w:t>c) Mounting and un-mounting</w:t>
       </w:r>
       <w:r>
         <w:rPr>
@@ -6368,7 +4829,7 @@
               </wp:anchor>
             </w:drawing>
           </mc:Choice>
-          <mc:Fallback xmlns:mml="http://www.w3.org/1998/Math/MathML" xmlns:a14="http://schemas.microsoft.com/office/drawing/2010/main" xmlns:pic="http://schemas.openxmlformats.org/drawingml/2006/picture" xmlns:a="http://schemas.openxmlformats.org/drawingml/2006/main">
+          <mc:Fallback xmlns:a="http://schemas.openxmlformats.org/drawingml/2006/main" xmlns:pic="http://schemas.openxmlformats.org/drawingml/2006/picture" xmlns:a14="http://schemas.microsoft.com/office/drawing/2010/main" xmlns:mml="http://www.w3.org/1998/Math/MathML">
             <w:pict>
               <v:shape id="_x0000_s45" style="position:absolute;left:0pt;margin-left:272.0pt;margin-top:743.0pt;height:18.0pt;width:55.0pt;z-index:638309865270760348;mso-width-relative:page;mso-height-relative:page;mso-position-vertical-relative:page;mso-position-horizontal-relative:page;" coordsize="21600,21600" o:spid="_x0000_s45" filled="true" fillcolor="#FFFFFF [3201]" stroked="false" o:spt="202" type="#_x0000_t202" o:gfxdata="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">
                 <v:fill on="true" focussize="0,0"/>
@@ -6606,15 +5067,7 @@
           <w:color w:val="000000"/>
           <w:sz w:val="26"/>
         </w:rPr>
-        <w:t>The figures in the margin indicate f</w:t>
-      </w:r>
-      <w:r>
-        <w:rPr>
-          <w:rFonts w:ascii="Calibri" w:eastAsia="Calibri" w:hAnsi="Calibri" w:hint="eastAsia"/>
-          <w:color w:val="000000"/>
-          <w:sz w:val="26"/>
-        </w:rPr>
-        <w:t>ull marks.</w:t>
+        <w:t>The figures in the margin indicate full marks.</w:t>
       </w:r>
     </w:p>
     <w:p>
@@ -6639,21 +5092,6 @@
           <w:sz w:val="26"/>
         </w:rPr>
         <w:t xml:space="preserve"> the questions.</w:t>
-      </w:r>
-    </w:p>
-    <w:p>
-      <w:pPr>
-        <w:spacing w:line="360" w:lineRule="exact"/>
-        <w:ind w:left="40"/>
-        <w:jc w:val="both"/>
-      </w:pPr>
-      <w:r>
-        <w:rPr>
-          <w:rFonts w:ascii="Calibri" w:eastAsia="Calibri" w:hAnsi="Calibri" w:hint="eastAsia"/>
-          <w:color w:val="000000"/>
-          <w:sz w:val="28"/>
-        </w:rPr>
-        <w:t>1. a) Why Linux operating system is so popular? Differentiate between open-source software and freeware software.</w:t>
       </w:r>
     </w:p>
     <w:p>
@@ -6687,265 +5125,57 @@
     </w:p>
     <w:p>
       <w:pPr>
+        <w:spacing w:line="360" w:lineRule="exact"/>
+        <w:jc w:val="both"/>
+      </w:pPr>
+      <w:proofErr w:type="gramStart"/>
+      <w:r>
+        <w:rPr>
+          <w:rFonts w:ascii="Calibri" w:eastAsia="Calibri" w:hAnsi="Calibri" w:hint="eastAsia"/>
+          <w:color w:val="000000"/>
+          <w:sz w:val="28"/>
+        </w:rPr>
+        <w:t>2.a</w:t>
+      </w:r>
+      <w:proofErr w:type="gramEnd"/>
+      <w:r>
+        <w:rPr>
+          <w:rFonts w:ascii="Calibri" w:eastAsia="Calibri" w:hAnsi="Calibri" w:hint="eastAsia"/>
+          <w:color w:val="000000"/>
+          <w:sz w:val="28"/>
+        </w:rPr>
+        <w:t>)Explain Partitioning in Linux? D</w:t>
+      </w:r>
+      <w:r>
+        <w:rPr>
+          <w:rFonts w:ascii="Calibri" w:eastAsia="Calibri" w:hAnsi="Calibri" w:hint="eastAsia"/>
+          <w:color w:val="000000"/>
+          <w:sz w:val="28"/>
+        </w:rPr>
+        <w:t xml:space="preserve">efine main partitions required </w:t>
+      </w:r>
+      <w:r>
+        <w:rPr>
+          <w:rFonts w:ascii="Calibri" w:eastAsia="Calibri" w:hAnsi="Calibri" w:hint="eastAsia"/>
+          <w:color w:val="000000"/>
+          <w:sz w:val="28"/>
+        </w:rPr>
+        <w:t>during Linux installation.</w:t>
+      </w:r>
+    </w:p>
+    <w:p>
+      <w:pPr>
         <w:spacing w:line="340" w:lineRule="exact"/>
         <w:ind w:left="360"/>
-      </w:pPr>
-      <w:r>
-        <w:rPr>
-          <w:rFonts w:ascii="Calibri" w:eastAsia="Calibri" w:hAnsi="Calibri" w:hint="eastAsia"/>
-          <w:color w:val="000000"/>
-          <w:sz w:val="28"/>
-        </w:rPr>
-        <w:t xml:space="preserve">b) Define </w:t>
-      </w:r>
-      <w:proofErr w:type="spellStart"/>
-      <w:r>
-        <w:rPr>
-          <w:rFonts w:ascii="Calibri" w:eastAsia="Calibri" w:hAnsi="Calibri" w:hint="eastAsia"/>
-          <w:color w:val="000000"/>
-          <w:sz w:val="28"/>
-        </w:rPr>
-        <w:t>the'function</w:t>
-      </w:r>
-      <w:proofErr w:type="spellEnd"/>
-      <w:r>
-        <w:rPr>
-          <w:rFonts w:ascii="Calibri" w:eastAsia="Calibri" w:hAnsi="Calibri" w:hint="eastAsia"/>
-          <w:color w:val="000000"/>
-          <w:sz w:val="28"/>
-        </w:rPr>
-        <w:t xml:space="preserve"> of following commands with examples:</w:t>
-      </w:r>
-      <w:r>
-        <w:rPr>
-          <w:rFonts w:ascii="Arial" w:eastAsia="Arial" w:hAnsi="Arial" w:hint="eastAsia"/>
-          <w:color w:val="000000"/>
-          <w:sz w:val="12"/>
-        </w:rPr>
-        <w:t xml:space="preserve">           </w:t>
-      </w:r>
-      <w:r>
-        <w:rPr>
-          <w:rFonts w:ascii="Arial" w:eastAsia="Arial" w:hAnsi="Arial" w:hint="eastAsia"/>
-          <w:color w:val="000000"/>
-          <w:sz w:val="12"/>
-        </w:rPr>
-        <w:t xml:space="preserve">               </w:t>
-      </w:r>
-      <w:r>
-        <w:rPr>
-          <w:rFonts w:ascii="Calibri" w:eastAsia="Calibri" w:hAnsi="Calibri" w:hint="eastAsia"/>
-          <w:color w:val="000000"/>
-          <w:sz w:val="28"/>
-        </w:rPr>
-        <w:t>8</w:t>
-      </w:r>
-    </w:p>
-    <w:p>
-      <w:pPr>
-        <w:spacing w:line="340" w:lineRule="exact"/>
-        <w:ind w:left="360"/>
-        <w:jc w:val="center"/>
-      </w:pPr>
-      <w:proofErr w:type="spellStart"/>
-      <w:r>
-        <w:rPr>
-          <w:rFonts w:ascii="Calibri" w:eastAsia="Calibri" w:hAnsi="Calibri" w:hint="eastAsia"/>
-          <w:color w:val="000000"/>
-          <w:sz w:val="28"/>
-        </w:rPr>
-        <w:t>ifconfig</w:t>
-      </w:r>
-      <w:proofErr w:type="spellEnd"/>
-    </w:p>
-    <w:p>
-      <w:pPr>
-        <w:spacing w:line="560" w:lineRule="exact"/>
-        <w:ind w:firstLine="500"/>
-      </w:pPr>
-      <w:r>
-        <w:rPr>
-          <w:rFonts w:ascii="Calibri" w:eastAsia="Calibri" w:hAnsi="Calibri" w:hint="eastAsia"/>
-          <w:color w:val="000000"/>
-          <w:sz w:val="46"/>
-        </w:rPr>
-        <w:t>ii, du</w:t>
-      </w:r>
-      <w:r>
-        <w:rPr>
-          <w:rFonts w:ascii="Calibri" w:eastAsia="Calibri" w:hAnsi="Calibri" w:hint="eastAsia"/>
-          <w:color w:val="000000"/>
-          <w:sz w:val="46"/>
-        </w:rPr>
-        <w:t>·</w:t>
-      </w:r>
-    </w:p>
-    <w:p>
-      <w:pPr>
-        <w:spacing w:line="340" w:lineRule="exact"/>
-        <w:ind w:firstLine="500"/>
-      </w:pPr>
-      <w:r>
-        <w:rPr>
-          <w:rFonts w:ascii="Calibri" w:eastAsia="Calibri" w:hAnsi="Calibri" w:hint="eastAsia"/>
-          <w:color w:val="000000"/>
-          <w:sz w:val="30"/>
-        </w:rPr>
-        <w:t>top</w:t>
-      </w:r>
-    </w:p>
-    <w:p>
-      <w:pPr>
-        <w:spacing w:after="440" w:line="340" w:lineRule="exact"/>
-        <w:ind w:firstLine="500"/>
-      </w:pPr>
-      <w:proofErr w:type="spellStart"/>
-      <w:r>
-        <w:rPr>
-          <w:rFonts w:ascii="Calibri" w:eastAsia="Calibri" w:hAnsi="Calibri" w:hint="eastAsia"/>
-          <w:color w:val="000000"/>
-          <w:sz w:val="30"/>
-        </w:rPr>
-        <w:t>chmod</w:t>
-      </w:r>
-      <w:proofErr w:type="spellEnd"/>
-      <w:r>
-        <w:rPr>
-          <w:rFonts w:ascii="Calibri" w:eastAsia="Calibri" w:hAnsi="Calibri" w:hint="eastAsia"/>
-          <w:color w:val="000000"/>
-          <w:sz w:val="30"/>
-        </w:rPr>
-        <w:t xml:space="preserve"> 741</w:t>
-      </w:r>
-    </w:p>
-    <w:p>
-      <w:pPr>
-        <w:spacing w:line="340" w:lineRule="exact"/>
-        <w:ind w:firstLine="760"/>
-      </w:pPr>
-      <w:proofErr w:type="spellStart"/>
-      <w:r>
-        <w:rPr>
-          <w:rFonts w:ascii="Calibri" w:eastAsia="Calibri" w:hAnsi="Calibri" w:hint="eastAsia"/>
-          <w:color w:val="000000"/>
-          <w:sz w:val="28"/>
-        </w:rPr>
-        <w:t>nslookup</w:t>
-      </w:r>
-      <w:proofErr w:type="spellEnd"/>
-      <w:r>
-        <w:rPr>
-          <w:noProof/>
-        </w:rPr>
-        <w:drawing>
-          <wp:anchor distT="0" distB="0" distL="114300" distR="114300" simplePos="0" relativeHeight="251659776" behindDoc="0" locked="0" layoutInCell="1" allowOverlap="1">
-            <wp:simplePos x="0" y="0"/>
-            <wp:positionH relativeFrom="page">
-              <wp:posOffset>1841500</wp:posOffset>
-            </wp:positionH>
-            <wp:positionV relativeFrom="paragraph">
-              <wp:posOffset>-254000</wp:posOffset>
-            </wp:positionV>
-            <wp:extent cx="330200" cy="165100"/>
-            <wp:effectExtent l="0" t="0" r="2540" b="4445"/>
-            <wp:wrapNone/>
-            <wp:docPr id="46" name="HANDWRITTEN"/>
-            <wp:cNvGraphicFramePr>
-              <a:graphicFrameLocks xmlns:a="http://schemas.openxmlformats.org/drawingml/2006/main" noChangeAspect="1"/>
-            </wp:cNvGraphicFramePr>
-            <a:graphic xmlns:a="http://schemas.openxmlformats.org/drawingml/2006/main">
-              <a:graphicData uri="http://schemas.openxmlformats.org/drawingml/2006/picture">
-                <pic:pic xmlns:pic="http://schemas.openxmlformats.org/drawingml/2006/picture">
-                  <pic:nvPicPr>
-                    <pic:cNvPr id="1" name="avatar.jpg"/>
-                    <pic:cNvPicPr/>
-                  </pic:nvPicPr>
-                  <pic:blipFill>
-                    <a:blip r:embed="rId19" cstate="print">
-                      <a:extLst>
-                        <a:ext uri="{28A0092B-C50C-407E-A947-70E740481C1C}">
-                          <a14:useLocalDpi xmlns:a14="http://schemas.microsoft.com/office/drawing/2010/main" val="0"/>
-                        </a:ext>
-                      </a:extLst>
-                    </a:blip>
-                    <a:stretch>
-                      <a:fillRect/>
-                    </a:stretch>
-                  </pic:blipFill>
-                  <pic:spPr>
-                    <a:xfrm>
-                      <a:off x="0" y="0"/>
-                      <a:ext cx="330200" cy="165100"/>
-                    </a:xfrm>
-                    <a:prstGeom prst="rect">
-                      <a:avLst/>
-                    </a:prstGeom>
-                  </pic:spPr>
-                </pic:pic>
-              </a:graphicData>
-            </a:graphic>
-            <wp14:sizeRelH relativeFrom="page">
-              <wp14:pctWidth>0</wp14:pctWidth>
-            </wp14:sizeRelH>
-            <wp14:sizeRelV relativeFrom="page">
-              <wp14:pctHeight>0</wp14:pctHeight>
-            </wp14:sizeRelV>
-          </wp:anchor>
-        </w:drawing>
-      </w:r>
-    </w:p>
-    <w:p>
-      <w:pPr>
-        <w:spacing w:line="340" w:lineRule="exact"/>
-        <w:ind w:firstLine="760"/>
-      </w:pPr>
-      <w:proofErr w:type="spellStart"/>
-      <w:r>
-        <w:rPr>
-          <w:rFonts w:ascii="Calibri" w:eastAsia="Calibri" w:hAnsi="Calibri" w:hint="eastAsia"/>
-          <w:color w:val="000000"/>
-          <w:sz w:val="28"/>
-        </w:rPr>
-        <w:t>vij.touch</w:t>
-      </w:r>
-      <w:proofErr w:type="spellEnd"/>
-    </w:p>
-    <w:p>
-      <w:pPr>
-        <w:spacing w:line="360" w:lineRule="exact"/>
-        <w:ind w:left="40"/>
-        <w:jc w:val="both"/>
-      </w:pPr>
-      <w:r>
-        <w:rPr>
-          <w:rFonts w:ascii="Calibri" w:eastAsia="Calibri" w:hAnsi="Calibri" w:hint="eastAsia"/>
-          <w:color w:val="000000"/>
-          <w:sz w:val="28"/>
-        </w:rPr>
-        <w:t>2.a)Explain Partitioning in Linux? Define main partitions required 7during Linux installation.</w:t>
-      </w:r>
-    </w:p>
-    <w:p>
-      <w:pPr>
-        <w:spacing w:line="340" w:lineRule="exact"/>
-        <w:ind w:left="360"/>
-        <w:jc w:val="both"/>
-      </w:pPr>
-      <w:r>
-        <w:rPr>
-          <w:rFonts w:ascii="Calibri" w:eastAsia="Calibri" w:hAnsi="Calibri" w:hint="eastAsia"/>
-          <w:color w:val="000000"/>
-          <w:sz w:val="28"/>
-        </w:rPr>
-        <w:t>b) What are the improvements offered by BASH shell. Write a shell8</w:t>
-      </w:r>
-      <w:r>
-        <w:rPr>
-          <w:rFonts w:ascii="Calibri" w:eastAsia="Calibri" w:hAnsi="Calibri" w:hint="eastAsia"/>
-          <w:color w:val="000000"/>
-          <w:sz w:val="28"/>
-        </w:rPr>
-        <w:t>script program to find the given number is palindrome.</w:t>
+        <w:jc w:val="both"/>
+      </w:pPr>
+      <w:r>
+        <w:rPr>
+          <w:rFonts w:ascii="Calibri" w:eastAsia="Calibri" w:hAnsi="Calibri" w:hint="eastAsia"/>
+          <w:color w:val="000000"/>
+          <w:sz w:val="28"/>
+        </w:rPr>
+        <w:t>b) What are the improvements offered by BASH shell. Write a shell8script program to find the given number is palindrome.</w:t>
       </w:r>
     </w:p>
     <w:p>
@@ -6981,15 +5211,7 @@
           <w:color w:val="000000"/>
           <w:sz w:val="28"/>
         </w:rPr>
-        <w:t xml:space="preserve">Explain the symbolic and absolute method for giving permission to a file. Change the </w:t>
-      </w:r>
-      <w:r>
-        <w:rPr>
-          <w:rFonts w:ascii="Calibri" w:eastAsia="Calibri" w:hAnsi="Calibri" w:hint="eastAsia"/>
-          <w:color w:val="000000"/>
-          <w:sz w:val="28"/>
-        </w:rPr>
-        <w:t>permission of a file named GPT.sh</w:t>
+        <w:t>Explain the symbolic and absolute method for giving permission to a file. Change the permission of a file named GPT.sh</w:t>
       </w:r>
       <w:r>
         <w:rPr>
@@ -7019,7 +5241,7 @@
                     <pic:cNvPicPr/>
                   </pic:nvPicPr>
                   <pic:blipFill>
-                    <a:blip r:embed="rId20" cstate="print">
+                    <a:blip r:embed="rId17" cstate="print">
                       <a:extLst>
                         <a:ext uri="{28A0092B-C50C-407E-A947-70E740481C1C}">
                           <a14:useLocalDpi xmlns:a14="http://schemas.microsoft.com/office/drawing/2010/main" val="0"/>
@@ -7142,7 +5364,7 @@
                     <pic:cNvPicPr/>
                   </pic:nvPicPr>
                   <pic:blipFill>
-                    <a:blip r:embed="rId21" cstate="print">
+                    <a:blip r:embed="rId18" cstate="print">
                       <a:extLst>
                         <a:ext uri="{28A0092B-C50C-407E-A947-70E740481C1C}">
                           <a14:useLocalDpi xmlns:a14="http://schemas.microsoft.com/office/drawing/2010/main" val="0"/>
@@ -7250,7 +5472,6 @@
           <w:color w:val="000000"/>
           <w:sz w:val="28"/>
         </w:rPr>
-        <w:lastRenderedPageBreak/>
         <w:t xml:space="preserve">5. a) How do you configure the host name and ports of a web </w:t>
       </w:r>
       <w:proofErr w:type="spellStart"/>
@@ -7269,15 +5490,7 @@
           <w:color w:val="000000"/>
           <w:sz w:val="28"/>
         </w:rPr>
-        <w:t xml:space="preserve"> down the steps to install, configure and s</w:t>
-      </w:r>
-      <w:r>
-        <w:rPr>
-          <w:rFonts w:ascii="Calibri" w:eastAsia="Calibri" w:hAnsi="Calibri" w:hint="eastAsia"/>
-          <w:color w:val="000000"/>
-          <w:sz w:val="28"/>
-        </w:rPr>
-        <w:t>tart the web server (e.g.apache2) in brief.</w:t>
+        <w:t xml:space="preserve"> down the steps to install, configure and start the web server (e.g.apache2) in brief.</w:t>
       </w:r>
     </w:p>
     <w:p>
@@ -7292,7 +5505,7 @@
       <w:pPr>
         <w:spacing w:line="260" w:lineRule="exact"/>
         <w:sectPr>
-          <w:footerReference w:type="default" r:id="rId22"/>
+          <w:footerReference w:type="default" r:id="rId19"/>
           <w:type w:val="continuous"/>
           <w:pgSz w:w="11760" w:h="16840"/>
           <w:pgMar w:top="840" w:right="720" w:bottom="1440" w:left="880" w:header="0" w:footer="0" w:gutter="0"/>
@@ -7388,7 +5601,7 @@
               </wp:anchor>
             </w:drawing>
           </mc:Choice>
-          <mc:Fallback xmlns:mml="http://www.w3.org/1998/Math/MathML" xmlns:a14="http://schemas.microsoft.com/office/drawing/2010/main" xmlns:pic="http://schemas.openxmlformats.org/drawingml/2006/picture" xmlns:a="http://schemas.openxmlformats.org/drawingml/2006/main">
+          <mc:Fallback xmlns:a="http://schemas.openxmlformats.org/drawingml/2006/main" xmlns:pic="http://schemas.openxmlformats.org/drawingml/2006/picture" xmlns:a14="http://schemas.microsoft.com/office/drawing/2010/main" xmlns:mml="http://www.w3.org/1998/Math/MathML">
             <w:pict>
               <v:shape id="_x0000_s50" style="position:absolute;left:0pt;margin-left:258.0pt;margin-top:782.0pt;height:18.0pt;width:109.0pt;z-index:638309865270829952;mso-width-relative:page;mso-height-relative:page;mso-position-vertical-relative:page;mso-position-horizontal-relative:page;" coordsize="21600,21600" o:spid="_x0000_s50" filled="true" fillcolor="#FFFFFF [3201]" stroked="false" o:spt="202" type="#_x0000_t202" o:gfxdata="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">
                 <v:fill on="true" focussize="0,0"/>
@@ -7472,7 +5685,7 @@
                     <pic:cNvPicPr/>
                   </pic:nvPicPr>
                   <pic:blipFill>
-                    <a:blip r:embed="rId23" cstate="print">
+                    <a:blip r:embed="rId20" cstate="print">
                       <a:extLst>
                         <a:ext uri="{28A0092B-C50C-407E-A947-70E740481C1C}">
                           <a14:useLocalDpi xmlns:a14="http://schemas.microsoft.com/office/drawing/2010/main" val="0"/>
@@ -7525,23 +5738,7 @@
           <w:color w:val="000000"/>
           <w:sz w:val="28"/>
         </w:rPr>
-        <w:t>MYSQL</w:t>
-      </w:r>
-      <w:r>
-        <w:rPr>
-          <w:rFonts w:ascii="Calibri" w:eastAsia="Calibri" w:hAnsi="Calibri" w:hint="eastAsia"/>
-          <w:color w:val="000000"/>
-          <w:sz w:val="28"/>
-        </w:rPr>
-        <w:t>·</w:t>
-      </w:r>
-      <w:r>
-        <w:rPr>
-          <w:rFonts w:ascii="Calibri" w:eastAsia="Calibri" w:hAnsi="Calibri" w:hint="eastAsia"/>
-          <w:color w:val="000000"/>
-          <w:sz w:val="28"/>
-        </w:rPr>
-        <w:t>Database</w:t>
+        <w:t>MYSQL·Database</w:t>
       </w:r>
       <w:proofErr w:type="spellEnd"/>
       <w:r>
@@ -7565,15 +5762,7 @@
           <w:color w:val="000000"/>
           <w:sz w:val="28"/>
         </w:rPr>
-        <w:t>b) If you are a system engineer for Linux based networks, how would you set up a DNS server and which GNU/Linux based operating system would you choose</w:t>
-      </w:r>
-      <w:r>
-        <w:rPr>
-          <w:rFonts w:ascii="Calibri" w:eastAsia="Calibri" w:hAnsi="Calibri" w:hint="eastAsia"/>
-          <w:color w:val="000000"/>
-          <w:sz w:val="28"/>
-        </w:rPr>
-        <w:t>? Elaborate your answer.</w:t>
+        <w:t>b) If you are a system engineer for Linux based networks, how would you set up a DNS server and which GNU/Linux based operating system would you choose? Elaborate your answer.</w:t>
       </w:r>
     </w:p>
     <w:p>
@@ -7682,7 +5871,7 @@
         <w:spacing w:line="300" w:lineRule="exact"/>
         <w:ind w:left="100" w:firstLine="360"/>
         <w:sectPr>
-          <w:footerReference w:type="default" r:id="rId24"/>
+          <w:footerReference w:type="default" r:id="rId21"/>
           <w:type w:val="continuous"/>
           <w:pgSz w:w="12180" w:h="16820"/>
           <w:pgMar w:top="840" w:right="720" w:bottom="1440" w:left="1120" w:header="0" w:footer="0" w:gutter="0"/>
@@ -7775,7 +5964,7 @@
               </wp:anchor>
             </w:drawing>
           </mc:Choice>
-          <mc:Fallback xmlns:mml="http://www.w3.org/1998/Math/MathML" xmlns:a14="http://schemas.microsoft.com/office/drawing/2010/main" xmlns:pic="http://schemas.openxmlformats.org/drawingml/2006/picture" xmlns:a="http://schemas.openxmlformats.org/drawingml/2006/main">
+          <mc:Fallback xmlns:a="http://schemas.openxmlformats.org/drawingml/2006/main" xmlns:pic="http://schemas.openxmlformats.org/drawingml/2006/picture" xmlns:a14="http://schemas.microsoft.com/office/drawing/2010/main" xmlns:mml="http://www.w3.org/1998/Math/MathML">
             <w:pict>
               <v:shape id="_x0000_s53" style="position:absolute;left:0pt;margin-left:269.0pt;margin-top:774.0pt;height:19.0pt;width:107.0pt;z-index:638309865270898790;mso-width-relative:page;mso-height-relative:page;mso-position-vertical-relative:page;mso-position-horizontal-relative:page;" coordsize="21600,21600" o:spid="_x0000_s53" filled="true" fillcolor="#FFFFFF [3201]" stroked="false" o:spt="202" type="#_x0000_t202" o:gfxdata="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">
                 <v:fill on="true" focussize="0,0"/>
@@ -8006,15 +6195,7 @@
           <w:color w:val="000000"/>
           <w:sz w:val="28"/>
         </w:rPr>
-        <w:t xml:space="preserve">The figures in the margin </w:t>
-      </w:r>
-      <w:r>
-        <w:rPr>
-          <w:rFonts w:ascii="Calibri" w:eastAsia="Calibri" w:hAnsi="Calibri" w:hint="eastAsia"/>
-          <w:color w:val="000000"/>
-          <w:sz w:val="28"/>
-        </w:rPr>
-        <w:t>indicate full marks.</w:t>
+        <w:t>The figures in the margin indicate full marks.</w:t>
       </w:r>
     </w:p>
     <w:p>
@@ -8034,98 +6215,65 @@
     <w:p>
       <w:pPr>
         <w:spacing w:line="320" w:lineRule="exact"/>
-        <w:jc w:val="both"/>
-      </w:pPr>
-      <w:r>
-        <w:rPr>
-          <w:rFonts w:ascii="Calibri" w:eastAsia="Calibri" w:hAnsi="Calibri" w:hint="eastAsia"/>
-          <w:color w:val="000000"/>
-          <w:sz w:val="28"/>
-        </w:rPr>
-        <w:t>1.a) Why is Linux operating system popular? Differentiate between 7open source software and freeware.</w:t>
+      </w:pPr>
+      <w:r>
+        <w:rPr>
+          <w:rFonts w:ascii="Calibri" w:eastAsia="Calibri" w:hAnsi="Calibri" w:hint="eastAsia"/>
+          <w:color w:val="000000"/>
+          <w:sz w:val="28"/>
+        </w:rPr>
+        <w:t xml:space="preserve">2. </w:t>
+      </w:r>
+      <w:proofErr w:type="gramStart"/>
+      <w:r>
+        <w:rPr>
+          <w:rFonts w:ascii="Calibri" w:eastAsia="Calibri" w:hAnsi="Calibri" w:hint="eastAsia"/>
+          <w:color w:val="000000"/>
+          <w:sz w:val="28"/>
+        </w:rPr>
+        <w:t>a</w:t>
+      </w:r>
+      <w:proofErr w:type="gramEnd"/>
+      <w:r>
+        <w:rPr>
+          <w:rFonts w:ascii="Calibri" w:eastAsia="Calibri" w:hAnsi="Calibri" w:hint="eastAsia"/>
+          <w:color w:val="000000"/>
+          <w:sz w:val="28"/>
+        </w:rPr>
+        <w:t>) What is MBR and GPT? Explain the boot process in Linux.   7</w:t>
       </w:r>
     </w:p>
     <w:p>
       <w:pPr>
         <w:spacing w:line="320" w:lineRule="exact"/>
-      </w:pPr>
-      <w:r>
-        <w:rPr>
-          <w:rFonts w:ascii="Calibri" w:eastAsia="Calibri" w:hAnsi="Calibri" w:hint="eastAsia"/>
-          <w:color w:val="000000"/>
-          <w:sz w:val="28"/>
-        </w:rPr>
-        <w:t>b) What is a shell? Explain Linux file system.         8</w:t>
+        <w:jc w:val="both"/>
+      </w:pPr>
+      <w:r>
+        <w:rPr>
+          <w:rFonts w:ascii="Calibri" w:eastAsia="Calibri" w:hAnsi="Calibri" w:hint="eastAsia"/>
+          <w:color w:val="000000"/>
+          <w:sz w:val="28"/>
+        </w:rPr>
+        <w:t>b) What is Kudzu? What are the module configurations 8commands? Explain with example of each.</w:t>
       </w:r>
     </w:p>
     <w:p>
       <w:pPr>
         <w:spacing w:line="320" w:lineRule="exact"/>
-      </w:pPr>
-      <w:r>
-        <w:rPr>
-          <w:rFonts w:ascii="Calibri" w:eastAsia="Calibri" w:hAnsi="Calibri" w:hint="eastAsia"/>
-          <w:color w:val="000000"/>
-          <w:sz w:val="28"/>
-        </w:rPr>
-        <w:t>2. a) What is MBR and GPT? Explain the boot proce</w:t>
-      </w:r>
-      <w:r>
-        <w:rPr>
-          <w:rFonts w:ascii="Calibri" w:eastAsia="Calibri" w:hAnsi="Calibri" w:hint="eastAsia"/>
-          <w:color w:val="000000"/>
-          <w:sz w:val="28"/>
-        </w:rPr>
-        <w:t>ss in Linux.   7</w:t>
+        <w:jc w:val="both"/>
+      </w:pPr>
+      <w:r>
+        <w:rPr>
+          <w:rFonts w:ascii="Calibri" w:eastAsia="Calibri" w:hAnsi="Calibri" w:hint="eastAsia"/>
+          <w:color w:val="000000"/>
+          <w:sz w:val="28"/>
+        </w:rPr>
+        <w:t>3. a)Write the syntax for the file permission for the file system for a 8given filename “file.sh" for following conditions:</w:t>
       </w:r>
     </w:p>
     <w:p>
       <w:pPr>
         <w:spacing w:line="320" w:lineRule="exact"/>
-        <w:jc w:val="both"/>
-      </w:pPr>
-      <w:r>
-        <w:rPr>
-          <w:rFonts w:ascii="Calibri" w:eastAsia="Calibri" w:hAnsi="Calibri" w:hint="eastAsia"/>
-          <w:color w:val="000000"/>
-          <w:sz w:val="28"/>
-        </w:rPr>
-        <w:t>b) What is Kudzu? What are the module configurations 8commands? Explain with example of each.</w:t>
-      </w:r>
-    </w:p>
-    <w:p>
-      <w:pPr>
-        <w:spacing w:line="320" w:lineRule="exact"/>
-        <w:jc w:val="both"/>
-      </w:pPr>
-      <w:r>
-        <w:rPr>
-          <w:rFonts w:ascii="Calibri" w:eastAsia="Calibri" w:hAnsi="Calibri" w:hint="eastAsia"/>
-          <w:color w:val="000000"/>
-          <w:sz w:val="28"/>
-        </w:rPr>
-        <w:t xml:space="preserve">3. a)Write the syntax for the file permission for the file system for a 8given filename </w:t>
-      </w:r>
-      <w:r>
-        <w:rPr>
-          <w:rFonts w:ascii="Calibri" w:eastAsia="Calibri" w:hAnsi="Calibri" w:hint="eastAsia"/>
-          <w:color w:val="000000"/>
-          <w:sz w:val="28"/>
-        </w:rPr>
-        <w:t>“</w:t>
-      </w:r>
-      <w:r>
-        <w:rPr>
-          <w:rFonts w:ascii="Calibri" w:eastAsia="Calibri" w:hAnsi="Calibri" w:hint="eastAsia"/>
-          <w:color w:val="000000"/>
-          <w:sz w:val="28"/>
-        </w:rPr>
-        <w:t>file.sh" for following conditions:</w:t>
-      </w:r>
-    </w:p>
-    <w:p>
-      <w:pPr>
-        <w:spacing w:line="320" w:lineRule="exact"/>
       </w:pPr>
       <w:proofErr w:type="spellStart"/>
       <w:r>
@@ -8143,15 +6291,7 @@
           <w:color w:val="000000"/>
           <w:sz w:val="28"/>
         </w:rPr>
-        <w:t>. read write execute</w:t>
-      </w:r>
-      <w:r>
-        <w:rPr>
-          <w:rFonts w:ascii="Calibri" w:eastAsia="Calibri" w:hAnsi="Calibri" w:hint="eastAsia"/>
-          <w:color w:val="000000"/>
-          <w:sz w:val="28"/>
-        </w:rPr>
-        <w:t xml:space="preserve"> by owner</w:t>
+        <w:t>. read write execute by owner</w:t>
       </w:r>
     </w:p>
     <w:p>
@@ -8238,15 +6378,7 @@
           <w:color w:val="000000"/>
           <w:sz w:val="28"/>
         </w:rPr>
-        <w:t>. How do you8</w:t>
-      </w:r>
-      <w:r>
-        <w:rPr>
-          <w:rFonts w:ascii="Calibri" w:eastAsia="Calibri" w:hAnsi="Calibri" w:hint="eastAsia"/>
-          <w:color w:val="000000"/>
-          <w:sz w:val="28"/>
-        </w:rPr>
-        <w:t>restore files from your backup data? Explain.</w:t>
+        <w:t>. How do you8restore files from your backup data? Explain.</w:t>
       </w:r>
     </w:p>
     <w:p>
@@ -8288,15 +6420,7 @@
           <w:color w:val="000000"/>
           <w:sz w:val="28"/>
         </w:rPr>
-        <w:t>b) Why DHCP server is necess</w:t>
-      </w:r>
-      <w:r>
-        <w:rPr>
-          <w:rFonts w:ascii="Calibri" w:eastAsia="Calibri" w:hAnsi="Calibri" w:hint="eastAsia"/>
-          <w:color w:val="000000"/>
-          <w:sz w:val="28"/>
-        </w:rPr>
-        <w:t>ary? Explain about the configuration 7file.</w:t>
+        <w:t>b) Why DHCP server is necessary? Explain about the configuration 7file.</w:t>
       </w:r>
     </w:p>
     <w:p>
@@ -8336,7 +6460,7 @@
         <w:spacing w:line="320" w:lineRule="exact"/>
         <w:jc w:val="both"/>
         <w:sectPr>
-          <w:footerReference w:type="default" r:id="rId25"/>
+          <w:footerReference w:type="default" r:id="rId22"/>
           <w:type w:val="continuous"/>
           <w:pgSz w:w="11560" w:h="16840"/>
           <w:pgMar w:top="900" w:right="720" w:bottom="1440" w:left="1140" w:header="0" w:footer="0" w:gutter="0"/>
@@ -8429,7 +6553,7 @@
               </wp:anchor>
             </w:drawing>
           </mc:Choice>
-          <mc:Fallback xmlns:mml="http://www.w3.org/1998/Math/MathML" xmlns:a14="http://schemas.microsoft.com/office/drawing/2010/main" xmlns:pic="http://schemas.openxmlformats.org/drawingml/2006/picture" xmlns:a="http://schemas.openxmlformats.org/drawingml/2006/main">
+          <mc:Fallback xmlns:a="http://schemas.openxmlformats.org/drawingml/2006/main" xmlns:pic="http://schemas.openxmlformats.org/drawingml/2006/picture" xmlns:a14="http://schemas.microsoft.com/office/drawing/2010/main" xmlns:mml="http://www.w3.org/1998/Math/MathML">
             <w:pict>
               <v:shape id="_x0000_s55" style="position:absolute;left:0pt;margin-left:280.0pt;margin-top:769.0pt;height:16.0pt;width:53.0pt;z-index:638309865270976432;mso-width-relative:page;mso-height-relative:page;mso-position-vertical-relative:page;mso-position-horizontal-relative:page;" coordsize="21600,21600" o:spid="_x0000_s55" filled="true" fillcolor="#FFFFFF [3201]" stroked="false" o:spt="202" type="#_x0000_t202" o:gfxdata="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">
                 <v:fill on="true" focussize="0,0"/>
@@ -8524,7 +6648,7 @@
       <w:pPr>
         <w:spacing w:line="300" w:lineRule="exact"/>
         <w:sectPr>
-          <w:footerReference w:type="default" r:id="rId26"/>
+          <w:footerReference w:type="default" r:id="rId23"/>
           <w:type w:val="continuous"/>
           <w:pgSz w:w="11660" w:h="16840"/>
           <w:pgMar w:top="880" w:right="720" w:bottom="1440" w:left="720" w:header="0" w:footer="0" w:gutter="0"/>
@@ -8620,7 +6744,7 @@
               </wp:anchor>
             </w:drawing>
           </mc:Choice>
-          <mc:Fallback xmlns:mml="http://www.w3.org/1998/Math/MathML" xmlns:a14="http://schemas.microsoft.com/office/drawing/2010/main" xmlns:pic="http://schemas.openxmlformats.org/drawingml/2006/picture" xmlns:a="http://schemas.openxmlformats.org/drawingml/2006/main">
+          <mc:Fallback xmlns:a="http://schemas.openxmlformats.org/drawingml/2006/main" xmlns:pic="http://schemas.openxmlformats.org/drawingml/2006/picture" xmlns:a14="http://schemas.microsoft.com/office/drawing/2010/main" xmlns:mml="http://www.w3.org/1998/Math/MathML">
             <w:pict>
               <v:shape id="_x0000_s57" style="position:absolute;left:0pt;margin-left:268.0pt;margin-top:765.0pt;height:17.0pt;width:55.0pt;z-index:638309865271055811;mso-width-relative:page;mso-height-relative:page;mso-position-vertical-relative:page;mso-position-horizontal-relative:page;" coordsize="21600,21600" o:spid="_x0000_s57" filled="true" fillcolor="#FFFFFF [3201]" stroked="false" o:spt="202" type="#_x0000_t202" o:gfxdata="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">
                 <v:fill on="true" focussize="0,0"/>
@@ -8835,15 +6959,7 @@
           <w:color w:val="000000"/>
           <w:sz w:val="26"/>
         </w:rPr>
-        <w:t>Candidates are required to gi</w:t>
-      </w:r>
-      <w:r>
-        <w:rPr>
-          <w:rFonts w:ascii="Calibri" w:eastAsia="Calibri" w:hAnsi="Calibri" w:hint="eastAsia"/>
-          <w:color w:val="000000"/>
-          <w:sz w:val="26"/>
-        </w:rPr>
-        <w:t>ve their answers in their own words as far as practicable.</w:t>
+        <w:t>Candidates are required to give their answers in their own words as far as practicable.</w:t>
       </w:r>
     </w:p>
     <w:p>
@@ -8874,101 +6990,6 @@
           <w:sz w:val="28"/>
         </w:rPr>
         <w:t>Attempt all the questions.</w:t>
-      </w:r>
-    </w:p>
-    <w:p>
-      <w:pPr>
-        <w:spacing w:line="340" w:lineRule="exact"/>
-        <w:ind w:left="400"/>
-        <w:jc w:val="both"/>
-      </w:pPr>
-      <w:r>
-        <w:rPr>
-          <w:rFonts w:ascii="Calibri" w:eastAsia="Calibri" w:hAnsi="Calibri" w:hint="eastAsia"/>
-          <w:color w:val="000000"/>
-          <w:sz w:val="28"/>
-        </w:rPr>
-        <w:t xml:space="preserve">1. a) </w:t>
-      </w:r>
-      <w:r>
-        <w:rPr>
-          <w:rFonts w:ascii="Calibri" w:eastAsia="Calibri" w:hAnsi="Calibri" w:hint="eastAsia"/>
-          <w:color w:val="000000"/>
-          <w:sz w:val="28"/>
-        </w:rPr>
-        <w:t>“</w:t>
-      </w:r>
-      <w:r>
-        <w:rPr>
-          <w:rFonts w:ascii="Calibri" w:eastAsia="Calibri" w:hAnsi="Calibri" w:hint="eastAsia"/>
-          <w:color w:val="000000"/>
-          <w:sz w:val="28"/>
-        </w:rPr>
-        <w:t xml:space="preserve">IT is running on cloud and cloud is running on </w:t>
-      </w:r>
-      <w:proofErr w:type="spellStart"/>
-      <w:r>
-        <w:rPr>
-          <w:rFonts w:ascii="Calibri" w:eastAsia="Calibri" w:hAnsi="Calibri" w:hint="eastAsia"/>
-          <w:color w:val="000000"/>
-          <w:sz w:val="28"/>
-        </w:rPr>
-        <w:t>Linux.</w:t>
-      </w:r>
-      <w:r>
-        <w:rPr>
-          <w:rFonts w:ascii="Calibri" w:eastAsia="Calibri" w:hAnsi="Calibri" w:hint="eastAsia"/>
-          <w:color w:val="000000"/>
-          <w:sz w:val="28"/>
-        </w:rPr>
-        <w:t>”</w:t>
-      </w:r>
-      <w:r>
-        <w:rPr>
-          <w:rFonts w:ascii="Calibri" w:eastAsia="Calibri" w:hAnsi="Calibri" w:hint="eastAsia"/>
-          <w:color w:val="000000"/>
-          <w:sz w:val="28"/>
-        </w:rPr>
-        <w:t>Justify</w:t>
-      </w:r>
-      <w:proofErr w:type="spellEnd"/>
-      <w:r>
-        <w:rPr>
-          <w:rFonts w:ascii="Calibri" w:eastAsia="Calibri" w:hAnsi="Calibri" w:hint="eastAsia"/>
-          <w:color w:val="000000"/>
-          <w:sz w:val="28"/>
-        </w:rPr>
-        <w:t xml:space="preserve"> the statement.</w:t>
-      </w:r>
-    </w:p>
-    <w:p>
-      <w:pPr>
-        <w:spacing w:line="1" w:lineRule="exact"/>
-      </w:pPr>
-      <w:r>
-        <w:br w:type="column"/>
-      </w:r>
-    </w:p>
-    <w:p>
-      <w:pPr>
-        <w:spacing w:before="3640" w:line="280" w:lineRule="exact"/>
-        <w:sectPr>
-          <w:headerReference w:type="default" r:id="rId27"/>
-          <w:type w:val="continuous"/>
-          <w:pgSz w:w="11680" w:h="16840"/>
-          <w:pgMar w:top="920" w:right="720" w:bottom="720" w:left="1040" w:header="0" w:footer="0" w:gutter="0"/>
-          <w:cols w:num="2" w:space="720" w:equalWidth="0">
-            <w:col w:w="9520" w:space="120"/>
-            <w:col w:w="260" w:space="0"/>
-          </w:cols>
-        </w:sectPr>
-      </w:pPr>
-      <w:r>
-        <w:rPr>
-          <w:rFonts w:ascii="SimSun" w:eastAsia="SimSun" w:hAnsi="SimSun" w:hint="eastAsia"/>
-          <w:color w:val="000000"/>
-        </w:rPr>
-        <w:t>7</w:t>
       </w:r>
     </w:p>
     <w:p>
@@ -8976,36 +6997,13 @@
         <w:spacing w:line="260" w:lineRule="exact"/>
         <w:ind w:left="400"/>
         <w:sectPr>
+          <w:headerReference w:type="default" r:id="rId24"/>
           <w:type w:val="continuous"/>
           <w:pgSz w:w="11680" w:h="16840"/>
           <w:pgMar w:top="920" w:right="720" w:bottom="720" w:left="1040" w:header="0" w:footer="0" w:gutter="0"/>
           <w:cols w:space="720"/>
         </w:sectPr>
       </w:pPr>
-      <w:r>
-        <w:rPr>
-          <w:rFonts w:ascii="Calibri" w:eastAsia="Calibri" w:hAnsi="Calibri" w:hint="eastAsia"/>
-          <w:color w:val="000000"/>
-          <w:sz w:val="26"/>
-        </w:rPr>
-        <w:t>b) Define and explain Shell? Differentiate between TCSH and KSH?</w:t>
-      </w:r>
-      <w:r>
-        <w:rPr>
-          <w:rFonts w:ascii="Arial" w:eastAsia="Arial" w:hAnsi="Arial" w:hint="eastAsia"/>
-          <w:color w:val="000000"/>
-          <w:sz w:val="12"/>
-        </w:rPr>
-        <w:t xml:space="preserve">             </w:t>
-      </w:r>
-      <w:r>
-        <w:rPr>
-          <w:rFonts w:ascii="Calibri" w:eastAsia="Calibri" w:hAnsi="Calibri" w:hint="eastAsia"/>
-          <w:color w:val="000000"/>
-          <w:sz w:val="26"/>
-        </w:rPr>
-        <w:t>8</w:t>
-      </w:r>
     </w:p>
     <w:p>
       <w:pPr>
@@ -9019,7 +7017,25 @@
           <w:color w:val="000000"/>
           <w:sz w:val="28"/>
         </w:rPr>
-        <w:t>2. a) What are the different Linux supporting files? Explain. Differentiate between ext2, ext3 and ext4 file system.</w:t>
+        <w:t xml:space="preserve">2. </w:t>
+      </w:r>
+      <w:proofErr w:type="gramStart"/>
+      <w:r>
+        <w:rPr>
+          <w:rFonts w:ascii="Calibri" w:eastAsia="Calibri" w:hAnsi="Calibri" w:hint="eastAsia"/>
+          <w:color w:val="000000"/>
+          <w:sz w:val="28"/>
+        </w:rPr>
+        <w:t>a</w:t>
+      </w:r>
+      <w:proofErr w:type="gramEnd"/>
+      <w:r>
+        <w:rPr>
+          <w:rFonts w:ascii="Calibri" w:eastAsia="Calibri" w:hAnsi="Calibri" w:hint="eastAsia"/>
+          <w:color w:val="000000"/>
+          <w:sz w:val="28"/>
+        </w:rPr>
+        <w:t>) What are the different Linux supporting files? Explain. Differentiate between ext2, ext3 and ext4 file system.</w:t>
       </w:r>
     </w:p>
     <w:p>
@@ -9085,15 +7101,7 @@
           <w:color w:val="000000"/>
           <w:sz w:val="28"/>
         </w:rPr>
-        <w:t>3. a) What is root account and root directory? How can you switch user in Linux from terminal? Also explain the importanc</w:t>
-      </w:r>
-      <w:r>
-        <w:rPr>
-          <w:rFonts w:ascii="Calibri" w:eastAsia="Calibri" w:hAnsi="Calibri" w:hint="eastAsia"/>
-          <w:color w:val="000000"/>
-          <w:sz w:val="28"/>
-        </w:rPr>
-        <w:t xml:space="preserve">e of </w:t>
+        <w:t xml:space="preserve">3. a) What is root account and root directory? How can you switch user in Linux from terminal? Also explain the importance of </w:t>
       </w:r>
       <w:proofErr w:type="spellStart"/>
       <w:r>
@@ -9208,15 +7216,7 @@
           <w:color w:val="000000"/>
           <w:sz w:val="26"/>
         </w:rPr>
-        <w:t>b) Di</w:t>
-      </w:r>
-      <w:r>
-        <w:rPr>
-          <w:rFonts w:ascii="Calibri" w:eastAsia="Calibri" w:hAnsi="Calibri" w:hint="eastAsia"/>
-          <w:color w:val="000000"/>
-          <w:sz w:val="26"/>
-        </w:rPr>
-        <w:t xml:space="preserve">fferentiate between </w:t>
+        <w:t xml:space="preserve">b) Differentiate between </w:t>
       </w:r>
       <w:proofErr w:type="spellStart"/>
       <w:r>
@@ -9347,15 +7347,7 @@
           <w:color w:val="000000"/>
           <w:sz w:val="12"/>
         </w:rPr>
-        <w:t xml:space="preserve">           </w:t>
-      </w:r>
-      <w:r>
-        <w:rPr>
-          <w:rFonts w:ascii="Arial" w:eastAsia="Arial" w:hAnsi="Arial" w:hint="eastAsia"/>
-          <w:color w:val="000000"/>
-          <w:sz w:val="12"/>
-        </w:rPr>
-        <w:t xml:space="preserve"> </w:t>
+        <w:t xml:space="preserve">            </w:t>
       </w:r>
       <w:r>
         <w:rPr>
@@ -9455,15 +7447,7 @@
           <w:color w:val="000000"/>
           <w:sz w:val="26"/>
         </w:rPr>
-        <w:t>b) Explain about DNS and its importance. List configuration process of 8</w:t>
-      </w:r>
-      <w:r>
-        <w:rPr>
-          <w:rFonts w:ascii="Calibri" w:eastAsia="Calibri" w:hAnsi="Calibri" w:hint="eastAsia"/>
-          <w:color w:val="000000"/>
-          <w:sz w:val="26"/>
-        </w:rPr>
-        <w:t>DNS server in Linux.</w:t>
+        <w:t>b) Explain about DNS and its importance. List configuration process of 8DNS server in Linux.</w:t>
       </w:r>
     </w:p>
     <w:p>
@@ -9471,7 +7455,7 @@
         <w:spacing w:line="320" w:lineRule="exact"/>
         <w:jc w:val="center"/>
         <w:sectPr>
-          <w:footerReference w:type="default" r:id="rId28"/>
+          <w:footerReference w:type="default" r:id="rId25"/>
           <w:type w:val="continuous"/>
           <w:pgSz w:w="11680" w:h="16840"/>
           <w:pgMar w:top="920" w:right="720" w:bottom="720" w:left="1040" w:header="0" w:footer="0" w:gutter="0"/>
@@ -9592,7 +7576,7 @@
                     <pic:cNvPicPr/>
                   </pic:nvPicPr>
                   <pic:blipFill>
-                    <a:blip r:embed="rId29" cstate="print">
+                    <a:blip r:embed="rId26" cstate="print">
                       <a:extLst>
                         <a:ext uri="{28A0092B-C50C-407E-A947-70E740481C1C}">
                           <a14:useLocalDpi xmlns:a14="http://schemas.microsoft.com/office/drawing/2010/main" val="0"/>
@@ -9652,7 +7636,7 @@
                     <pic:cNvPicPr/>
                   </pic:nvPicPr>
                   <pic:blipFill>
-                    <a:blip r:embed="rId30" cstate="print">
+                    <a:blip r:embed="rId27" cstate="print">
                       <a:extLst>
                         <a:ext uri="{28A0092B-C50C-407E-A947-70E740481C1C}">
                           <a14:useLocalDpi xmlns:a14="http://schemas.microsoft.com/office/drawing/2010/main" val="0"/>
@@ -9711,8 +7695,8 @@
       <w:pPr>
         <w:spacing w:line="320" w:lineRule="exact"/>
         <w:sectPr>
-          <w:headerReference w:type="default" r:id="rId31"/>
-          <w:footerReference w:type="default" r:id="rId32"/>
+          <w:headerReference w:type="default" r:id="rId28"/>
+          <w:footerReference w:type="default" r:id="rId29"/>
           <w:type w:val="continuous"/>
           <w:pgSz w:w="11360" w:h="16840"/>
           <w:pgMar w:top="940" w:right="720" w:bottom="720" w:left="900" w:header="0" w:footer="0" w:gutter="0"/>
@@ -9759,7 +7743,7 @@
                     <pic:cNvPicPr/>
                   </pic:nvPicPr>
                   <pic:blipFill>
-                    <a:blip r:embed="rId33" cstate="print">
+                    <a:blip r:embed="rId30" cstate="print">
                       <a:extLst/>
                     </a:blip>
                     <a:stretch>
@@ -10000,65 +7984,7 @@
           <w:color w:val="000000"/>
           <w:sz w:val="30"/>
         </w:rPr>
-        <w:t>A</w:t>
-      </w:r>
-      <w:r>
-        <w:rPr>
-          <w:rFonts w:ascii="Calibri" w:eastAsia="Calibri" w:hAnsi="Calibri" w:hint="eastAsia"/>
-          <w:color w:val="000000"/>
-          <w:sz w:val="30"/>
-        </w:rPr>
-        <w:t>ttempt all the questions.</w:t>
-      </w:r>
-    </w:p>
-    <w:p>
-      <w:pPr>
-        <w:spacing w:after="80" w:line="300" w:lineRule="exact"/>
-        <w:jc w:val="both"/>
-      </w:pPr>
-      <w:r>
-        <w:rPr>
-          <w:rFonts w:ascii="Calibri" w:eastAsia="Calibri" w:hAnsi="Calibri" w:hint="eastAsia"/>
-          <w:color w:val="000000"/>
-          <w:sz w:val="28"/>
-        </w:rPr>
-        <w:t xml:space="preserve">a)What is </w:t>
-      </w:r>
-      <w:proofErr w:type="spellStart"/>
-      <w:r>
-        <w:rPr>
-          <w:rFonts w:ascii="Calibri" w:eastAsia="Calibri" w:hAnsi="Calibri" w:hint="eastAsia"/>
-          <w:color w:val="000000"/>
-          <w:sz w:val="28"/>
-        </w:rPr>
-        <w:t>linux</w:t>
-      </w:r>
-      <w:proofErr w:type="spellEnd"/>
-      <w:r>
-        <w:rPr>
-          <w:rFonts w:ascii="Calibri" w:eastAsia="Calibri" w:hAnsi="Calibri" w:hint="eastAsia"/>
-          <w:color w:val="000000"/>
-          <w:sz w:val="28"/>
-        </w:rPr>
-        <w:t xml:space="preserve"> file System? Explain file system hierarchy with their 7special purposes in </w:t>
-      </w:r>
-      <w:proofErr w:type="spellStart"/>
-      <w:r>
-        <w:rPr>
-          <w:rFonts w:ascii="Calibri" w:eastAsia="Calibri" w:hAnsi="Calibri" w:hint="eastAsia"/>
-          <w:color w:val="000000"/>
-          <w:sz w:val="28"/>
-        </w:rPr>
-        <w:t>linux</w:t>
-      </w:r>
-      <w:proofErr w:type="spellEnd"/>
-      <w:r>
-        <w:rPr>
-          <w:rFonts w:ascii="Calibri" w:eastAsia="Calibri" w:hAnsi="Calibri" w:hint="eastAsia"/>
-          <w:color w:val="000000"/>
-          <w:sz w:val="28"/>
-        </w:rPr>
-        <w:t>.</w:t>
+        <w:t>Attempt all the questions.</w:t>
       </w:r>
     </w:p>
     <w:p>
@@ -10149,15 +8075,7 @@
           <w:color w:val="000000"/>
           <w:sz w:val="28"/>
         </w:rPr>
-        <w:t>2</w:t>
-      </w:r>
-      <w:r>
-        <w:rPr>
-          <w:rFonts w:ascii="Calibri" w:eastAsia="Calibri" w:hAnsi="Calibri" w:hint="eastAsia"/>
-          <w:color w:val="000000"/>
-          <w:sz w:val="28"/>
-        </w:rPr>
-        <w:t xml:space="preserve">. a) What is role of super user in </w:t>
+        <w:t xml:space="preserve">2. a) What is role of super user in </w:t>
       </w:r>
       <w:proofErr w:type="spellStart"/>
       <w:r>
@@ -10277,47 +8195,7 @@
           <w:color w:val="000000"/>
           <w:sz w:val="28"/>
         </w:rPr>
-        <w:t xml:space="preserve">) To create a user </w:t>
-      </w:r>
-      <w:r>
-        <w:rPr>
-          <w:rFonts w:ascii="Calibri" w:eastAsia="Calibri" w:hAnsi="Calibri" w:hint="eastAsia"/>
-          <w:color w:val="000000"/>
-          <w:sz w:val="28"/>
-        </w:rPr>
-        <w:t>“</w:t>
-      </w:r>
-      <w:r>
-        <w:rPr>
-          <w:rFonts w:ascii="Calibri" w:eastAsia="Calibri" w:hAnsi="Calibri" w:hint="eastAsia"/>
-          <w:color w:val="000000"/>
-          <w:sz w:val="28"/>
-        </w:rPr>
-        <w:t>Linux</w:t>
-      </w:r>
-      <w:r>
-        <w:rPr>
-          <w:rFonts w:ascii="Calibri" w:eastAsia="Calibri" w:hAnsi="Calibri" w:hint="eastAsia"/>
-          <w:color w:val="000000"/>
-          <w:sz w:val="28"/>
-        </w:rPr>
-        <w:t>”</w:t>
-      </w:r>
-      <w:r>
-        <w:rPr>
-          <w:rFonts w:ascii="Calibri" w:eastAsia="Calibri" w:hAnsi="Calibri" w:hint="eastAsia"/>
-          <w:color w:val="000000"/>
-          <w:sz w:val="28"/>
-        </w:rPr>
-        <w:t xml:space="preserve"> with password </w:t>
-      </w:r>
-      <w:r>
-        <w:rPr>
-          <w:rFonts w:ascii="Calibri" w:eastAsia="Calibri" w:hAnsi="Calibri" w:hint="eastAsia"/>
-          <w:color w:val="000000"/>
-          <w:sz w:val="28"/>
-        </w:rPr>
-        <w:t>“</w:t>
+        <w:t>) To create a user “Linux” with password “</w:t>
       </w:r>
       <w:proofErr w:type="spellStart"/>
       <w:r>
@@ -10349,31 +8227,7 @@
           <w:color w:val="000000"/>
           <w:sz w:val="28"/>
         </w:rPr>
-        <w:t xml:space="preserve">ii) To change the password for that user to </w:t>
-      </w:r>
-      <w:r>
-        <w:rPr>
-          <w:rFonts w:ascii="Calibri" w:eastAsia="Calibri" w:hAnsi="Calibri" w:hint="eastAsia"/>
-          <w:color w:val="000000"/>
-          <w:sz w:val="28"/>
-        </w:rPr>
-        <w:t>“</w:t>
-      </w:r>
-      <w:r>
-        <w:rPr>
-          <w:rFonts w:ascii="Calibri" w:eastAsia="Calibri" w:hAnsi="Calibri" w:hint="eastAsia"/>
-          <w:color w:val="000000"/>
-          <w:sz w:val="28"/>
-        </w:rPr>
-        <w:t>fedora</w:t>
-      </w:r>
-      <w:r>
-        <w:rPr>
-          <w:rFonts w:ascii="Calibri" w:eastAsia="Calibri" w:hAnsi="Calibri" w:hint="eastAsia"/>
-          <w:color w:val="000000"/>
-          <w:sz w:val="28"/>
-        </w:rPr>
-        <w:t>”</w:t>
+        <w:t>ii) To change the password for that user to “fedora”</w:t>
       </w:r>
     </w:p>
     <w:p>
@@ -10387,31 +8241,7 @@
           <w:color w:val="000000"/>
           <w:sz w:val="28"/>
         </w:rPr>
-        <w:t xml:space="preserve">iii) To create a group </w:t>
-      </w:r>
-      <w:r>
-        <w:rPr>
-          <w:rFonts w:ascii="Calibri" w:eastAsia="Calibri" w:hAnsi="Calibri" w:hint="eastAsia"/>
-          <w:color w:val="000000"/>
-          <w:sz w:val="28"/>
-        </w:rPr>
-        <w:t>“</w:t>
-      </w:r>
-      <w:r>
-        <w:rPr>
-          <w:rFonts w:ascii="Calibri" w:eastAsia="Calibri" w:hAnsi="Calibri" w:hint="eastAsia"/>
-          <w:color w:val="000000"/>
-          <w:sz w:val="28"/>
-        </w:rPr>
-        <w:t>Hackers</w:t>
-      </w:r>
-      <w:r>
-        <w:rPr>
-          <w:rFonts w:ascii="Calibri" w:eastAsia="Calibri" w:hAnsi="Calibri" w:hint="eastAsia"/>
-          <w:color w:val="000000"/>
-          <w:sz w:val="28"/>
-        </w:rPr>
-        <w:t>”</w:t>
+        <w:t>iii) To create a group “Hackers”</w:t>
       </w:r>
     </w:p>
     <w:p>
@@ -10426,63 +8256,7 @@
           <w:color w:val="000000"/>
           <w:sz w:val="26"/>
         </w:rPr>
-        <w:t xml:space="preserve">iv) After all assign the group </w:t>
-      </w:r>
-      <w:r>
-        <w:rPr>
-          <w:rFonts w:ascii="Calibri" w:eastAsia="Calibri" w:hAnsi="Calibri" w:hint="eastAsia"/>
-          <w:color w:val="000000"/>
-          <w:sz w:val="26"/>
-        </w:rPr>
-        <w:t>“</w:t>
-      </w:r>
-      <w:r>
-        <w:rPr>
-          <w:rFonts w:ascii="Calibri" w:eastAsia="Calibri" w:hAnsi="Calibri" w:hint="eastAsia"/>
-          <w:color w:val="000000"/>
-          <w:sz w:val="26"/>
-        </w:rPr>
-        <w:t>Hackers</w:t>
-      </w:r>
-      <w:r>
-        <w:rPr>
-          <w:rFonts w:ascii="Calibri" w:eastAsia="Calibri" w:hAnsi="Calibri" w:hint="eastAsia"/>
-          <w:color w:val="000000"/>
-          <w:sz w:val="26"/>
-        </w:rPr>
-        <w:t>”</w:t>
-      </w:r>
-      <w:r>
-        <w:rPr>
-          <w:rFonts w:ascii="Calibri" w:eastAsia="Calibri" w:hAnsi="Calibri" w:hint="eastAsia"/>
-          <w:color w:val="000000"/>
-          <w:sz w:val="26"/>
-        </w:rPr>
-        <w:t xml:space="preserve"> for the user "</w:t>
-      </w:r>
-      <w:r>
-        <w:rPr>
-          <w:rFonts w:ascii="Calibri" w:eastAsia="Calibri" w:hAnsi="Calibri" w:hint="eastAsia"/>
-          <w:color w:val="000000"/>
-          <w:sz w:val="26"/>
-        </w:rPr>
-        <w:t>“</w:t>
-      </w:r>
-      <w:r>
-        <w:rPr>
-          <w:rFonts w:ascii="Calibri" w:eastAsia="Calibri" w:hAnsi="Calibri" w:hint="eastAsia"/>
-          <w:color w:val="000000"/>
-          <w:sz w:val="26"/>
-        </w:rPr>
-        <w:t>Linux</w:t>
-      </w:r>
-      <w:r>
-        <w:rPr>
-          <w:rFonts w:ascii="Calibri" w:eastAsia="Calibri" w:hAnsi="Calibri" w:hint="eastAsia"/>
-          <w:color w:val="000000"/>
-          <w:sz w:val="26"/>
-        </w:rPr>
-        <w:t>”</w:t>
+        <w:t>iv) After all assign the group “Hackers” for the user "“Linux”</w:t>
       </w:r>
     </w:p>
     <w:p>
@@ -10497,15 +8271,7 @@
           <w:color w:val="000000"/>
           <w:sz w:val="28"/>
         </w:rPr>
-        <w:t xml:space="preserve">V) After all provide comment name </w:t>
-      </w:r>
-      <w:r>
-        <w:rPr>
-          <w:rFonts w:ascii="Calibri" w:eastAsia="Calibri" w:hAnsi="Calibri" w:hint="eastAsia"/>
-          <w:color w:val="000000"/>
-          <w:sz w:val="28"/>
-        </w:rPr>
-        <w:t>“</w:t>
+        <w:t>V) After all provide comment name “</w:t>
       </w:r>
       <w:proofErr w:type="spellStart"/>
       <w:r>
@@ -10523,55 +8289,7 @@
           <w:color w:val="000000"/>
           <w:sz w:val="28"/>
         </w:rPr>
-        <w:t>”</w:t>
-      </w:r>
-      <w:r>
-        <w:rPr>
-          <w:rFonts w:ascii="Calibri" w:eastAsia="Calibri" w:hAnsi="Calibri" w:hint="eastAsia"/>
-          <w:color w:val="000000"/>
-          <w:sz w:val="28"/>
-        </w:rPr>
-        <w:t xml:space="preserve"> and </w:t>
-      </w:r>
-      <w:r>
-        <w:rPr>
-          <w:rFonts w:ascii="Calibri" w:eastAsia="Calibri" w:hAnsi="Calibri" w:hint="eastAsia"/>
-          <w:color w:val="000000"/>
-          <w:sz w:val="28"/>
-        </w:rPr>
-        <w:t xml:space="preserve">login shell </w:t>
-      </w:r>
-      <w:r>
-        <w:rPr>
-          <w:rFonts w:ascii="Calibri" w:eastAsia="Calibri" w:hAnsi="Calibri" w:hint="eastAsia"/>
-          <w:color w:val="000000"/>
-          <w:sz w:val="28"/>
-        </w:rPr>
-        <w:t>“</w:t>
-      </w:r>
-      <w:r>
-        <w:rPr>
-          <w:rFonts w:ascii="Calibri" w:eastAsia="Calibri" w:hAnsi="Calibri" w:hint="eastAsia"/>
-          <w:color w:val="000000"/>
-          <w:sz w:val="28"/>
-        </w:rPr>
-        <w:t>bash</w:t>
-      </w:r>
-      <w:r>
-        <w:rPr>
-          <w:rFonts w:ascii="Calibri" w:eastAsia="Calibri" w:hAnsi="Calibri" w:hint="eastAsia"/>
-          <w:color w:val="000000"/>
-          <w:sz w:val="28"/>
-        </w:rPr>
-        <w:t>”</w:t>
-      </w:r>
-      <w:r>
-        <w:rPr>
-          <w:rFonts w:ascii="Calibri" w:eastAsia="Calibri" w:hAnsi="Calibri" w:hint="eastAsia"/>
-          <w:color w:val="000000"/>
-          <w:sz w:val="28"/>
-        </w:rPr>
-        <w:t xml:space="preserve"> for that user.</w:t>
+        <w:t>” and login shell “bash” for that user.</w:t>
       </w:r>
     </w:p>
     <w:p>
@@ -10643,7 +8361,7 @@
                     <pic:cNvPicPr/>
                   </pic:nvPicPr>
                   <pic:blipFill>
-                    <a:blip r:embed="rId34" cstate="print">
+                    <a:blip r:embed="rId31" cstate="print">
                       <a:extLst>
                         <a:ext uri="{28A0092B-C50C-407E-A947-70E740481C1C}">
                           <a14:useLocalDpi xmlns:a14="http://schemas.microsoft.com/office/drawing/2010/main" val="0"/>
@@ -10706,15 +8424,7 @@
           <w:color w:val="000000"/>
           <w:sz w:val="28"/>
         </w:rPr>
-        <w:t>b) How can you make sec</w:t>
-      </w:r>
-      <w:r>
-        <w:rPr>
-          <w:rFonts w:ascii="Calibri" w:eastAsia="Calibri" w:hAnsi="Calibri" w:hint="eastAsia"/>
-          <w:color w:val="000000"/>
-          <w:sz w:val="28"/>
-        </w:rPr>
-        <w:t>ure files in Linux? Explain.</w:t>
+        <w:t>b) How can you make secure files in Linux? Explain.</w:t>
       </w:r>
       <w:r>
         <w:rPr>
@@ -10790,7 +8500,7 @@
                     <pic:cNvPicPr/>
                   </pic:nvPicPr>
                   <pic:blipFill>
-                    <a:blip r:embed="rId35" cstate="print">
+                    <a:blip r:embed="rId32" cstate="print">
                       <a:extLst>
                         <a:ext uri="{28A0092B-C50C-407E-A947-70E740481C1C}">
                           <a14:useLocalDpi xmlns:a14="http://schemas.microsoft.com/office/drawing/2010/main" val="0"/>
@@ -10913,15 +8623,7 @@
           <w:color w:val="000000"/>
           <w:sz w:val="28"/>
         </w:rPr>
-        <w:t>5.a Wha</w:t>
-      </w:r>
-      <w:r>
-        <w:rPr>
-          <w:rFonts w:ascii="Calibri" w:eastAsia="Calibri" w:hAnsi="Calibri" w:hint="eastAsia"/>
-          <w:color w:val="000000"/>
-          <w:sz w:val="28"/>
-        </w:rPr>
-        <w:t xml:space="preserve">t is role of DNS? Explain DNS configuration process in </w:t>
+        <w:t xml:space="preserve">5.a What is role of DNS? Explain DNS configuration process in </w:t>
       </w:r>
       <w:proofErr w:type="spellStart"/>
       <w:r>
@@ -10948,7 +8650,7 @@
         <w:ind w:left="720"/>
         <w:jc w:val="both"/>
         <w:sectPr>
-          <w:footerReference w:type="default" r:id="rId36"/>
+          <w:footerReference w:type="default" r:id="rId33"/>
           <w:type w:val="continuous"/>
           <w:pgSz w:w="11860" w:h="16820"/>
           <w:pgMar w:top="720" w:right="720" w:bottom="1440" w:left="720" w:header="0" w:footer="0" w:gutter="0"/>
@@ -10961,7 +8663,6 @@
           <w:color w:val="000000"/>
           <w:sz w:val="28"/>
         </w:rPr>
-        <w:lastRenderedPageBreak/>
         <w:t>b) Why is Apache Web Server popular? Discuss Apache Web Server 8configuration.</w:t>
       </w:r>
       <w:r>
@@ -11041,7 +8742,7 @@
               </wp:anchor>
             </w:drawing>
           </mc:Choice>
-          <mc:Fallback xmlns:mml="http://www.w3.org/1998/Math/MathML" xmlns:a14="http://schemas.microsoft.com/office/drawing/2010/main" xmlns:pic="http://schemas.openxmlformats.org/drawingml/2006/picture" xmlns:a="http://schemas.openxmlformats.org/drawingml/2006/main">
+          <mc:Fallback xmlns:a="http://schemas.openxmlformats.org/drawingml/2006/main" xmlns:pic="http://schemas.openxmlformats.org/drawingml/2006/picture" xmlns:a14="http://schemas.microsoft.com/office/drawing/2010/main" xmlns:mml="http://www.w3.org/1998/Math/MathML">
             <w:pict>
               <v:shape id="_x0000_s64" style="position:absolute;left:0pt;margin-left:296.0pt;margin-top:756.0pt;height:17.0pt;width:54.0pt;z-index:638309865271334794;mso-width-relative:page;mso-height-relative:page;mso-position-vertical-relative:page;mso-position-horizontal-relative:page;" coordsize="21600,21600" o:spid="_x0000_s64" filled="true" fillcolor="#FFFFFF [3201]" stroked="false" o:spt="202" type="#_x0000_t202" o:gfxdata="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">
                 <v:fill on="true" focussize="0,0"/>
@@ -11106,15 +8807,7 @@
           <w:color w:val="000000"/>
           <w:sz w:val="30"/>
         </w:rPr>
-        <w:t xml:space="preserve"> the proc</w:t>
-      </w:r>
-      <w:r>
-        <w:rPr>
-          <w:rFonts w:ascii="Calibri" w:eastAsia="Calibri" w:hAnsi="Calibri" w:hint="eastAsia"/>
-          <w:color w:val="000000"/>
-          <w:sz w:val="30"/>
-        </w:rPr>
-        <w:t>ess of configuring DHCP server and client.</w:t>
+        <w:t xml:space="preserve"> the process of configuring DHCP server and client.</w:t>
       </w:r>
     </w:p>
     <w:p>
@@ -11294,7 +8987,7 @@
                     <pic:cNvPicPr/>
                   </pic:nvPicPr>
                   <pic:blipFill>
-                    <a:blip r:embed="rId37">
+                    <a:blip r:embed="rId34">
                       <a:extLst>
                         <a:ext uri="{28A0092B-C50C-407E-A947-70E740481C1C}">
                           <a14:useLocalDpi xmlns:a14="http://schemas.microsoft.com/office/drawing/2010/main" val="0"/>
@@ -11332,7 +9025,7 @@
         <w:spacing w:line="360" w:lineRule="exact"/>
         <w:ind w:left="580" w:firstLine="140"/>
         <w:sectPr>
-          <w:footerReference w:type="default" r:id="rId38"/>
+          <w:footerReference w:type="default" r:id="rId35"/>
           <w:type w:val="continuous"/>
           <w:pgSz w:w="12080" w:h="16840"/>
           <w:pgMar w:top="720" w:right="720" w:bottom="1440" w:left="720" w:header="0" w:footer="0" w:gutter="0"/>
@@ -11426,7 +9119,7 @@
               </wp:anchor>
             </w:drawing>
           </mc:Choice>
-          <mc:Fallback xmlns:mml="http://www.w3.org/1998/Math/MathML" xmlns:a14="http://schemas.microsoft.com/office/drawing/2010/main" xmlns:pic="http://schemas.openxmlformats.org/drawingml/2006/picture" xmlns:a="http://schemas.openxmlformats.org/drawingml/2006/main">
+          <mc:Fallback xmlns:a="http://schemas.openxmlformats.org/drawingml/2006/main" xmlns:pic="http://schemas.openxmlformats.org/drawingml/2006/picture" xmlns:a14="http://schemas.microsoft.com/office/drawing/2010/main" xmlns:mml="http://www.w3.org/1998/Math/MathML">
             <w:pict>
               <v:shape id="_x0000_s67" style="position:absolute;left:0pt;margin-left:289.0pt;margin-top:760.0pt;height:17.0pt;width:58.0pt;z-index:638309865271434819;mso-width-relative:page;mso-height-relative:page;mso-position-vertical-relative:page;mso-position-horizontal-relative:page;" coordsize="21600,21600" o:spid="_x0000_s67" filled="true" fillcolor="#FFFFFF [3201]" stroked="false" o:spt="202" type="#_x0000_t202" o:gfxdata="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">
                 <v:fill on="true" focussize="0,0"/>
@@ -11557,66 +9250,6 @@
         </w:rPr>
         <w:t>Full Marks: 100</w:t>
       </w:r>
-      <w:r>
-        <w:rPr>
-          <w:noProof/>
-        </w:rPr>
-        <w:drawing>
-          <wp:anchor distT="0" distB="0" distL="114300" distR="114300" simplePos="0" relativeHeight="251675136" behindDoc="0" locked="0" layoutInCell="1" allowOverlap="1">
-            <wp:simplePos x="0" y="0"/>
-            <wp:positionH relativeFrom="page">
-              <wp:posOffset>457200</wp:posOffset>
-            </wp:positionH>
-            <wp:positionV relativeFrom="paragraph">
-              <wp:posOffset>-838200</wp:posOffset>
-            </wp:positionV>
-            <wp:extent cx="1193800" cy="1054100"/>
-            <wp:effectExtent l="0" t="0" r="2540" b="4445"/>
-            <wp:wrapNone/>
-            <wp:docPr id="68" name="NORMAL"/>
-            <wp:cNvGraphicFramePr>
-              <a:graphicFrameLocks xmlns:a="http://schemas.openxmlformats.org/drawingml/2006/main" noChangeAspect="1"/>
-            </wp:cNvGraphicFramePr>
-            <a:graphic xmlns:a="http://schemas.openxmlformats.org/drawingml/2006/main">
-              <a:graphicData uri="http://schemas.openxmlformats.org/drawingml/2006/picture">
-                <pic:pic xmlns:pic="http://schemas.openxmlformats.org/drawingml/2006/picture">
-                  <pic:nvPicPr>
-                    <pic:cNvPr id="1" name="avatar.jpg"/>
-                    <pic:cNvPicPr/>
-                  </pic:nvPicPr>
-                  <pic:blipFill>
-                    <a:blip r:embed="rId39" cstate="print">
-                      <a:extLst>
-                        <a:ext uri="{28A0092B-C50C-407E-A947-70E740481C1C}">
-                          <a14:useLocalDpi xmlns:a14="http://schemas.microsoft.com/office/drawing/2010/main" val="0"/>
-                        </a:ext>
-                      </a:extLst>
-                    </a:blip>
-                    <a:stretch>
-                      <a:fillRect/>
-                    </a:stretch>
-                  </pic:blipFill>
-                  <pic:spPr>
-                    <a:xfrm>
-                      <a:off x="0" y="0"/>
-                      <a:ext cx="1193800" cy="1054100"/>
-                    </a:xfrm>
-                    <a:prstGeom prst="rect">
-                      <a:avLst/>
-                    </a:prstGeom>
-                  </pic:spPr>
-                </pic:pic>
-              </a:graphicData>
-            </a:graphic>
-            <wp14:sizeRelH relativeFrom="page">
-              <wp14:pctWidth>0</wp14:pctWidth>
-            </wp14:sizeRelH>
-            <wp14:sizeRelV relativeFrom="page">
-              <wp14:pctHeight>0</wp14:pctHeight>
-            </wp14:sizeRelV>
-          </wp:anchor>
-        </w:drawing>
-      </w:r>
     </w:p>
     <w:p>
       <w:pPr>
@@ -11684,7 +9317,7 @@
         <w:ind w:left="660"/>
         <w:jc w:val="both"/>
         <w:sectPr>
-          <w:headerReference w:type="default" r:id="rId40"/>
+          <w:headerReference w:type="default" r:id="rId36"/>
           <w:type w:val="continuous"/>
           <w:pgSz w:w="11400" w:h="16840"/>
           <w:pgMar w:top="720" w:right="720" w:bottom="720" w:left="720" w:header="0" w:footer="0" w:gutter="0"/>
@@ -11696,14 +9329,7 @@
           <w:rFonts w:ascii="Calibri" w:eastAsia="Calibri" w:hAnsi="Calibri" w:hint="eastAsia"/>
           <w:color w:val="000000"/>
         </w:rPr>
-        <w:t>-Candidates are required</w:t>
-      </w:r>
-      <w:r>
-        <w:rPr>
-          <w:rFonts w:ascii="Calibri" w:eastAsia="Calibri" w:hAnsi="Calibri" w:hint="eastAsia"/>
-          <w:color w:val="000000"/>
-        </w:rPr>
-        <w:t xml:space="preserve"> to give their answers in their own words as far as practicable.</w:t>
+        <w:t>-Candidates are required to give their answers in their own words as far as practicable.</w:t>
       </w:r>
     </w:p>
     <w:p>
@@ -11731,7 +9357,7 @@
                     <pic:cNvPicPr/>
                   </pic:nvPicPr>
                   <pic:blipFill>
-                    <a:blip r:embed="rId41" cstate="print">
+                    <a:blip r:embed="rId37" cstate="print">
                       <a:extLst/>
                     </a:blip>
                     <a:stretch>
@@ -11781,7 +9407,7 @@
                     <pic:cNvPicPr/>
                   </pic:nvPicPr>
                   <pic:blipFill>
-                    <a:blip r:embed="rId42" cstate="print">
+                    <a:blip r:embed="rId38" cstate="print">
                       <a:extLst>
                         <a:ext uri="{28A0092B-C50C-407E-A947-70E740481C1C}">
                           <a14:useLocalDpi xmlns:a14="http://schemas.microsoft.com/office/drawing/2010/main" val="0"/>
@@ -11812,205 +9438,6 @@
             </wp14:sizeRelV>
           </wp:anchor>
         </w:drawing>
-      </w:r>
-    </w:p>
-    <w:p>
-      <w:pPr>
-        <w:jc w:val="right"/>
-      </w:pPr>
-      <w:r>
-        <w:rPr>
-          <w:noProof/>
-        </w:rPr>
-        <w:drawing>
-          <wp:inline distT="0" distB="0" distL="0" distR="0" wp14:editId="50D07946">
-            <wp:extent cx="304800" cy="457200"/>
-            <wp:effectExtent l="0" t="0" r="0" b="0"/>
-            <wp:docPr id="71" name="NORMAL"/>
-            <wp:cNvGraphicFramePr>
-              <a:graphicFrameLocks xmlns:a="http://schemas.openxmlformats.org/drawingml/2006/main" noChangeAspect="1"/>
-            </wp:cNvGraphicFramePr>
-            <a:graphic xmlns:a="http://schemas.openxmlformats.org/drawingml/2006/main">
-              <a:graphicData uri="http://schemas.openxmlformats.org/drawingml/2006/picture">
-                <pic:pic xmlns:pic="http://schemas.openxmlformats.org/drawingml/2006/picture">
-                  <pic:nvPicPr>
-                    <pic:cNvPr id="71" name="New Bitmap Image.jpg"/>
-                    <pic:cNvPicPr/>
-                  </pic:nvPicPr>
-                  <pic:blipFill>
-                    <a:blip r:embed="rId43" cstate="print">
-                      <a:extLst/>
-                    </a:blip>
-                    <a:stretch>
-                      <a:fillRect/>
-                    </a:stretch>
-                  </pic:blipFill>
-                  <pic:spPr>
-                    <a:xfrm>
-                      <a:off x="0" y="0"/>
-                      <a:ext cx="304800" cy="457200"/>
-                    </a:xfrm>
-                    <a:prstGeom prst="rect">
-                      <a:avLst/>
-                    </a:prstGeom>
-                  </pic:spPr>
-                </pic:pic>
-              </a:graphicData>
-            </a:graphic>
-          </wp:inline>
-        </w:drawing>
-      </w:r>
-    </w:p>
-    <w:p>
-      <w:pPr>
-        <w:jc w:val="center"/>
-      </w:pPr>
-      <w:r>
-        <w:rPr>
-          <w:noProof/>
-        </w:rPr>
-        <w:drawing>
-          <wp:inline distT="0" distB="0" distL="0" distR="0" wp14:editId="50D07946">
-            <wp:extent cx="546100" cy="482600"/>
-            <wp:effectExtent l="0" t="0" r="0" b="0"/>
-            <wp:docPr id="72" name="NORMAL"/>
-            <wp:cNvGraphicFramePr>
-              <a:graphicFrameLocks xmlns:a="http://schemas.openxmlformats.org/drawingml/2006/main" noChangeAspect="1"/>
-            </wp:cNvGraphicFramePr>
-            <a:graphic xmlns:a="http://schemas.openxmlformats.org/drawingml/2006/main">
-              <a:graphicData uri="http://schemas.openxmlformats.org/drawingml/2006/picture">
-                <pic:pic xmlns:pic="http://schemas.openxmlformats.org/drawingml/2006/picture">
-                  <pic:nvPicPr>
-                    <pic:cNvPr id="72" name="New Bitmap Image.jpg"/>
-                    <pic:cNvPicPr/>
-                  </pic:nvPicPr>
-                  <pic:blipFill>
-                    <a:blip r:embed="rId44" cstate="print">
-                      <a:extLst/>
-                    </a:blip>
-                    <a:stretch>
-                      <a:fillRect/>
-                    </a:stretch>
-                  </pic:blipFill>
-                  <pic:spPr>
-                    <a:xfrm>
-                      <a:off x="0" y="0"/>
-                      <a:ext cx="546100" cy="482600"/>
-                    </a:xfrm>
-                    <a:prstGeom prst="rect">
-                      <a:avLst/>
-                    </a:prstGeom>
-                  </pic:spPr>
-                </pic:pic>
-              </a:graphicData>
-            </a:graphic>
-          </wp:inline>
-        </w:drawing>
-      </w:r>
-    </w:p>
-    <w:p>
-      <w:pPr>
-        <w:jc w:val="right"/>
-      </w:pPr>
-      <w:r>
-        <w:rPr>
-          <w:noProof/>
-        </w:rPr>
-        <w:drawing>
-          <wp:inline distT="0" distB="0" distL="0" distR="0" wp14:editId="50D07946">
-            <wp:extent cx="279400" cy="381000"/>
-            <wp:effectExtent l="0" t="0" r="0" b="0"/>
-            <wp:docPr id="73" name="NORMAL"/>
-            <wp:cNvGraphicFramePr>
-              <a:graphicFrameLocks xmlns:a="http://schemas.openxmlformats.org/drawingml/2006/main" noChangeAspect="1"/>
-            </wp:cNvGraphicFramePr>
-            <a:graphic xmlns:a="http://schemas.openxmlformats.org/drawingml/2006/main">
-              <a:graphicData uri="http://schemas.openxmlformats.org/drawingml/2006/picture">
-                <pic:pic xmlns:pic="http://schemas.openxmlformats.org/drawingml/2006/picture">
-                  <pic:nvPicPr>
-                    <pic:cNvPr id="73" name="New Bitmap Image.jpg"/>
-                    <pic:cNvPicPr/>
-                  </pic:nvPicPr>
-                  <pic:blipFill>
-                    <a:blip r:embed="rId45" cstate="print">
-                      <a:extLst/>
-                    </a:blip>
-                    <a:stretch>
-                      <a:fillRect/>
-                    </a:stretch>
-                  </pic:blipFill>
-                  <pic:spPr>
-                    <a:xfrm>
-                      <a:off x="0" y="0"/>
-                      <a:ext cx="279400" cy="381000"/>
-                    </a:xfrm>
-                    <a:prstGeom prst="rect">
-                      <a:avLst/>
-                    </a:prstGeom>
-                  </pic:spPr>
-                </pic:pic>
-              </a:graphicData>
-            </a:graphic>
-          </wp:inline>
-        </w:drawing>
-      </w:r>
-    </w:p>
-    <w:p>
-      <w:pPr>
-        <w:spacing w:line="1" w:lineRule="exact"/>
-      </w:pPr>
-      <w:r>
-        <w:br w:type="column"/>
-      </w:r>
-    </w:p>
-    <w:p>
-      <w:pPr>
-        <w:spacing w:before="600" w:line="340" w:lineRule="exact"/>
-        <w:jc w:val="both"/>
-      </w:pPr>
-      <w:r>
-        <w:rPr>
-          <w:rFonts w:ascii="Calibri" w:eastAsia="Calibri" w:hAnsi="Calibri" w:hint="eastAsia"/>
-          <w:color w:val="000000"/>
-          <w:sz w:val="26"/>
-        </w:rPr>
-        <w:t>Attempt all the questions.</w:t>
-      </w:r>
-    </w:p>
-    <w:p>
-      <w:pPr>
-        <w:spacing w:line="360" w:lineRule="exact"/>
-        <w:jc w:val="both"/>
-      </w:pPr>
-      <w:r>
-        <w:rPr>
-          <w:rFonts w:ascii="Calibri" w:eastAsia="Calibri" w:hAnsi="Calibri" w:hint="eastAsia"/>
-          <w:color w:val="000000"/>
-          <w:sz w:val="28"/>
-        </w:rPr>
-        <w:t>What do you understand by Linux Kernel? Is it legal to edit it? 8Explain the term GUI?</w:t>
-      </w:r>
-    </w:p>
-    <w:p>
-      <w:pPr>
-        <w:spacing w:line="320" w:lineRule="exact"/>
-        <w:jc w:val="both"/>
-      </w:pPr>
-      <w:r>
-        <w:rPr>
-          <w:rFonts w:ascii="Calibri" w:eastAsia="Calibri" w:hAnsi="Calibri" w:hint="eastAsia"/>
-          <w:color w:val="000000"/>
-          <w:sz w:val="26"/>
-        </w:rPr>
-        <w:t>How can you determine the total memory used by LINUX? Why  7</w:t>
-      </w:r>
-      <w:r>
-        <w:rPr>
-          <w:rFonts w:ascii="Calibri" w:eastAsia="Calibri" w:hAnsi="Calibri" w:hint="eastAsia"/>
-          <w:color w:val="000000"/>
-          <w:sz w:val="26"/>
-        </w:rPr>
-        <w:t>Linux is considered as more secured than other operating systems?</w:t>
       </w:r>
     </w:p>
     <w:p>
@@ -12127,7 +9554,7 @@
               </wp:anchor>
             </w:drawing>
           </mc:Choice>
-          <mc:Fallback xmlns:mml="http://www.w3.org/1998/Math/MathML" xmlns:a14="http://schemas.microsoft.com/office/drawing/2010/main" xmlns:pic="http://schemas.openxmlformats.org/drawingml/2006/picture" xmlns:a="http://schemas.openxmlformats.org/drawingml/2006/main">
+          <mc:Fallback xmlns:a="http://schemas.openxmlformats.org/drawingml/2006/main" xmlns:pic="http://schemas.openxmlformats.org/drawingml/2006/picture" xmlns:a14="http://schemas.microsoft.com/office/drawing/2010/main" xmlns:mml="http://www.w3.org/1998/Math/MathML">
             <w:pict>
               <v:shape id="_x0000_s75" style="position:absolute;left:0pt;margin-left:101.0pt;margin-top:331.0pt;height:16.0pt;width:394.0pt;z-index:638309865271551548;mso-width-relative:page;mso-height-relative:page;mso-position-vertical-relative:page;mso-position-horizontal-relative:page;" coordsize="21600,21600" o:spid="_x0000_s75" filled="true" fillcolor="#FFFFFF [3201]" stroked="false" o:spt="202" type="#_x0000_t202" o:gfxdata="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">
                 <v:fill on="true" focussize="0,0"/>
@@ -12235,7 +9662,7 @@
               </wp:anchor>
             </w:drawing>
           </mc:Choice>
-          <mc:Fallback xmlns:mml="http://www.w3.org/1998/Math/MathML" xmlns:a14="http://schemas.microsoft.com/office/drawing/2010/main" xmlns:pic="http://schemas.openxmlformats.org/drawingml/2006/picture" xmlns:a="http://schemas.openxmlformats.org/drawingml/2006/main">
+          <mc:Fallback xmlns:a="http://schemas.openxmlformats.org/drawingml/2006/main" xmlns:pic="http://schemas.openxmlformats.org/drawingml/2006/picture" xmlns:a14="http://schemas.microsoft.com/office/drawing/2010/main" xmlns:mml="http://www.w3.org/1998/Math/MathML">
             <w:pict>
               <v:shape id="_x0000_s77" style="position:absolute;left:0pt;margin-left:100.0pt;margin-top:348.0pt;height:15.0pt;width:203.0pt;z-index:638309865271551978;mso-width-relative:page;mso-height-relative:page;mso-position-vertical-relative:page;mso-position-horizontal-relative:page;" coordsize="21600,21600" o:spid="_x0000_s77" filled="true" fillcolor="#FFFFFF [3201]" stroked="false" o:spt="202" type="#_x0000_t202" o:gfxdata="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">
                 <v:fill on="true" focussize="0,0"/>
@@ -12291,7 +9718,7 @@
                     <pic:cNvPicPr/>
                   </pic:nvPicPr>
                   <pic:blipFill>
-                    <a:blip r:embed="rId46" cstate="print">
+                    <a:blip r:embed="rId39" cstate="print">
                       <a:extLst/>
                     </a:blip>
                     <a:stretch>
@@ -12338,7 +9765,7 @@
                     <pic:cNvPicPr/>
                   </pic:nvPicPr>
                   <pic:blipFill>
-                    <a:blip r:embed="rId47" cstate="print">
+                    <a:blip r:embed="rId40" cstate="print">
                       <a:extLst/>
                     </a:blip>
                     <a:stretch>
@@ -12385,7 +9812,7 @@
                     <pic:cNvPicPr/>
                   </pic:nvPicPr>
                   <pic:blipFill>
-                    <a:blip r:embed="rId48" cstate="print">
+                    <a:blip r:embed="rId41" cstate="print">
                       <a:extLst/>
                     </a:blip>
                     <a:stretch>
@@ -12432,7 +9859,7 @@
                     <pic:cNvPicPr/>
                   </pic:nvPicPr>
                   <pic:blipFill>
-                    <a:blip r:embed="rId49" cstate="print">
+                    <a:blip r:embed="rId42" cstate="print">
                       <a:extLst/>
                     </a:blip>
                     <a:stretch>
@@ -12502,15 +9929,53 @@
           <w:color w:val="000000"/>
           <w:sz w:val="26"/>
         </w:rPr>
-        <w:t>Explain the procedure of adding, removing and modifying user accounts in Linux</w:t>
-      </w:r>
+        <w:t>Explain the procedure of adding, removing and modifying user accounts in Linux with necessary commands and examples?</w:t>
+      </w:r>
+    </w:p>
+    <w:p>
+      <w:pPr>
+        <w:spacing w:line="340" w:lineRule="exact"/>
+        <w:jc w:val="both"/>
+      </w:pPr>
       <w:r>
         <w:rPr>
           <w:rFonts w:ascii="Calibri" w:eastAsia="Calibri" w:hAnsi="Calibri" w:hint="eastAsia"/>
           <w:color w:val="000000"/>
           <w:sz w:val="26"/>
         </w:rPr>
-        <w:t xml:space="preserve"> with necessary commands and examples?</w:t>
+        <w:t>What do you mean by DNS and reverse DNS? Explain BIND software.</w:t>
+      </w:r>
+    </w:p>
+    <w:p>
+      <w:pPr>
+        <w:spacing w:line="300" w:lineRule="exact"/>
+        <w:jc w:val="both"/>
+      </w:pPr>
+      <w:r>
+        <w:rPr>
+          <w:rFonts w:ascii="Calibri" w:eastAsia="Calibri" w:hAnsi="Calibri" w:hint="eastAsia"/>
+          <w:color w:val="000000"/>
+          <w:sz w:val="26"/>
+        </w:rPr>
+        <w:t xml:space="preserve">What do you mean by Linux Shell? What is </w:t>
+      </w:r>
+      <w:proofErr w:type="spellStart"/>
+      <w:r>
+        <w:rPr>
+          <w:rFonts w:ascii="Calibri" w:eastAsia="Calibri" w:hAnsi="Calibri" w:hint="eastAsia"/>
+          <w:color w:val="000000"/>
+          <w:sz w:val="26"/>
+        </w:rPr>
+        <w:t>ksh</w:t>
+      </w:r>
+      <w:proofErr w:type="spellEnd"/>
+      <w:r>
+        <w:rPr>
+          <w:rFonts w:ascii="Calibri" w:eastAsia="Calibri" w:hAnsi="Calibri" w:hint="eastAsia"/>
+          <w:color w:val="000000"/>
+          <w:sz w:val="26"/>
+        </w:rPr>
+        <w:t>? What are the basic differences between BASH and DOS?</w:t>
       </w:r>
     </w:p>
     <w:p>
@@ -12524,79 +9989,25 @@
           <w:color w:val="000000"/>
           <w:sz w:val="26"/>
         </w:rPr>
-        <w:t>What do you mean by DNS and reverse DNS? Explain BIND software.</w:t>
-      </w:r>
-    </w:p>
-    <w:p>
-      <w:pPr>
-        <w:spacing w:line="300" w:lineRule="exact"/>
-        <w:jc w:val="both"/>
-      </w:pPr>
+        <w:t xml:space="preserve">What is </w:t>
+      </w:r>
+      <w:proofErr w:type="spellStart"/>
       <w:r>
         <w:rPr>
           <w:rFonts w:ascii="Calibri" w:eastAsia="Calibri" w:hAnsi="Calibri" w:hint="eastAsia"/>
           <w:color w:val="000000"/>
           <w:sz w:val="26"/>
         </w:rPr>
-        <w:t xml:space="preserve">What do you mean by Linux Shell? What is </w:t>
-      </w:r>
-      <w:proofErr w:type="spellStart"/>
+        <w:t>crontab</w:t>
+      </w:r>
+      <w:proofErr w:type="spellEnd"/>
       <w:r>
         <w:rPr>
           <w:rFonts w:ascii="Calibri" w:eastAsia="Calibri" w:hAnsi="Calibri" w:hint="eastAsia"/>
           <w:color w:val="000000"/>
           <w:sz w:val="26"/>
         </w:rPr>
-        <w:t>ksh</w:t>
-      </w:r>
-      <w:proofErr w:type="spellEnd"/>
-      <w:r>
-        <w:rPr>
-          <w:rFonts w:ascii="Calibri" w:eastAsia="Calibri" w:hAnsi="Calibri" w:hint="eastAsia"/>
-          <w:color w:val="000000"/>
-          <w:sz w:val="26"/>
-        </w:rPr>
-        <w:t>? What are the basic differences between BASH and DOS?</w:t>
-      </w:r>
-    </w:p>
-    <w:p>
-      <w:pPr>
-        <w:spacing w:line="340" w:lineRule="exact"/>
-        <w:jc w:val="both"/>
-      </w:pPr>
-      <w:r>
-        <w:rPr>
-          <w:rFonts w:ascii="Calibri" w:eastAsia="Calibri" w:hAnsi="Calibri" w:hint="eastAsia"/>
-          <w:color w:val="000000"/>
-          <w:sz w:val="26"/>
-        </w:rPr>
-        <w:t xml:space="preserve">What is </w:t>
-      </w:r>
-      <w:proofErr w:type="spellStart"/>
-      <w:r>
-        <w:rPr>
-          <w:rFonts w:ascii="Calibri" w:eastAsia="Calibri" w:hAnsi="Calibri" w:hint="eastAsia"/>
-          <w:color w:val="000000"/>
-          <w:sz w:val="26"/>
-        </w:rPr>
-        <w:t>crontab</w:t>
-      </w:r>
-      <w:proofErr w:type="spellEnd"/>
-      <w:r>
-        <w:rPr>
-          <w:rFonts w:ascii="Calibri" w:eastAsia="Calibri" w:hAnsi="Calibri" w:hint="eastAsia"/>
-          <w:color w:val="000000"/>
-          <w:sz w:val="26"/>
-        </w:rPr>
-        <w:t xml:space="preserve"> and explain its functionality and expl</w:t>
-      </w:r>
-      <w:r>
-        <w:rPr>
-          <w:rFonts w:ascii="Calibri" w:eastAsia="Calibri" w:hAnsi="Calibri" w:hint="eastAsia"/>
-          <w:color w:val="000000"/>
-          <w:sz w:val="26"/>
-        </w:rPr>
-        <w:t xml:space="preserve">ain the format of </w:t>
+        <w:t xml:space="preserve"> and explain its functionality and explain the format of </w:t>
       </w:r>
       <w:proofErr w:type="spellStart"/>
       <w:r>
@@ -12828,8 +10239,6 @@
         </w:rPr>
         <w:t xml:space="preserve">7. </w:t>
       </w:r>
-      <w:bookmarkStart w:id="0" w:name="_GoBack"/>
-      <w:bookmarkEnd w:id="0"/>
       <w:proofErr w:type="gramStart"/>
       <w:r>
         <w:rPr>
@@ -12854,15 +10263,7 @@
           <w:color w:val="000000"/>
           <w:sz w:val="12"/>
         </w:rPr>
-        <w:t xml:space="preserve">         </w:t>
-      </w:r>
-      <w:r>
-        <w:rPr>
-          <w:rFonts w:ascii="Arial" w:eastAsia="Arial" w:hAnsi="Arial" w:hint="eastAsia"/>
-          <w:color w:val="000000"/>
-          <w:sz w:val="12"/>
-        </w:rPr>
-        <w:t xml:space="preserve">                                                                   </w:t>
+        <w:t xml:space="preserve">                                                                            </w:t>
       </w:r>
       <w:r>
         <w:rPr>

</xml_diff>

<commit_message>
feat : add fullform
</commit_message>
<xml_diff>
--- a/linux qp.docx
+++ b/linux qp.docx
@@ -7,58 +7,16 @@
         <w:spacing w:line="260" w:lineRule="exact"/>
         <w:ind w:left="1080"/>
       </w:pPr>
-      <w:bookmarkStart w:id="0" w:name="_GoBack"/>
-      <w:bookmarkEnd w:id="0"/>
     </w:p>
     <w:p>
       <w:pPr>
         <w:spacing w:line="340" w:lineRule="exact"/>
         <w:jc w:val="both"/>
-      </w:pPr>
-      <w:r>
         <w:rPr>
           <w:rFonts w:ascii="Calibri" w:eastAsia="Calibri" w:hAnsi="Calibri"/>
           <w:color w:val="000000"/>
           <w:sz w:val="28"/>
         </w:rPr>
-        <w:t xml:space="preserve">2 </w:t>
-      </w:r>
-      <w:r>
-        <w:rPr>
-          <w:rFonts w:ascii="Calibri" w:eastAsia="Calibri" w:hAnsi="Calibri" w:hint="eastAsia"/>
-          <w:color w:val="000000"/>
-          <w:sz w:val="28"/>
-        </w:rPr>
-        <w:t xml:space="preserve">a) </w:t>
-      </w:r>
-      <w:proofErr w:type="gramStart"/>
-      <w:r>
-        <w:rPr>
-          <w:rFonts w:ascii="Calibri" w:eastAsia="Calibri" w:hAnsi="Calibri" w:hint="eastAsia"/>
-          <w:color w:val="000000"/>
-          <w:sz w:val="28"/>
-        </w:rPr>
-        <w:t>What</w:t>
-      </w:r>
-      <w:proofErr w:type="gramEnd"/>
-      <w:r>
-        <w:rPr>
-          <w:rFonts w:ascii="Calibri" w:eastAsia="Calibri" w:hAnsi="Calibri" w:hint="eastAsia"/>
-          <w:color w:val="000000"/>
-          <w:sz w:val="28"/>
-        </w:rPr>
-        <w:t xml:space="preserve"> do you mean by LILO? What is GNU GRUB? What is Linux swap partition and what does it do?</w:t>
-      </w:r>
-    </w:p>
-    <w:p>
-      <w:pPr>
-        <w:spacing w:line="340" w:lineRule="exact"/>
-        <w:jc w:val="both"/>
-        <w:rPr>
-          <w:rFonts w:ascii="Calibri" w:eastAsia="Calibri" w:hAnsi="Calibri"/>
-          <w:color w:val="000000"/>
-          <w:sz w:val="28"/>
-        </w:rPr>
       </w:pPr>
       <w:r>
         <w:rPr>
@@ -67,198 +25,6 @@
           <w:sz w:val="28"/>
         </w:rPr>
         <w:t>b) What is SUDO? Describe the root account with the procedure to login as root user?</w:t>
-      </w:r>
-    </w:p>
-    <w:p>
-      <w:pPr>
-        <w:spacing w:line="340" w:lineRule="exact"/>
-        <w:jc w:val="both"/>
-      </w:pPr>
-      <w:r>
-        <w:rPr>
-          <w:rFonts w:ascii="Calibri" w:eastAsia="Calibri" w:hAnsi="Calibri" w:hint="eastAsia"/>
-          <w:color w:val="000000"/>
-          <w:sz w:val="28"/>
-        </w:rPr>
-        <w:t xml:space="preserve">3. </w:t>
-      </w:r>
-      <w:proofErr w:type="gramStart"/>
-      <w:r>
-        <w:rPr>
-          <w:rFonts w:ascii="Calibri" w:eastAsia="Calibri" w:hAnsi="Calibri" w:hint="eastAsia"/>
-          <w:color w:val="000000"/>
-          <w:sz w:val="28"/>
-        </w:rPr>
-        <w:t>a</w:t>
-      </w:r>
-      <w:proofErr w:type="gramEnd"/>
-      <w:r>
-        <w:rPr>
-          <w:rFonts w:ascii="Calibri" w:eastAsia="Calibri" w:hAnsi="Calibri" w:hint="eastAsia"/>
-          <w:color w:val="000000"/>
-          <w:sz w:val="28"/>
-        </w:rPr>
-        <w:t xml:space="preserve">) For what </w:t>
-      </w:r>
-      <w:proofErr w:type="spellStart"/>
-      <w:r>
-        <w:rPr>
-          <w:rFonts w:ascii="Calibri" w:eastAsia="Calibri" w:hAnsi="Calibri" w:hint="eastAsia"/>
-          <w:color w:val="000000"/>
-          <w:sz w:val="28"/>
-        </w:rPr>
-        <w:t>purose</w:t>
-      </w:r>
-      <w:proofErr w:type="spellEnd"/>
-      <w:r>
-        <w:rPr>
-          <w:rFonts w:ascii="Calibri" w:eastAsia="Calibri" w:hAnsi="Calibri" w:hint="eastAsia"/>
-          <w:color w:val="000000"/>
-          <w:sz w:val="28"/>
-        </w:rPr>
-        <w:t xml:space="preserve"> we need following commands? Clarify.7</w:t>
-      </w:r>
-    </w:p>
-    <w:p>
-      <w:pPr>
-        <w:spacing w:line="340" w:lineRule="exact"/>
-        <w:ind w:firstLine="2100"/>
-      </w:pPr>
-      <w:proofErr w:type="gramStart"/>
-      <w:r>
-        <w:rPr>
-          <w:rFonts w:ascii="Calibri" w:eastAsia="Calibri" w:hAnsi="Calibri" w:hint="eastAsia"/>
-          <w:color w:val="000000"/>
-          <w:sz w:val="28"/>
-        </w:rPr>
-        <w:t>a</w:t>
-      </w:r>
-      <w:proofErr w:type="gramEnd"/>
-      <w:r>
-        <w:rPr>
-          <w:rFonts w:ascii="Calibri" w:eastAsia="Calibri" w:hAnsi="Calibri" w:hint="eastAsia"/>
-          <w:color w:val="000000"/>
-          <w:sz w:val="28"/>
-        </w:rPr>
-        <w:t>. touch</w:t>
-      </w:r>
-    </w:p>
-    <w:p>
-      <w:pPr>
-        <w:spacing w:line="340" w:lineRule="exact"/>
-        <w:ind w:firstLine="2100"/>
-      </w:pPr>
-      <w:r>
-        <w:rPr>
-          <w:rFonts w:ascii="Calibri" w:eastAsia="Calibri" w:hAnsi="Calibri" w:hint="eastAsia"/>
-          <w:color w:val="000000"/>
-          <w:sz w:val="28"/>
-        </w:rPr>
-        <w:t xml:space="preserve">b. </w:t>
-      </w:r>
-      <w:proofErr w:type="spellStart"/>
-      <w:r>
-        <w:rPr>
-          <w:rFonts w:ascii="Calibri" w:eastAsia="Calibri" w:hAnsi="Calibri" w:hint="eastAsia"/>
-          <w:color w:val="000000"/>
-          <w:sz w:val="28"/>
-        </w:rPr>
-        <w:t>df</w:t>
-      </w:r>
-      <w:proofErr w:type="spellEnd"/>
-      <w:r>
-        <w:rPr>
-          <w:rFonts w:ascii="Calibri" w:eastAsia="Calibri" w:hAnsi="Calibri" w:hint="eastAsia"/>
-          <w:color w:val="000000"/>
-          <w:sz w:val="28"/>
-        </w:rPr>
-        <w:t>-h</w:t>
-      </w:r>
-    </w:p>
-    <w:p>
-      <w:pPr>
-        <w:spacing w:line="340" w:lineRule="exact"/>
-        <w:ind w:firstLine="2100"/>
-      </w:pPr>
-      <w:r>
-        <w:rPr>
-          <w:rFonts w:ascii="Calibri" w:eastAsia="Calibri" w:hAnsi="Calibri" w:hint="eastAsia"/>
-          <w:color w:val="000000"/>
-          <w:sz w:val="28"/>
-        </w:rPr>
-        <w:t xml:space="preserve">c. </w:t>
-      </w:r>
-      <w:proofErr w:type="spellStart"/>
-      <w:r>
-        <w:rPr>
-          <w:rFonts w:ascii="Calibri" w:eastAsia="Calibri" w:hAnsi="Calibri" w:hint="eastAsia"/>
-          <w:color w:val="000000"/>
-          <w:sz w:val="28"/>
-        </w:rPr>
-        <w:t>lsmod</w:t>
-      </w:r>
-      <w:proofErr w:type="spellEnd"/>
-    </w:p>
-    <w:p>
-      <w:pPr>
-        <w:spacing w:line="340" w:lineRule="exact"/>
-        <w:ind w:firstLine="2100"/>
-      </w:pPr>
-      <w:r>
-        <w:rPr>
-          <w:rFonts w:ascii="Calibri" w:eastAsia="Calibri" w:hAnsi="Calibri" w:hint="eastAsia"/>
-          <w:color w:val="000000"/>
-          <w:sz w:val="28"/>
-        </w:rPr>
-        <w:t xml:space="preserve">d. </w:t>
-      </w:r>
-      <w:proofErr w:type="spellStart"/>
-      <w:r>
-        <w:rPr>
-          <w:rFonts w:ascii="Calibri" w:eastAsia="Calibri" w:hAnsi="Calibri" w:hint="eastAsia"/>
-          <w:color w:val="000000"/>
-          <w:sz w:val="28"/>
-        </w:rPr>
-        <w:t>ifconfig</w:t>
-      </w:r>
-      <w:proofErr w:type="spellEnd"/>
-    </w:p>
-    <w:p>
-      <w:pPr>
-        <w:spacing w:line="340" w:lineRule="exact"/>
-        <w:ind w:firstLine="2100"/>
-      </w:pPr>
-      <w:r>
-        <w:rPr>
-          <w:rFonts w:ascii="Calibri" w:eastAsia="Calibri" w:hAnsi="Calibri" w:hint="eastAsia"/>
-          <w:color w:val="000000"/>
-          <w:sz w:val="28"/>
-        </w:rPr>
-        <w:t xml:space="preserve">e. </w:t>
-      </w:r>
-      <w:proofErr w:type="spellStart"/>
-      <w:r>
-        <w:rPr>
-          <w:rFonts w:ascii="Calibri" w:eastAsia="Calibri" w:hAnsi="Calibri" w:hint="eastAsia"/>
-          <w:color w:val="000000"/>
-          <w:sz w:val="28"/>
-        </w:rPr>
-        <w:t>chmod</w:t>
-      </w:r>
-      <w:proofErr w:type="spellEnd"/>
-    </w:p>
-    <w:p>
-      <w:pPr>
-        <w:spacing w:line="340" w:lineRule="exact"/>
-        <w:ind w:firstLine="2100"/>
-      </w:pPr>
-      <w:r>
-        <w:rPr>
-          <w:rFonts w:ascii="Calibri" w:eastAsia="Calibri" w:hAnsi="Calibri" w:hint="eastAsia"/>
-          <w:color w:val="000000"/>
-          <w:sz w:val="28"/>
-        </w:rPr>
-        <w:t>f. cat</w:t>
       </w:r>
     </w:p>
     <w:p>
@@ -355,6 +121,11 @@
       <w:pPr>
         <w:spacing w:line="320" w:lineRule="exact"/>
         <w:jc w:val="both"/>
+        <w:rPr>
+          <w:rFonts w:ascii="Calibri" w:eastAsia="Calibri" w:hAnsi="Calibri"/>
+          <w:color w:val="000000"/>
+          <w:sz w:val="28"/>
+        </w:rPr>
       </w:pPr>
       <w:r>
         <w:rPr>
@@ -408,25 +179,21 @@
           <w:color w:val="000000"/>
           <w:sz w:val="28"/>
         </w:rPr>
-        <w:t xml:space="preserve"> the configuration of web </w:t>
-      </w:r>
-      <w:proofErr w:type="spellStart"/>
-      <w:r>
-        <w:rPr>
-          <w:rFonts w:ascii="Calibri" w:eastAsia="Calibri" w:hAnsi="Calibri" w:hint="eastAsia"/>
-          <w:color w:val="000000"/>
-          <w:sz w:val="28"/>
-        </w:rPr>
-        <w:t>server.b</w:t>
-      </w:r>
-      <w:proofErr w:type="spellEnd"/>
-      <w:r>
-        <w:rPr>
-          <w:rFonts w:ascii="Calibri" w:eastAsia="Calibri" w:hAnsi="Calibri" w:hint="eastAsia"/>
-          <w:color w:val="000000"/>
-          <w:sz w:val="28"/>
-        </w:rPr>
-        <w:t>) What do you mean by DHCP, DHCP server and DHCP client? How DHCP works? Explain.</w:t>
+        <w:t xml:space="preserve"> the configuration of web server.</w:t>
+      </w:r>
+    </w:p>
+    <w:p>
+      <w:pPr>
+        <w:spacing w:line="320" w:lineRule="exact"/>
+        <w:jc w:val="both"/>
+      </w:pPr>
+      <w:r>
+        <w:rPr>
+          <w:rFonts w:ascii="Calibri" w:eastAsia="Calibri" w:hAnsi="Calibri" w:hint="eastAsia"/>
+          <w:color w:val="000000"/>
+          <w:sz w:val="28"/>
+        </w:rPr>
+        <w:t>b) What do you mean by DHCP, DHCP server and DHCP client? How DHCP works? Explain.</w:t>
       </w:r>
     </w:p>
     <w:p>
@@ -546,7 +313,7 @@
               </wp:anchor>
             </w:drawing>
           </mc:Choice>
-          <mc:Fallback xmlns:a="http://schemas.openxmlformats.org/drawingml/2006/main" xmlns:pic="http://schemas.openxmlformats.org/drawingml/2006/picture" xmlns:a14="http://schemas.microsoft.com/office/drawing/2010/main" xmlns:mml="http://www.w3.org/1998/Math/MathML">
+          <mc:Fallback xmlns:mml="http://www.w3.org/1998/Math/MathML" xmlns:a14="http://schemas.microsoft.com/office/drawing/2010/main" xmlns:pic="http://schemas.openxmlformats.org/drawingml/2006/picture" xmlns:a="http://schemas.openxmlformats.org/drawingml/2006/main">
             <w:pict>
               <v:shape id="_x0000_s2" style="position:absolute;left:0pt;margin-left:295.0pt;margin-top:775.0pt;height:17.0pt;width:52.0pt;z-index:638309865270499856;mso-width-relative:page;mso-height-relative:page;mso-position-vertical-relative:page;mso-position-horizontal-relative:page;" coordsize="21600,21600" o:spid="_x0000_s2" filled="true" fillcolor="#FFFFFF [3201]" stroked="false" o:spt="202" type="#_x0000_t202" o:gfxdata="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">
                 <v:fill on="true" focussize="0,0"/>
@@ -680,7 +447,7 @@
               </wp:anchor>
             </w:drawing>
           </mc:Choice>
-          <mc:Fallback xmlns:a="http://schemas.openxmlformats.org/drawingml/2006/main" xmlns:pic="http://schemas.openxmlformats.org/drawingml/2006/picture" xmlns:a14="http://schemas.microsoft.com/office/drawing/2010/main" xmlns:mml="http://www.w3.org/1998/Math/MathML">
+          <mc:Fallback xmlns:mml="http://www.w3.org/1998/Math/MathML" xmlns:a14="http://schemas.microsoft.com/office/drawing/2010/main" xmlns:pic="http://schemas.openxmlformats.org/drawingml/2006/picture" xmlns:a="http://schemas.openxmlformats.org/drawingml/2006/main">
             <w:pict>
               <v:shape id="_x0000_s4" style="position:absolute;left:0pt;margin-left:551.0pt;margin-top:62.0pt;height:22.0pt;width:23.0pt;z-index:638309865270506142;mso-width-relative:page;mso-height-relative:page;mso-position-vertical-relative:page;mso-position-horizontal-relative:page;" coordsize="21600,21600" o:spid="_x0000_s4" filled="true" fillcolor="#FFFFFF [3201]" stroked="false" o:spt="202" type="#_x0000_t202" o:gfxdata="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">
                 <v:fill on="true" focussize="0,0"/>
@@ -772,8 +539,18 @@
           <w:color w:val="000000"/>
           <w:sz w:val="28"/>
         </w:rPr>
-        <w:t>c) File Security</w:t>
-      </w:r>
+        <w:t xml:space="preserve">c) File </w:t>
+      </w:r>
+      <w:proofErr w:type="spellStart"/>
+      <w:r>
+        <w:rPr>
+          <w:rFonts w:ascii="Calibri" w:eastAsia="Calibri" w:hAnsi="Calibri" w:hint="eastAsia"/>
+          <w:color w:val="000000"/>
+          <w:sz w:val="28"/>
+        </w:rPr>
+        <w:t>Securit</w:t>
+      </w:r>
+      <w:proofErr w:type="spellEnd"/>
       <w:r>
         <w:rPr>
           <w:noProof/>
@@ -851,7 +628,7 @@
               </wp:anchor>
             </w:drawing>
           </mc:Choice>
-          <mc:Fallback xmlns:a="http://schemas.openxmlformats.org/drawingml/2006/main" xmlns:pic="http://schemas.openxmlformats.org/drawingml/2006/picture" xmlns:a14="http://schemas.microsoft.com/office/drawing/2010/main" xmlns:mml="http://www.w3.org/1998/Math/MathML">
+          <mc:Fallback xmlns:mml="http://www.w3.org/1998/Math/MathML" xmlns:a14="http://schemas.microsoft.com/office/drawing/2010/main" xmlns:pic="http://schemas.openxmlformats.org/drawingml/2006/picture" xmlns:a="http://schemas.openxmlformats.org/drawingml/2006/main">
             <w:pict>
               <v:shape id="_x0000_s6" style="position:absolute;left:0pt;margin-left:300.0pt;margin-top:777.0pt;height:16.0pt;width:57.0pt;z-index:638309865270507041;mso-width-relative:page;mso-height-relative:page;mso-position-vertical-relative:page;mso-position-horizontal-relative:page;" coordsize="21600,21600" o:spid="_x0000_s6" filled="true" fillcolor="#FFFFFF [3201]" stroked="false" o:spt="202" type="#_x0000_t202" o:gfxdata="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">
                 <v:fill on="true" focussize="0,0"/>
@@ -885,237 +662,8 @@
     </w:p>
     <w:p>
       <w:pPr>
-        <w:spacing w:after="340" w:line="280" w:lineRule="exact"/>
-        <w:jc w:val="center"/>
-      </w:pPr>
-      <w:r>
-        <w:rPr>
-          <w:rFonts w:ascii="Calibri" w:eastAsia="Calibri" w:hAnsi="Calibri" w:hint="eastAsia"/>
-          <w:color w:val="000000"/>
-          <w:sz w:val="28"/>
-        </w:rPr>
-        <w:lastRenderedPageBreak/>
-        <w:t>POKHARA UNIVERSITY</w:t>
-      </w:r>
-    </w:p>
-    <w:p>
-      <w:pPr>
-        <w:spacing w:line="280" w:lineRule="exact"/>
-        <w:ind w:left="1080"/>
-      </w:pPr>
-      <w:r>
-        <w:rPr>
-          <w:rFonts w:ascii="Calibri" w:eastAsia="Calibri" w:hAnsi="Calibri" w:hint="eastAsia"/>
-          <w:color w:val="000000"/>
-          <w:sz w:val="28"/>
-        </w:rPr>
-        <w:t>Level: Bachelor</w:t>
-      </w:r>
-      <w:r>
-        <w:rPr>
-          <w:rFonts w:ascii="Arial" w:eastAsia="Arial" w:hAnsi="Arial" w:hint="eastAsia"/>
-          <w:color w:val="000000"/>
-          <w:sz w:val="12"/>
-        </w:rPr>
-        <w:t xml:space="preserve">                        </w:t>
-      </w:r>
-      <w:r>
-        <w:rPr>
-          <w:rFonts w:ascii="Calibri" w:eastAsia="Calibri" w:hAnsi="Calibri" w:hint="eastAsia"/>
-          <w:color w:val="000000"/>
-          <w:sz w:val="28"/>
-        </w:rPr>
-        <w:t>Semester: Fall</w:t>
-      </w:r>
-      <w:r>
-        <w:rPr>
-          <w:rFonts w:ascii="Arial" w:eastAsia="Arial" w:hAnsi="Arial" w:hint="eastAsia"/>
-          <w:color w:val="000000"/>
-          <w:sz w:val="12"/>
-        </w:rPr>
-        <w:t xml:space="preserve">                      </w:t>
-      </w:r>
-      <w:r>
-        <w:rPr>
-          <w:rFonts w:ascii="Calibri" w:eastAsia="Calibri" w:hAnsi="Calibri" w:hint="eastAsia"/>
-          <w:color w:val="000000"/>
-          <w:sz w:val="28"/>
-        </w:rPr>
-        <w:t>Year:2016</w:t>
-      </w:r>
-    </w:p>
-    <w:p>
-      <w:pPr>
-        <w:spacing w:line="280" w:lineRule="exact"/>
-        <w:ind w:left="1080"/>
-      </w:pPr>
-      <w:proofErr w:type="spellStart"/>
-      <w:r>
-        <w:rPr>
-          <w:rFonts w:ascii="Calibri" w:eastAsia="Calibri" w:hAnsi="Calibri" w:hint="eastAsia"/>
-          <w:color w:val="000000"/>
-          <w:sz w:val="28"/>
-        </w:rPr>
-        <w:t>Programme</w:t>
-      </w:r>
-      <w:proofErr w:type="spellEnd"/>
-      <w:r>
-        <w:rPr>
-          <w:rFonts w:ascii="Calibri" w:eastAsia="Calibri" w:hAnsi="Calibri" w:hint="eastAsia"/>
-          <w:color w:val="000000"/>
-          <w:sz w:val="28"/>
-        </w:rPr>
-        <w:t>: BCA</w:t>
-      </w:r>
-      <w:r>
-        <w:rPr>
-          <w:rFonts w:ascii="Arial" w:eastAsia="Arial" w:hAnsi="Arial" w:hint="eastAsia"/>
-          <w:color w:val="000000"/>
-          <w:sz w:val="12"/>
-        </w:rPr>
-        <w:t xml:space="preserve">                                                                         </w:t>
-      </w:r>
-      <w:r>
-        <w:rPr>
-          <w:rFonts w:ascii="Calibri" w:eastAsia="Calibri" w:hAnsi="Calibri" w:hint="eastAsia"/>
-          <w:color w:val="000000"/>
-          <w:sz w:val="28"/>
-        </w:rPr>
-        <w:t>Full Marks: 100</w:t>
-      </w:r>
-    </w:p>
-    <w:p>
-      <w:pPr>
-        <w:spacing w:line="280" w:lineRule="exact"/>
-        <w:ind w:left="1080"/>
-      </w:pPr>
-      <w:r>
-        <w:rPr>
-          <w:rFonts w:ascii="Calibri" w:eastAsia="Calibri" w:hAnsi="Calibri" w:hint="eastAsia"/>
-          <w:color w:val="000000"/>
-          <w:sz w:val="28"/>
-        </w:rPr>
-        <w:t>Course: Linux</w:t>
-      </w:r>
-      <w:r>
-        <w:rPr>
-          <w:rFonts w:ascii="Arial" w:eastAsia="Arial" w:hAnsi="Arial" w:hint="eastAsia"/>
-          <w:color w:val="000000"/>
-          <w:sz w:val="12"/>
-        </w:rPr>
-        <w:t xml:space="preserve">                                                                                </w:t>
-      </w:r>
-      <w:r>
-        <w:rPr>
-          <w:rFonts w:ascii="Calibri" w:eastAsia="Calibri" w:hAnsi="Calibri" w:hint="eastAsia"/>
-          <w:color w:val="000000"/>
-          <w:sz w:val="28"/>
-        </w:rPr>
-        <w:t>Pass Marks: 45</w:t>
-      </w:r>
-    </w:p>
-    <w:p>
-      <w:pPr>
-        <w:spacing w:after="240" w:line="280" w:lineRule="exact"/>
-        <w:ind w:left="1080" w:firstLine="6120"/>
-        <w:jc w:val="both"/>
-      </w:pPr>
-      <w:r>
-        <w:rPr>
-          <w:rFonts w:ascii="Calibri" w:eastAsia="Calibri" w:hAnsi="Calibri" w:hint="eastAsia"/>
-          <w:color w:val="000000"/>
-          <w:sz w:val="28"/>
-        </w:rPr>
-        <w:t>Time: 3hrs.</w:t>
-      </w:r>
-    </w:p>
-    <w:p>
-      <w:pPr>
-        <w:spacing w:line="280" w:lineRule="exact"/>
-        <w:ind w:left="1080"/>
-        <w:jc w:val="both"/>
-      </w:pPr>
-      <w:r>
-        <w:rPr>
-          <w:rFonts w:ascii="Calibri" w:eastAsia="Calibri" w:hAnsi="Calibri" w:hint="eastAsia"/>
-          <w:color w:val="000000"/>
-          <w:sz w:val="28"/>
-        </w:rPr>
-        <w:t>Candidates are required to give their answers in their own words as far as practicable.</w:t>
-      </w:r>
-    </w:p>
-    <w:p>
-      <w:pPr>
-        <w:spacing w:after="80" w:line="280" w:lineRule="exact"/>
-        <w:ind w:left="1080"/>
-      </w:pPr>
-      <w:r>
-        <w:rPr>
-          <w:rFonts w:ascii="Calibri" w:eastAsia="Calibri" w:hAnsi="Calibri" w:hint="eastAsia"/>
-          <w:color w:val="000000"/>
-          <w:sz w:val="28"/>
-        </w:rPr>
-        <w:t>The figures in the margin indicate full marks.</w:t>
-      </w:r>
-    </w:p>
-    <w:p>
-      <w:pPr>
-        <w:spacing w:line="280" w:lineRule="exact"/>
-        <w:ind w:left="1080"/>
-        <w:sectPr>
-          <w:type w:val="continuous"/>
-          <w:pgSz w:w="11680" w:h="16820"/>
-          <w:pgMar w:top="720" w:right="720" w:bottom="1440" w:left="720" w:header="0" w:footer="0" w:gutter="0"/>
-          <w:cols w:space="720"/>
-        </w:sectPr>
-      </w:pPr>
-      <w:r>
-        <w:rPr>
-          <w:rFonts w:ascii="Calibri" w:eastAsia="Calibri" w:hAnsi="Calibri" w:hint="eastAsia"/>
-          <w:color w:val="000000"/>
-          <w:sz w:val="28"/>
-        </w:rPr>
-        <w:t>Attempt all the questions.</w:t>
-      </w:r>
-    </w:p>
-    <w:p>
-      <w:pPr>
-        <w:spacing w:line="380" w:lineRule="exact"/>
-        <w:ind w:left="700"/>
-        <w:jc w:val="both"/>
-      </w:pPr>
-    </w:p>
-    <w:p>
-      <w:pPr>
         <w:spacing w:line="360" w:lineRule="exact"/>
-        <w:ind w:left="340"/>
-      </w:pPr>
-      <w:r>
-        <w:rPr>
-          <w:rFonts w:ascii="Calibri" w:eastAsia="Calibri" w:hAnsi="Calibri" w:hint="eastAsia"/>
-          <w:color w:val="000000"/>
-          <w:sz w:val="28"/>
-        </w:rPr>
-        <w:t xml:space="preserve">2. </w:t>
-      </w:r>
-      <w:proofErr w:type="gramStart"/>
-      <w:r>
-        <w:rPr>
-          <w:rFonts w:ascii="Calibri" w:eastAsia="Calibri" w:hAnsi="Calibri" w:hint="eastAsia"/>
-          <w:color w:val="000000"/>
-          <w:sz w:val="28"/>
-        </w:rPr>
-        <w:t>a</w:t>
-      </w:r>
-      <w:proofErr w:type="gramEnd"/>
-      <w:r>
-        <w:rPr>
-          <w:rFonts w:ascii="Calibri" w:eastAsia="Calibri" w:hAnsi="Calibri" w:hint="eastAsia"/>
-          <w:color w:val="000000"/>
-          <w:sz w:val="28"/>
-        </w:rPr>
-        <w:t>) Write step by step procedure to install Red-Hat Linux from DVD  7</w:t>
-      </w:r>
+      </w:pPr>
     </w:p>
     <w:p>
       <w:pPr>
@@ -1136,12 +684,11 @@
         <w:spacing w:line="380" w:lineRule="exact"/>
         <w:ind w:left="340"/>
         <w:jc w:val="both"/>
-        <w:sectPr>
-          <w:type w:val="continuous"/>
-          <w:pgSz w:w="11680" w:h="16820"/>
-          <w:pgMar w:top="720" w:right="720" w:bottom="1440" w:left="720" w:header="0" w:footer="0" w:gutter="0"/>
-          <w:cols w:space="720"/>
-        </w:sectPr>
+        <w:rPr>
+          <w:rFonts w:ascii="Calibri" w:eastAsia="Calibri" w:hAnsi="Calibri"/>
+          <w:color w:val="000000"/>
+          <w:sz w:val="28"/>
+        </w:rPr>
       </w:pPr>
       <w:r>
         <w:rPr>
@@ -1150,6 +697,21 @@
           <w:sz w:val="28"/>
         </w:rPr>
         <w:t>b)What is Kudzu? What are the module configurations commands write with example of each?</w:t>
+      </w:r>
+    </w:p>
+    <w:p>
+      <w:pPr>
+        <w:spacing w:line="380" w:lineRule="exact"/>
+        <w:ind w:left="340"/>
+        <w:jc w:val="both"/>
+      </w:pPr>
+      <w:r>
+        <w:rPr>
+          <w:rFonts w:ascii="Calibri" w:eastAsia="Calibri" w:hAnsi="Calibri" w:hint="eastAsia"/>
+          <w:color w:val="000000"/>
+          <w:sz w:val="28"/>
+        </w:rPr>
+        <w:t>a) What do you mean by run level? Explain different run level with their function.</w:t>
       </w:r>
     </w:p>
     <w:p>
@@ -1164,23 +726,10 @@
           <w:color w:val="000000"/>
           <w:sz w:val="28"/>
         </w:rPr>
-        <w:t>a) What do you mean by run level? Explain different run level with their function.</w:t>
-      </w:r>
-    </w:p>
-    <w:p>
-      <w:pPr>
-        <w:spacing w:line="380" w:lineRule="exact"/>
-        <w:ind w:left="1080"/>
-        <w:jc w:val="both"/>
-      </w:pPr>
-      <w:r>
-        <w:rPr>
-          <w:rFonts w:ascii="Calibri" w:eastAsia="Calibri" w:hAnsi="Calibri" w:hint="eastAsia"/>
-          <w:color w:val="000000"/>
-          <w:sz w:val="28"/>
-        </w:rPr>
         <w:t>b)What do you means by disk quota? Write the steps of setting user disk quotas.</w:t>
       </w:r>
+      <w:bookmarkStart w:id="0" w:name="_GoBack"/>
+      <w:bookmarkEnd w:id="0"/>
     </w:p>
     <w:p>
       <w:pPr>
@@ -1229,19 +778,18 @@
       <w:pPr>
         <w:spacing w:line="300" w:lineRule="exact"/>
         <w:ind w:left="340"/>
-        <w:sectPr>
-          <w:type w:val="continuous"/>
-          <w:pgSz w:w="11680" w:h="16820"/>
-          <w:pgMar w:top="720" w:right="720" w:bottom="1440" w:left="720" w:header="0" w:footer="0" w:gutter="0"/>
-          <w:cols w:space="720"/>
-        </w:sectPr>
-      </w:pPr>
-      <w:r>
-        <w:rPr>
-          <w:rFonts w:ascii="Calibri" w:eastAsia="Calibri" w:hAnsi="Calibri" w:hint="eastAsia"/>
+        <w:rPr>
+          <w:rFonts w:ascii="Calibri" w:eastAsia="Calibri" w:hAnsi="Calibri"/>
           <w:color w:val="000000"/>
           <w:sz w:val="26"/>
         </w:rPr>
+      </w:pPr>
+      <w:r>
+        <w:rPr>
+          <w:rFonts w:ascii="Calibri" w:eastAsia="Calibri" w:hAnsi="Calibri" w:hint="eastAsia"/>
+          <w:color w:val="000000"/>
+          <w:sz w:val="26"/>
+        </w:rPr>
         <w:t>4. a) Explain the file permissions in detail.</w:t>
       </w:r>
       <w:r>
@@ -1263,9 +811,8 @@
     </w:p>
     <w:p>
       <w:pPr>
-        <w:spacing w:line="380" w:lineRule="exact"/>
-        <w:ind w:left="980"/>
-        <w:jc w:val="both"/>
+        <w:spacing w:line="300" w:lineRule="exact"/>
+        <w:ind w:left="340"/>
       </w:pPr>
       <w:r>
         <w:rPr>
@@ -1279,14 +826,6 @@
     <w:p>
       <w:pPr>
         <w:spacing w:line="1" w:lineRule="exact"/>
-      </w:pPr>
-      <w:r>
-        <w:br w:type="column"/>
-      </w:r>
-    </w:p>
-    <w:p>
-      <w:pPr>
-        <w:spacing w:line="280" w:lineRule="exact"/>
         <w:sectPr>
           <w:type w:val="continuous"/>
           <w:pgSz w:w="11680" w:h="16820"/>
@@ -1298,25 +837,12 @@
         </w:sectPr>
       </w:pPr>
       <w:r>
-        <w:rPr>
-          <w:rFonts w:ascii="SimSun" w:eastAsia="SimSun" w:hAnsi="SimSun" w:hint="eastAsia"/>
-          <w:color w:val="000000"/>
-          <w:sz w:val="20"/>
-        </w:rPr>
-        <w:t>8</w:t>
+        <w:br w:type="column"/>
       </w:r>
     </w:p>
     <w:p>
       <w:pPr>
         <w:spacing w:line="300" w:lineRule="exact"/>
-        <w:ind w:left="340"/>
-        <w:sectPr>
-          <w:footerReference w:type="default" r:id="rId7"/>
-          <w:type w:val="continuous"/>
-          <w:pgSz w:w="11680" w:h="16820"/>
-          <w:pgMar w:top="720" w:right="720" w:bottom="1440" w:left="720" w:header="0" w:footer="0" w:gutter="0"/>
-          <w:cols w:space="720"/>
-        </w:sectPr>
       </w:pPr>
       <w:r>
         <w:rPr>
@@ -1324,7 +850,26 @@
           <w:color w:val="000000"/>
           <w:sz w:val="26"/>
         </w:rPr>
-        <w:t>5. a) Explain the procedure of setting up of web server? How a web site 8</w:t>
+        <w:lastRenderedPageBreak/>
+        <w:t xml:space="preserve">5. </w:t>
+      </w:r>
+      <w:proofErr w:type="gramStart"/>
+      <w:r>
+        <w:rPr>
+          <w:rFonts w:ascii="Calibri" w:eastAsia="Calibri" w:hAnsi="Calibri" w:hint="eastAsia"/>
+          <w:color w:val="000000"/>
+          <w:sz w:val="26"/>
+        </w:rPr>
+        <w:t>a</w:t>
+      </w:r>
+      <w:proofErr w:type="gramEnd"/>
+      <w:r>
+        <w:rPr>
+          <w:rFonts w:ascii="Calibri" w:eastAsia="Calibri" w:hAnsi="Calibri" w:hint="eastAsia"/>
+          <w:color w:val="000000"/>
+          <w:sz w:val="26"/>
+        </w:rPr>
+        <w:t>) Explain the procedure of setting up of web server? How a web site 8</w:t>
       </w:r>
       <w:r>
         <w:rPr>
@@ -1404,7 +949,7 @@
               </wp:anchor>
             </w:drawing>
           </mc:Choice>
-          <mc:Fallback xmlns:a="http://schemas.openxmlformats.org/drawingml/2006/main" xmlns:pic="http://schemas.openxmlformats.org/drawingml/2006/picture" xmlns:a14="http://schemas.microsoft.com/office/drawing/2010/main" xmlns:mml="http://www.w3.org/1998/Math/MathML">
+          <mc:Fallback xmlns:mml="http://www.w3.org/1998/Math/MathML" xmlns:a14="http://schemas.microsoft.com/office/drawing/2010/main" xmlns:pic="http://schemas.openxmlformats.org/drawingml/2006/picture" xmlns:a="http://schemas.openxmlformats.org/drawingml/2006/main">
             <w:pict>
               <v:shape id="_x0000_s9" style="position:absolute;left:0pt;margin-left:288.0pt;margin-top:782.0pt;height:17.0pt;width:53.0pt;z-index:638309865270524945;mso-width-relative:page;mso-height-relative:page;mso-position-vertical-relative:page;mso-position-horizontal-relative:page;" coordsize="21600,21600" o:spid="_x0000_s9" filled="true" fillcolor="#FFFFFF [3201]" stroked="false" o:spt="202" type="#_x0000_t202" o:gfxdata="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">
                 <v:fill on="true" focussize="0,0"/>
@@ -1436,22 +981,11 @@
         </mc:AlternateContent>
       </w:r>
       <w:r>
-        <w:br w:type="page"/>
-      </w:r>
-    </w:p>
-    <w:p>
-      <w:pPr>
-        <w:spacing w:line="360" w:lineRule="exact"/>
-        <w:ind w:left="1160"/>
-        <w:jc w:val="both"/>
-      </w:pPr>
-      <w:r>
         <w:rPr>
           <w:rFonts w:ascii="Calibri" w:eastAsia="Calibri" w:hAnsi="Calibri" w:hint="eastAsia"/>
           <w:color w:val="000000"/>
           <w:sz w:val="30"/>
         </w:rPr>
-        <w:lastRenderedPageBreak/>
         <w:t>can be hosted in LAN using Linux?</w:t>
       </w:r>
     </w:p>
@@ -1467,6 +1001,7 @@
       <w:pPr>
         <w:jc w:val="center"/>
         <w:sectPr>
+          <w:footerReference w:type="default" r:id="rId7"/>
           <w:type w:val="continuous"/>
           <w:pgSz w:w="12160" w:h="16840"/>
           <w:pgMar w:top="720" w:right="720" w:bottom="1440" w:left="1020" w:header="0" w:footer="0" w:gutter="0"/>
@@ -2093,7 +1628,7 @@
               </wp:anchor>
             </w:drawing>
           </mc:Choice>
-          <mc:Fallback xmlns:a="http://schemas.openxmlformats.org/drawingml/2006/main" xmlns:pic="http://schemas.openxmlformats.org/drawingml/2006/picture" xmlns:a14="http://schemas.microsoft.com/office/drawing/2010/main" xmlns:mml="http://www.w3.org/1998/Math/MathML">
+          <mc:Fallback xmlns:mml="http://www.w3.org/1998/Math/MathML" xmlns:a14="http://schemas.microsoft.com/office/drawing/2010/main" xmlns:pic="http://schemas.openxmlformats.org/drawingml/2006/picture" xmlns:a="http://schemas.openxmlformats.org/drawingml/2006/main">
             <w:pict>
               <v:shape id="_x0000_s23" style="position:absolute;left:0pt;margin-left:50.0pt;margin-top:413.0pt;height:15.0pt;width:25.0pt;z-index:638309865270608663;mso-width-relative:page;mso-height-relative:page;mso-position-vertical-relative:page;mso-position-horizontal-relative:page;" coordsize="21600,21600" o:spid="_x0000_s23" filled="true" fillcolor="#FFFFFF [3201]" stroked="false" o:spt="202" type="#_x0000_t202" o:gfxdata="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">
                 <v:fill on="true" focussize="0,0"/>
@@ -2448,7 +1983,7 @@
               </wp:anchor>
             </w:drawing>
           </mc:Choice>
-          <mc:Fallback xmlns:a="http://schemas.openxmlformats.org/drawingml/2006/main" xmlns:pic="http://schemas.openxmlformats.org/drawingml/2006/picture" xmlns:a14="http://schemas.microsoft.com/office/drawing/2010/main" xmlns:mml="http://www.w3.org/1998/Math/MathML">
+          <mc:Fallback xmlns:mml="http://www.w3.org/1998/Math/MathML" xmlns:a14="http://schemas.microsoft.com/office/drawing/2010/main" xmlns:pic="http://schemas.openxmlformats.org/drawingml/2006/picture" xmlns:a="http://schemas.openxmlformats.org/drawingml/2006/main">
             <w:pict>
               <v:shape id="_x0000_s25" style="position:absolute;left:0pt;margin-left:85.0pt;margin-top:554.0pt;height:16.0pt;width:395.0pt;z-index:638309865270610639;mso-width-relative:page;mso-height-relative:page;mso-position-vertical-relative:page;mso-position-horizontal-relative:page;" coordsize="21600,21600" o:spid="_x0000_s25" filled="true" fillcolor="#FFFFFF [3201]" stroked="false" o:spt="202" type="#_x0000_t202" o:gfxdata="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">
                 <v:fill on="true" focussize="0,0"/>
@@ -2556,7 +2091,7 @@
               </wp:anchor>
             </w:drawing>
           </mc:Choice>
-          <mc:Fallback xmlns:a="http://schemas.openxmlformats.org/drawingml/2006/main" xmlns:pic="http://schemas.openxmlformats.org/drawingml/2006/picture" xmlns:a14="http://schemas.microsoft.com/office/drawing/2010/main" xmlns:mml="http://www.w3.org/1998/Math/MathML">
+          <mc:Fallback xmlns:mml="http://www.w3.org/1998/Math/MathML" xmlns:a14="http://schemas.microsoft.com/office/drawing/2010/main" xmlns:pic="http://schemas.openxmlformats.org/drawingml/2006/picture" xmlns:a="http://schemas.openxmlformats.org/drawingml/2006/main">
             <w:pict>
               <v:shape id="_x0000_s27" style="position:absolute;left:0pt;margin-left:109.0pt;margin-top:569.0pt;height:16.0pt;width:124.0pt;z-index:638309865270611007;mso-width-relative:page;mso-height-relative:page;mso-position-vertical-relative:page;mso-position-horizontal-relative:page;" coordsize="21600,21600" o:spid="_x0000_s27" filled="true" fillcolor="#FFFFFF [3201]" stroked="false" o:spt="202" type="#_x0000_t202" o:gfxdata="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">
                 <v:fill on="true" focussize="0,0"/>
@@ -2664,7 +2199,7 @@
               </wp:anchor>
             </w:drawing>
           </mc:Choice>
-          <mc:Fallback xmlns:a="http://schemas.openxmlformats.org/drawingml/2006/main" xmlns:pic="http://schemas.openxmlformats.org/drawingml/2006/picture" xmlns:a14="http://schemas.microsoft.com/office/drawing/2010/main" xmlns:mml="http://www.w3.org/1998/Math/MathML">
+          <mc:Fallback xmlns:mml="http://www.w3.org/1998/Math/MathML" xmlns:a14="http://schemas.microsoft.com/office/drawing/2010/main" xmlns:pic="http://schemas.openxmlformats.org/drawingml/2006/picture" xmlns:a="http://schemas.openxmlformats.org/drawingml/2006/main">
             <w:pict>
               <v:shape id="_x0000_s29" style="position:absolute;left:0pt;margin-left:71.0pt;margin-top:586.0pt;height:19.0pt;width:415.0pt;z-index:638309865270611377;mso-width-relative:page;mso-height-relative:page;mso-position-vertical-relative:page;mso-position-horizontal-relative:page;" coordsize="21600,21600" o:spid="_x0000_s29" filled="true" fillcolor="#FFFFFF [3201]" stroked="false" o:spt="202" type="#_x0000_t202" o:gfxdata="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">
                 <v:fill on="true" focussize="0,0"/>
@@ -2772,7 +2307,7 @@
               </wp:anchor>
             </w:drawing>
           </mc:Choice>
-          <mc:Fallback xmlns:a="http://schemas.openxmlformats.org/drawingml/2006/main" xmlns:pic="http://schemas.openxmlformats.org/drawingml/2006/picture" xmlns:a14="http://schemas.microsoft.com/office/drawing/2010/main" xmlns:mml="http://www.w3.org/1998/Math/MathML">
+          <mc:Fallback xmlns:mml="http://www.w3.org/1998/Math/MathML" xmlns:a14="http://schemas.microsoft.com/office/drawing/2010/main" xmlns:pic="http://schemas.openxmlformats.org/drawingml/2006/picture" xmlns:a="http://schemas.openxmlformats.org/drawingml/2006/main">
             <w:pict>
               <v:shape id="_x0000_s31" style="position:absolute;left:0pt;margin-left:108.0pt;margin-top:603.0pt;height:16.0pt;width:37.0pt;z-index:638309865270611756;mso-width-relative:page;mso-height-relative:page;mso-position-vertical-relative:page;mso-position-horizontal-relative:page;" coordsize="21600,21600" o:spid="_x0000_s31" filled="true" fillcolor="#FFFFFF [3201]" stroked="false" o:spt="202" type="#_x0000_t202" o:gfxdata="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">
                 <v:fill on="true" focussize="0,0"/>
@@ -2914,7 +2449,7 @@
               </wp:anchor>
             </w:drawing>
           </mc:Choice>
-          <mc:Fallback xmlns:a="http://schemas.openxmlformats.org/drawingml/2006/main" xmlns:pic="http://schemas.openxmlformats.org/drawingml/2006/picture" xmlns:a14="http://schemas.microsoft.com/office/drawing/2010/main" xmlns:mml="http://www.w3.org/1998/Math/MathML">
+          <mc:Fallback xmlns:mml="http://www.w3.org/1998/Math/MathML" xmlns:a14="http://schemas.microsoft.com/office/drawing/2010/main" xmlns:pic="http://schemas.openxmlformats.org/drawingml/2006/picture" xmlns:a="http://schemas.openxmlformats.org/drawingml/2006/main">
             <w:pict>
               <v:shape id="_x0000_s33" style="position:absolute;left:0pt;margin-left:84.0pt;margin-top:619.0pt;height:19.0pt;width:390.0pt;z-index:638309865270612360;mso-width-relative:page;mso-height-relative:page;mso-position-vertical-relative:page;mso-position-horizontal-relative:page;" coordsize="21600,21600" o:spid="_x0000_s33" filled="true" fillcolor="#FFFFFF [3201]" stroked="false" o:spt="202" type="#_x0000_t202" o:gfxdata="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">
                 <v:fill on="true" focussize="0,0"/>
@@ -3040,7 +2575,7 @@
               </wp:anchor>
             </w:drawing>
           </mc:Choice>
-          <mc:Fallback xmlns:a="http://schemas.openxmlformats.org/drawingml/2006/main" xmlns:pic="http://schemas.openxmlformats.org/drawingml/2006/picture" xmlns:a14="http://schemas.microsoft.com/office/drawing/2010/main" xmlns:mml="http://www.w3.org/1998/Math/MathML">
+          <mc:Fallback xmlns:mml="http://www.w3.org/1998/Math/MathML" xmlns:a14="http://schemas.microsoft.com/office/drawing/2010/main" xmlns:pic="http://schemas.openxmlformats.org/drawingml/2006/picture" xmlns:a="http://schemas.openxmlformats.org/drawingml/2006/main">
             <w:pict>
               <v:shape id="_x0000_s35" style="position:absolute;left:0pt;margin-left:108.0pt;margin-top:635.0pt;height:16.0pt;width:130.0pt;z-index:638309865270612725;mso-width-relative:page;mso-height-relative:page;mso-position-vertical-relative:page;mso-position-horizontal-relative:page;" coordsize="21600,21600" o:spid="_x0000_s35" filled="true" fillcolor="#FFFFFF [3201]" stroked="false" o:spt="202" type="#_x0000_t202" o:gfxdata="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">
                 <v:fill on="true" focussize="0,0"/>
@@ -3368,19 +2903,6 @@
     <w:p>
       <w:pPr>
         <w:spacing w:line="280" w:lineRule="exact"/>
-        <w:jc w:val="center"/>
-      </w:pPr>
-    </w:p>
-    <w:p>
-      <w:pPr>
-        <w:spacing w:line="300" w:lineRule="exact"/>
-        <w:ind w:left="460"/>
-        <w:sectPr>
-          <w:type w:val="continuous"/>
-          <w:pgSz w:w="11520" w:h="16840"/>
-          <w:pgMar w:top="780" w:right="820" w:bottom="1440" w:left="780" w:header="0" w:footer="0" w:gutter="0"/>
-          <w:cols w:space="720"/>
-        </w:sectPr>
       </w:pPr>
       <w:r>
         <w:rPr>
@@ -3388,20 +2910,25 @@
           <w:color w:val="000000"/>
           <w:sz w:val="26"/>
         </w:rPr>
-        <w:t>b) What is Grub? What is the configuration file for grub loader? Explain.</w:t>
-      </w:r>
-    </w:p>
-    <w:p>
-      <w:pPr>
-        <w:spacing w:line="280" w:lineRule="exact"/>
-      </w:pPr>
+        <w:t xml:space="preserve">2. </w:t>
+      </w:r>
+      <w:proofErr w:type="gramStart"/>
       <w:r>
         <w:rPr>
           <w:rFonts w:ascii="Calibri" w:eastAsia="Calibri" w:hAnsi="Calibri" w:hint="eastAsia"/>
           <w:color w:val="000000"/>
           <w:sz w:val="26"/>
         </w:rPr>
-        <w:t>2. a)Write a shell script to find the largest among the four numbers.</w:t>
+        <w:t>a)</w:t>
+      </w:r>
+      <w:proofErr w:type="gramEnd"/>
+      <w:r>
+        <w:rPr>
+          <w:rFonts w:ascii="Calibri" w:eastAsia="Calibri" w:hAnsi="Calibri" w:hint="eastAsia"/>
+          <w:color w:val="000000"/>
+          <w:sz w:val="26"/>
+        </w:rPr>
+        <w:t>Write a shell script to find the largest among the four numbers.</w:t>
       </w:r>
     </w:p>
     <w:p>
@@ -3593,7 +3120,7 @@
               </wp:anchor>
             </w:drawing>
           </mc:Choice>
-          <mc:Fallback xmlns:a="http://schemas.openxmlformats.org/drawingml/2006/main" xmlns:pic="http://schemas.openxmlformats.org/drawingml/2006/picture" xmlns:a14="http://schemas.microsoft.com/office/drawing/2010/main" xmlns:mml="http://www.w3.org/1998/Math/MathML">
+          <mc:Fallback xmlns:mml="http://www.w3.org/1998/Math/MathML" xmlns:a14="http://schemas.microsoft.com/office/drawing/2010/main" xmlns:pic="http://schemas.openxmlformats.org/drawingml/2006/picture" xmlns:a="http://schemas.openxmlformats.org/drawingml/2006/main">
             <w:pict>
               <v:shape id="_x0000_s37" style="position:absolute;left:0pt;margin-left:64.0pt;margin-top:407.0pt;height:17.0pt;width:411.0pt;z-index:638309865270649518;mso-width-relative:page;mso-height-relative:page;mso-position-vertical-relative:page;mso-position-horizontal-relative:page;" coordsize="21600,21600" o:spid="_x0000_s37" filled="true" fillcolor="#FFFFFF [3201]" stroked="false" o:spt="202" type="#_x0000_t202" o:gfxdata="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">
                 <v:fill on="true" focussize="0,0"/>
@@ -3701,7 +3228,7 @@
               </wp:anchor>
             </w:drawing>
           </mc:Choice>
-          <mc:Fallback xmlns:a="http://schemas.openxmlformats.org/drawingml/2006/main" xmlns:pic="http://schemas.openxmlformats.org/drawingml/2006/picture" xmlns:a14="http://schemas.microsoft.com/office/drawing/2010/main" xmlns:mml="http://www.w3.org/1998/Math/MathML">
+          <mc:Fallback xmlns:mml="http://www.w3.org/1998/Math/MathML" xmlns:a14="http://schemas.microsoft.com/office/drawing/2010/main" xmlns:pic="http://schemas.openxmlformats.org/drawingml/2006/picture" xmlns:a="http://schemas.openxmlformats.org/drawingml/2006/main">
             <w:pict>
               <v:shape id="_x0000_s39" style="position:absolute;left:0pt;margin-left:88.0pt;margin-top:424.0pt;height:15.0pt;width:315.0pt;z-index:638309865270649927;mso-width-relative:page;mso-height-relative:page;mso-position-vertical-relative:page;mso-position-horizontal-relative:page;" coordsize="21600,21600" o:spid="_x0000_s39" filled="true" fillcolor="#FFFFFF [3201]" stroked="false" o:spt="202" type="#_x0000_t202" o:gfxdata="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">
                 <v:fill on="true" focussize="0,0"/>
@@ -3989,7 +3516,7 @@
               </wp:anchor>
             </w:drawing>
           </mc:Choice>
-          <mc:Fallback xmlns:a="http://schemas.openxmlformats.org/drawingml/2006/main" xmlns:pic="http://schemas.openxmlformats.org/drawingml/2006/picture" xmlns:a14="http://schemas.microsoft.com/office/drawing/2010/main" xmlns:mml="http://www.w3.org/1998/Math/MathML">
+          <mc:Fallback xmlns:mml="http://www.w3.org/1998/Math/MathML" xmlns:a14="http://schemas.microsoft.com/office/drawing/2010/main" xmlns:pic="http://schemas.openxmlformats.org/drawingml/2006/picture" xmlns:a="http://schemas.openxmlformats.org/drawingml/2006/main">
             <w:pict>
               <v:shape id="_x0000_s41" style="position:absolute;left:0pt;margin-left:268.0pt;margin-top:759.0pt;height:17.0pt;width:53.0pt;z-index:638309865270651701;mso-width-relative:page;mso-height-relative:page;mso-position-vertical-relative:page;mso-position-horizontal-relative:page;" coordsize="21600,21600" o:spid="_x0000_s41" filled="true" fillcolor="#FFFFFF [3201]" stroked="false" o:spt="202" type="#_x0000_t202" o:gfxdata="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">
                 <v:fill on="true" focussize="0,0"/>
@@ -4232,67 +3759,6 @@
           <w:sz w:val="28"/>
         </w:rPr>
         <w:t>Attempt all the questions.</w:t>
-      </w:r>
-    </w:p>
-    <w:p>
-      <w:pPr>
-        <w:spacing w:line="340" w:lineRule="exact"/>
-        <w:jc w:val="both"/>
-      </w:pPr>
-      <w:r>
-        <w:rPr>
-          <w:rFonts w:ascii="Calibri" w:eastAsia="Calibri" w:hAnsi="Calibri" w:hint="eastAsia"/>
-          <w:color w:val="000000"/>
-          <w:sz w:val="28"/>
-        </w:rPr>
-        <w:t xml:space="preserve">2. </w:t>
-      </w:r>
-      <w:proofErr w:type="gramStart"/>
-      <w:r>
-        <w:rPr>
-          <w:rFonts w:ascii="Calibri" w:eastAsia="Calibri" w:hAnsi="Calibri" w:hint="eastAsia"/>
-          <w:color w:val="000000"/>
-          <w:sz w:val="28"/>
-        </w:rPr>
-        <w:t>a</w:t>
-      </w:r>
-      <w:proofErr w:type="gramEnd"/>
-      <w:r>
-        <w:rPr>
-          <w:rFonts w:ascii="Calibri" w:eastAsia="Calibri" w:hAnsi="Calibri" w:hint="eastAsia"/>
-          <w:color w:val="000000"/>
-          <w:sz w:val="28"/>
-        </w:rPr>
-        <w:t>) Define and explain Shell? Differentiate between TCSH and 5+3KSH?</w:t>
-      </w:r>
-    </w:p>
-    <w:p>
-      <w:pPr>
-        <w:spacing w:line="340" w:lineRule="exact"/>
-        <w:ind w:left="280"/>
-        <w:jc w:val="both"/>
-      </w:pPr>
-      <w:r>
-        <w:rPr>
-          <w:rFonts w:ascii="Calibri" w:eastAsia="Calibri" w:hAnsi="Calibri" w:hint="eastAsia"/>
-          <w:color w:val="000000"/>
-          <w:sz w:val="28"/>
-        </w:rPr>
-        <w:t>b)What are the different Linux supporting files? Explain.5+2Differentiate between ext2, ext3 and ext4 file system.</w:t>
-      </w:r>
-    </w:p>
-    <w:p>
-      <w:pPr>
-        <w:spacing w:line="340" w:lineRule="exact"/>
-        <w:jc w:val="both"/>
-      </w:pPr>
-      <w:r>
-        <w:rPr>
-          <w:rFonts w:ascii="Calibri" w:eastAsia="Calibri" w:hAnsi="Calibri" w:hint="eastAsia"/>
-          <w:color w:val="000000"/>
-          <w:sz w:val="28"/>
-        </w:rPr>
-        <w:t>3. a) What is general partitioning scheme while installing Linux 8Operating System and what do you prefer or recommend?</w:t>
       </w:r>
     </w:p>
     <w:p>
@@ -4650,7 +4116,7 @@
               </wp:anchor>
             </w:drawing>
           </mc:Choice>
-          <mc:Fallback xmlns:a="http://schemas.openxmlformats.org/drawingml/2006/main" xmlns:pic="http://schemas.openxmlformats.org/drawingml/2006/picture" xmlns:a14="http://schemas.microsoft.com/office/drawing/2010/main" xmlns:mml="http://www.w3.org/1998/Math/MathML">
+          <mc:Fallback xmlns:mml="http://www.w3.org/1998/Math/MathML" xmlns:a14="http://schemas.microsoft.com/office/drawing/2010/main" xmlns:pic="http://schemas.openxmlformats.org/drawingml/2006/picture" xmlns:a="http://schemas.openxmlformats.org/drawingml/2006/main">
             <w:pict>
               <v:shape id="_x0000_s43" style="position:absolute;left:0pt;margin-left:288.0pt;margin-top:753.0pt;height:16.0pt;width:54.0pt;z-index:638309865270703268;mso-width-relative:page;mso-height-relative:page;mso-position-vertical-relative:page;mso-position-horizontal-relative:page;" coordsize="21600,21600" o:spid="_x0000_s43" filled="true" fillcolor="#FFFFFF [3201]" stroked="false" o:spt="202" type="#_x0000_t202" o:gfxdata="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">
                 <v:fill on="true" focussize="0,0"/>
@@ -4829,7 +4295,7 @@
               </wp:anchor>
             </w:drawing>
           </mc:Choice>
-          <mc:Fallback xmlns:a="http://schemas.openxmlformats.org/drawingml/2006/main" xmlns:pic="http://schemas.openxmlformats.org/drawingml/2006/picture" xmlns:a14="http://schemas.microsoft.com/office/drawing/2010/main" xmlns:mml="http://www.w3.org/1998/Math/MathML">
+          <mc:Fallback xmlns:mml="http://www.w3.org/1998/Math/MathML" xmlns:a14="http://schemas.microsoft.com/office/drawing/2010/main" xmlns:pic="http://schemas.openxmlformats.org/drawingml/2006/picture" xmlns:a="http://schemas.openxmlformats.org/drawingml/2006/main">
             <w:pict>
               <v:shape id="_x0000_s45" style="position:absolute;left:0pt;margin-left:272.0pt;margin-top:743.0pt;height:18.0pt;width:55.0pt;z-index:638309865270760348;mso-width-relative:page;mso-height-relative:page;mso-position-vertical-relative:page;mso-position-horizontal-relative:page;" coordsize="21600,21600" o:spid="_x0000_s45" filled="true" fillcolor="#FFFFFF [3201]" stroked="false" o:spt="202" type="#_x0000_t202" o:gfxdata="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">
                 <v:fill on="true" focussize="0,0"/>
@@ -5144,23 +4610,7 @@
           <w:color w:val="000000"/>
           <w:sz w:val="28"/>
         </w:rPr>
-        <w:t>)Explain Partitioning in Linux? D</w:t>
-      </w:r>
-      <w:r>
-        <w:rPr>
-          <w:rFonts w:ascii="Calibri" w:eastAsia="Calibri" w:hAnsi="Calibri" w:hint="eastAsia"/>
-          <w:color w:val="000000"/>
-          <w:sz w:val="28"/>
-        </w:rPr>
-        <w:t xml:space="preserve">efine main partitions required </w:t>
-      </w:r>
-      <w:r>
-        <w:rPr>
-          <w:rFonts w:ascii="Calibri" w:eastAsia="Calibri" w:hAnsi="Calibri" w:hint="eastAsia"/>
-          <w:color w:val="000000"/>
-          <w:sz w:val="28"/>
-        </w:rPr>
-        <w:t>during Linux installation.</w:t>
+        <w:t>).</w:t>
       </w:r>
     </w:p>
     <w:p>
@@ -5601,7 +5051,7 @@
               </wp:anchor>
             </w:drawing>
           </mc:Choice>
-          <mc:Fallback xmlns:a="http://schemas.openxmlformats.org/drawingml/2006/main" xmlns:pic="http://schemas.openxmlformats.org/drawingml/2006/picture" xmlns:a14="http://schemas.microsoft.com/office/drawing/2010/main" xmlns:mml="http://www.w3.org/1998/Math/MathML">
+          <mc:Fallback xmlns:mml="http://www.w3.org/1998/Math/MathML" xmlns:a14="http://schemas.microsoft.com/office/drawing/2010/main" xmlns:pic="http://schemas.openxmlformats.org/drawingml/2006/picture" xmlns:a="http://schemas.openxmlformats.org/drawingml/2006/main">
             <w:pict>
               <v:shape id="_x0000_s50" style="position:absolute;left:0pt;margin-left:258.0pt;margin-top:782.0pt;height:18.0pt;width:109.0pt;z-index:638309865270829952;mso-width-relative:page;mso-height-relative:page;mso-position-vertical-relative:page;mso-position-horizontal-relative:page;" coordsize="21600,21600" o:spid="_x0000_s50" filled="true" fillcolor="#FFFFFF [3201]" stroked="false" o:spt="202" type="#_x0000_t202" o:gfxdata="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">
                 <v:fill on="true" focussize="0,0"/>
@@ -5964,7 +5414,7 @@
               </wp:anchor>
             </w:drawing>
           </mc:Choice>
-          <mc:Fallback xmlns:a="http://schemas.openxmlformats.org/drawingml/2006/main" xmlns:pic="http://schemas.openxmlformats.org/drawingml/2006/picture" xmlns:a14="http://schemas.microsoft.com/office/drawing/2010/main" xmlns:mml="http://www.w3.org/1998/Math/MathML">
+          <mc:Fallback xmlns:mml="http://www.w3.org/1998/Math/MathML" xmlns:a14="http://schemas.microsoft.com/office/drawing/2010/main" xmlns:pic="http://schemas.openxmlformats.org/drawingml/2006/picture" xmlns:a="http://schemas.openxmlformats.org/drawingml/2006/main">
             <w:pict>
               <v:shape id="_x0000_s53" style="position:absolute;left:0pt;margin-left:269.0pt;margin-top:774.0pt;height:19.0pt;width:107.0pt;z-index:638309865270898790;mso-width-relative:page;mso-height-relative:page;mso-position-vertical-relative:page;mso-position-horizontal-relative:page;" coordsize="21600,21600" o:spid="_x0000_s53" filled="true" fillcolor="#FFFFFF [3201]" stroked="false" o:spt="202" type="#_x0000_t202" o:gfxdata="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">
                 <v:fill on="true" focussize="0,0"/>
@@ -6210,37 +5660,6 @@
           <w:sz w:val="28"/>
         </w:rPr>
         <w:t>Attempt all the questions.</w:t>
-      </w:r>
-    </w:p>
-    <w:p>
-      <w:pPr>
-        <w:spacing w:line="320" w:lineRule="exact"/>
-      </w:pPr>
-      <w:r>
-        <w:rPr>
-          <w:rFonts w:ascii="Calibri" w:eastAsia="Calibri" w:hAnsi="Calibri" w:hint="eastAsia"/>
-          <w:color w:val="000000"/>
-          <w:sz w:val="28"/>
-        </w:rPr>
-        <w:t xml:space="preserve">2. </w:t>
-      </w:r>
-      <w:proofErr w:type="gramStart"/>
-      <w:r>
-        <w:rPr>
-          <w:rFonts w:ascii="Calibri" w:eastAsia="Calibri" w:hAnsi="Calibri" w:hint="eastAsia"/>
-          <w:color w:val="000000"/>
-          <w:sz w:val="28"/>
-        </w:rPr>
-        <w:t>a</w:t>
-      </w:r>
-      <w:proofErr w:type="gramEnd"/>
-      <w:r>
-        <w:rPr>
-          <w:rFonts w:ascii="Calibri" w:eastAsia="Calibri" w:hAnsi="Calibri" w:hint="eastAsia"/>
-          <w:color w:val="000000"/>
-          <w:sz w:val="28"/>
-        </w:rPr>
-        <w:t>) What is MBR and GPT? Explain the boot process in Linux.   7</w:t>
       </w:r>
     </w:p>
     <w:p>
@@ -6553,7 +5972,7 @@
               </wp:anchor>
             </w:drawing>
           </mc:Choice>
-          <mc:Fallback xmlns:a="http://schemas.openxmlformats.org/drawingml/2006/main" xmlns:pic="http://schemas.openxmlformats.org/drawingml/2006/picture" xmlns:a14="http://schemas.microsoft.com/office/drawing/2010/main" xmlns:mml="http://www.w3.org/1998/Math/MathML">
+          <mc:Fallback xmlns:mml="http://www.w3.org/1998/Math/MathML" xmlns:a14="http://schemas.microsoft.com/office/drawing/2010/main" xmlns:pic="http://schemas.openxmlformats.org/drawingml/2006/picture" xmlns:a="http://schemas.openxmlformats.org/drawingml/2006/main">
             <w:pict>
               <v:shape id="_x0000_s55" style="position:absolute;left:0pt;margin-left:280.0pt;margin-top:769.0pt;height:16.0pt;width:53.0pt;z-index:638309865270976432;mso-width-relative:page;mso-height-relative:page;mso-position-vertical-relative:page;mso-position-horizontal-relative:page;" coordsize="21600,21600" o:spid="_x0000_s55" filled="true" fillcolor="#FFFFFF [3201]" stroked="false" o:spt="202" type="#_x0000_t202" o:gfxdata="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">
                 <v:fill on="true" focussize="0,0"/>
@@ -6744,7 +6163,7 @@
               </wp:anchor>
             </w:drawing>
           </mc:Choice>
-          <mc:Fallback xmlns:a="http://schemas.openxmlformats.org/drawingml/2006/main" xmlns:pic="http://schemas.openxmlformats.org/drawingml/2006/picture" xmlns:a14="http://schemas.microsoft.com/office/drawing/2010/main" xmlns:mml="http://www.w3.org/1998/Math/MathML">
+          <mc:Fallback xmlns:mml="http://www.w3.org/1998/Math/MathML" xmlns:a14="http://schemas.microsoft.com/office/drawing/2010/main" xmlns:pic="http://schemas.openxmlformats.org/drawingml/2006/picture" xmlns:a="http://schemas.openxmlformats.org/drawingml/2006/main">
             <w:pict>
               <v:shape id="_x0000_s57" style="position:absolute;left:0pt;margin-left:268.0pt;margin-top:765.0pt;height:17.0pt;width:55.0pt;z-index:638309865271055811;mso-width-relative:page;mso-height-relative:page;mso-position-vertical-relative:page;mso-position-horizontal-relative:page;" coordsize="21600,21600" o:spid="_x0000_s57" filled="true" fillcolor="#FFFFFF [3201]" stroked="false" o:spt="202" type="#_x0000_t202" o:gfxdata="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">
                 <v:fill on="true" focussize="0,0"/>
@@ -7008,35 +6427,8 @@
     <w:p>
       <w:pPr>
         <w:spacing w:line="340" w:lineRule="exact"/>
-        <w:ind w:left="400"/>
         <w:jc w:val="both"/>
       </w:pPr>
-      <w:r>
-        <w:rPr>
-          <w:rFonts w:ascii="Calibri" w:eastAsia="Calibri" w:hAnsi="Calibri" w:hint="eastAsia"/>
-          <w:color w:val="000000"/>
-          <w:sz w:val="28"/>
-        </w:rPr>
-        <w:t xml:space="preserve">2. </w:t>
-      </w:r>
-      <w:proofErr w:type="gramStart"/>
-      <w:r>
-        <w:rPr>
-          <w:rFonts w:ascii="Calibri" w:eastAsia="Calibri" w:hAnsi="Calibri" w:hint="eastAsia"/>
-          <w:color w:val="000000"/>
-          <w:sz w:val="28"/>
-        </w:rPr>
-        <w:t>a</w:t>
-      </w:r>
-      <w:proofErr w:type="gramEnd"/>
-      <w:r>
-        <w:rPr>
-          <w:rFonts w:ascii="Calibri" w:eastAsia="Calibri" w:hAnsi="Calibri" w:hint="eastAsia"/>
-          <w:color w:val="000000"/>
-          <w:sz w:val="28"/>
-        </w:rPr>
-        <w:t>) What are the different Linux supporting files? Explain. Differentiate between ext2, ext3 and ext4 file system.</w:t>
-      </w:r>
     </w:p>
     <w:p>
       <w:pPr>
@@ -7048,60 +6440,27 @@
         <w:rPr>
           <w:rFonts w:ascii="Calibri" w:eastAsia="Calibri" w:hAnsi="Calibri" w:hint="eastAsia"/>
           <w:color w:val="000000"/>
-          <w:sz w:val="26"/>
-        </w:rPr>
-        <w:t xml:space="preserve">b) What is disk partition? Write about disk partition naming and numbering convention in Linux. What is </w:t>
-      </w:r>
-      <w:proofErr w:type="spellStart"/>
-      <w:r>
-        <w:rPr>
-          <w:rFonts w:ascii="Calibri" w:eastAsia="Calibri" w:hAnsi="Calibri" w:hint="eastAsia"/>
-          <w:color w:val="000000"/>
-          <w:sz w:val="26"/>
-        </w:rPr>
-        <w:t>fdisk</w:t>
-      </w:r>
-      <w:proofErr w:type="spellEnd"/>
-      <w:r>
-        <w:rPr>
-          <w:rFonts w:ascii="Calibri" w:eastAsia="Calibri" w:hAnsi="Calibri" w:hint="eastAsia"/>
-          <w:color w:val="000000"/>
-          <w:sz w:val="26"/>
-        </w:rPr>
-        <w:t xml:space="preserve"> command use </w:t>
-      </w:r>
-      <w:proofErr w:type="spellStart"/>
-      <w:r>
-        <w:rPr>
-          <w:rFonts w:ascii="Calibri" w:eastAsia="Calibri" w:hAnsi="Calibri" w:hint="eastAsia"/>
-          <w:color w:val="000000"/>
-          <w:sz w:val="26"/>
-        </w:rPr>
-        <w:t>for,explain</w:t>
-      </w:r>
-      <w:proofErr w:type="spellEnd"/>
-      <w:r>
-        <w:rPr>
-          <w:rFonts w:ascii="Calibri" w:eastAsia="Calibri" w:hAnsi="Calibri" w:hint="eastAsia"/>
-          <w:color w:val="000000"/>
-          <w:sz w:val="26"/>
-        </w:rPr>
-        <w:t>.</w:t>
-      </w:r>
-    </w:p>
-    <w:p>
-      <w:pPr>
-        <w:spacing w:line="340" w:lineRule="exact"/>
-        <w:ind w:left="400"/>
-        <w:jc w:val="both"/>
-      </w:pPr>
-      <w:r>
-        <w:rPr>
-          <w:rFonts w:ascii="Calibri" w:eastAsia="Calibri" w:hAnsi="Calibri" w:hint="eastAsia"/>
-          <w:color w:val="000000"/>
-          <w:sz w:val="28"/>
-        </w:rPr>
-        <w:t xml:space="preserve">3. a) What is root account and root directory? How can you switch user in Linux from terminal? Also explain the importance of </w:t>
+          <w:sz w:val="28"/>
+        </w:rPr>
+        <w:t xml:space="preserve">3. </w:t>
+      </w:r>
+      <w:proofErr w:type="gramStart"/>
+      <w:r>
+        <w:rPr>
+          <w:rFonts w:ascii="Calibri" w:eastAsia="Calibri" w:hAnsi="Calibri" w:hint="eastAsia"/>
+          <w:color w:val="000000"/>
+          <w:sz w:val="28"/>
+        </w:rPr>
+        <w:t>a</w:t>
+      </w:r>
+      <w:proofErr w:type="gramEnd"/>
+      <w:r>
+        <w:rPr>
+          <w:rFonts w:ascii="Calibri" w:eastAsia="Calibri" w:hAnsi="Calibri" w:hint="eastAsia"/>
+          <w:color w:val="000000"/>
+          <w:sz w:val="28"/>
+        </w:rPr>
+        <w:t xml:space="preserve">) What is root account and root directory? How can you switch user in Linux from terminal? Also explain the importance of </w:t>
       </w:r>
       <w:proofErr w:type="spellStart"/>
       <w:r>
@@ -7977,20 +7336,6 @@
       <w:pPr>
         <w:spacing w:after="600" w:line="300" w:lineRule="exact"/>
         <w:jc w:val="both"/>
-      </w:pPr>
-      <w:r>
-        <w:rPr>
-          <w:rFonts w:ascii="Calibri" w:eastAsia="Calibri" w:hAnsi="Calibri" w:hint="eastAsia"/>
-          <w:color w:val="000000"/>
-          <w:sz w:val="30"/>
-        </w:rPr>
-        <w:t>Attempt all the questions.</w:t>
-      </w:r>
-    </w:p>
-    <w:p>
-      <w:pPr>
-        <w:spacing w:line="300" w:lineRule="exact"/>
-        <w:jc w:val="both"/>
         <w:sectPr>
           <w:type w:val="continuous"/>
           <w:pgSz w:w="11860" w:h="16820"/>
@@ -8005,63 +7350,9 @@
         <w:rPr>
           <w:rFonts w:ascii="Calibri" w:eastAsia="Calibri" w:hAnsi="Calibri" w:hint="eastAsia"/>
           <w:color w:val="000000"/>
-          <w:sz w:val="28"/>
-        </w:rPr>
-        <w:t xml:space="preserve">b) What do you mean by </w:t>
-      </w:r>
-      <w:proofErr w:type="spellStart"/>
-      <w:r>
-        <w:rPr>
-          <w:rFonts w:ascii="Calibri" w:eastAsia="Calibri" w:hAnsi="Calibri" w:hint="eastAsia"/>
-          <w:color w:val="000000"/>
-          <w:sz w:val="28"/>
-        </w:rPr>
-        <w:t>partioning</w:t>
-      </w:r>
-      <w:proofErr w:type="spellEnd"/>
-      <w:r>
-        <w:rPr>
-          <w:rFonts w:ascii="Calibri" w:eastAsia="Calibri" w:hAnsi="Calibri" w:hint="eastAsia"/>
-          <w:color w:val="000000"/>
-          <w:sz w:val="28"/>
-        </w:rPr>
-        <w:t xml:space="preserve">? Explain about main </w:t>
-      </w:r>
-      <w:proofErr w:type="spellStart"/>
-      <w:r>
-        <w:rPr>
-          <w:rFonts w:ascii="Calibri" w:eastAsia="Calibri" w:hAnsi="Calibri" w:hint="eastAsia"/>
-          <w:color w:val="000000"/>
-          <w:sz w:val="28"/>
-        </w:rPr>
-        <w:t>partioning</w:t>
-      </w:r>
-      <w:proofErr w:type="spellEnd"/>
-      <w:r>
-        <w:rPr>
-          <w:rFonts w:ascii="Calibri" w:eastAsia="Calibri" w:hAnsi="Calibri" w:hint="eastAsia"/>
-          <w:color w:val="000000"/>
-          <w:sz w:val="28"/>
-        </w:rPr>
-        <w:t xml:space="preserve"> 8required while </w:t>
-      </w:r>
-      <w:proofErr w:type="spellStart"/>
-      <w:r>
-        <w:rPr>
-          <w:rFonts w:ascii="Calibri" w:eastAsia="Calibri" w:hAnsi="Calibri" w:hint="eastAsia"/>
-          <w:color w:val="000000"/>
-          <w:sz w:val="28"/>
-        </w:rPr>
-        <w:t>linux</w:t>
-      </w:r>
-      <w:proofErr w:type="spellEnd"/>
-      <w:r>
-        <w:rPr>
-          <w:rFonts w:ascii="Calibri" w:eastAsia="Calibri" w:hAnsi="Calibri" w:hint="eastAsia"/>
-          <w:color w:val="000000"/>
-          <w:sz w:val="28"/>
-        </w:rPr>
-        <w:t xml:space="preserve"> installation.</w:t>
+          <w:sz w:val="30"/>
+        </w:rPr>
+        <w:t>Attempt all the questions.</w:t>
       </w:r>
     </w:p>
     <w:p>
@@ -8075,7 +7366,25 @@
           <w:color w:val="000000"/>
           <w:sz w:val="28"/>
         </w:rPr>
-        <w:t xml:space="preserve">2. a) What is role of super user in </w:t>
+        <w:t xml:space="preserve">2. </w:t>
+      </w:r>
+      <w:proofErr w:type="gramStart"/>
+      <w:r>
+        <w:rPr>
+          <w:rFonts w:ascii="Calibri" w:eastAsia="Calibri" w:hAnsi="Calibri" w:hint="eastAsia"/>
+          <w:color w:val="000000"/>
+          <w:sz w:val="28"/>
+        </w:rPr>
+        <w:t>a</w:t>
+      </w:r>
+      <w:proofErr w:type="gramEnd"/>
+      <w:r>
+        <w:rPr>
+          <w:rFonts w:ascii="Calibri" w:eastAsia="Calibri" w:hAnsi="Calibri" w:hint="eastAsia"/>
+          <w:color w:val="000000"/>
+          <w:sz w:val="28"/>
+        </w:rPr>
+        <w:t xml:space="preserve">) What is role of super user in </w:t>
       </w:r>
       <w:proofErr w:type="spellStart"/>
       <w:r>
@@ -8742,7 +8051,7 @@
               </wp:anchor>
             </w:drawing>
           </mc:Choice>
-          <mc:Fallback xmlns:a="http://schemas.openxmlformats.org/drawingml/2006/main" xmlns:pic="http://schemas.openxmlformats.org/drawingml/2006/picture" xmlns:a14="http://schemas.microsoft.com/office/drawing/2010/main" xmlns:mml="http://www.w3.org/1998/Math/MathML">
+          <mc:Fallback xmlns:mml="http://www.w3.org/1998/Math/MathML" xmlns:a14="http://schemas.microsoft.com/office/drawing/2010/main" xmlns:pic="http://schemas.openxmlformats.org/drawingml/2006/picture" xmlns:a="http://schemas.openxmlformats.org/drawingml/2006/main">
             <w:pict>
               <v:shape id="_x0000_s64" style="position:absolute;left:0pt;margin-left:296.0pt;margin-top:756.0pt;height:17.0pt;width:54.0pt;z-index:638309865271334794;mso-width-relative:page;mso-height-relative:page;mso-position-vertical-relative:page;mso-position-horizontal-relative:page;" coordsize="21600,21600" o:spid="_x0000_s64" filled="true" fillcolor="#FFFFFF [3201]" stroked="false" o:spt="202" type="#_x0000_t202" o:gfxdata="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">
                 <v:fill on="true" focussize="0,0"/>
@@ -9119,7 +8428,7 @@
               </wp:anchor>
             </w:drawing>
           </mc:Choice>
-          <mc:Fallback xmlns:a="http://schemas.openxmlformats.org/drawingml/2006/main" xmlns:pic="http://schemas.openxmlformats.org/drawingml/2006/picture" xmlns:a14="http://schemas.microsoft.com/office/drawing/2010/main" xmlns:mml="http://www.w3.org/1998/Math/MathML">
+          <mc:Fallback xmlns:mml="http://www.w3.org/1998/Math/MathML" xmlns:a14="http://schemas.microsoft.com/office/drawing/2010/main" xmlns:pic="http://schemas.openxmlformats.org/drawingml/2006/picture" xmlns:a="http://schemas.openxmlformats.org/drawingml/2006/main">
             <w:pict>
               <v:shape id="_x0000_s67" style="position:absolute;left:0pt;margin-left:289.0pt;margin-top:760.0pt;height:17.0pt;width:58.0pt;z-index:638309865271434819;mso-width-relative:page;mso-height-relative:page;mso-position-vertical-relative:page;mso-position-horizontal-relative:page;" coordsize="21600,21600" o:spid="_x0000_s67" filled="true" fillcolor="#FFFFFF [3201]" stroked="false" o:spt="202" type="#_x0000_t202" o:gfxdata="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">
                 <v:fill on="true" focussize="0,0"/>
@@ -9554,7 +8863,7 @@
               </wp:anchor>
             </w:drawing>
           </mc:Choice>
-          <mc:Fallback xmlns:a="http://schemas.openxmlformats.org/drawingml/2006/main" xmlns:pic="http://schemas.openxmlformats.org/drawingml/2006/picture" xmlns:a14="http://schemas.microsoft.com/office/drawing/2010/main" xmlns:mml="http://www.w3.org/1998/Math/MathML">
+          <mc:Fallback xmlns:mml="http://www.w3.org/1998/Math/MathML" xmlns:a14="http://schemas.microsoft.com/office/drawing/2010/main" xmlns:pic="http://schemas.openxmlformats.org/drawingml/2006/picture" xmlns:a="http://schemas.openxmlformats.org/drawingml/2006/main">
             <w:pict>
               <v:shape id="_x0000_s75" style="position:absolute;left:0pt;margin-left:101.0pt;margin-top:331.0pt;height:16.0pt;width:394.0pt;z-index:638309865271551548;mso-width-relative:page;mso-height-relative:page;mso-position-vertical-relative:page;mso-position-horizontal-relative:page;" coordsize="21600,21600" o:spid="_x0000_s75" filled="true" fillcolor="#FFFFFF [3201]" stroked="false" o:spt="202" type="#_x0000_t202" o:gfxdata="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">
                 <v:fill on="true" focussize="0,0"/>
@@ -9662,7 +8971,7 @@
               </wp:anchor>
             </w:drawing>
           </mc:Choice>
-          <mc:Fallback xmlns:a="http://schemas.openxmlformats.org/drawingml/2006/main" xmlns:pic="http://schemas.openxmlformats.org/drawingml/2006/picture" xmlns:a14="http://schemas.microsoft.com/office/drawing/2010/main" xmlns:mml="http://www.w3.org/1998/Math/MathML">
+          <mc:Fallback xmlns:mml="http://www.w3.org/1998/Math/MathML" xmlns:a14="http://schemas.microsoft.com/office/drawing/2010/main" xmlns:pic="http://schemas.openxmlformats.org/drawingml/2006/picture" xmlns:a="http://schemas.openxmlformats.org/drawingml/2006/main">
             <w:pict>
               <v:shape id="_x0000_s77" style="position:absolute;left:0pt;margin-left:100.0pt;margin-top:348.0pt;height:15.0pt;width:203.0pt;z-index:638309865271551978;mso-width-relative:page;mso-height-relative:page;mso-position-vertical-relative:page;mso-position-horizontal-relative:page;" coordsize="21600,21600" o:spid="_x0000_s77" filled="true" fillcolor="#FFFFFF [3201]" stroked="false" o:spt="202" type="#_x0000_t202" o:gfxdata="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">
                 <v:fill on="true" focussize="0,0"/>

</xml_diff>